<commit_message>
describe PCA deal step.
</commit_message>
<xml_diff>
--- a/paper.docx
+++ b/paper.docx
@@ -10328,12 +10328,12 @@
             <w:pPr>
               <w:jc w:val="center"/>
               <w:rPr>
-                <w:rFonts w:ascii="宋体" w:eastAsia="宋体" w:hAnsi="宋体"/>
+                <w:rFonts w:ascii="楷体" w:eastAsia="楷体" w:hAnsi="楷体"/>
               </w:rPr>
             </w:pPr>
             <w:r>
               <w:rPr>
-                <w:rFonts w:ascii="宋体" w:eastAsia="宋体" w:hAnsi="宋体" w:hint="eastAsia"/>
+                <w:rFonts w:ascii="楷体" w:eastAsia="楷体" w:hAnsi="楷体" w:hint="eastAsia"/>
               </w:rPr>
               <w:t>指标</w:t>
             </w:r>
@@ -10348,12 +10348,12 @@
             <w:pPr>
               <w:jc w:val="center"/>
               <w:rPr>
-                <w:rFonts w:ascii="宋体" w:eastAsia="宋体" w:hAnsi="宋体"/>
+                <w:rFonts w:ascii="楷体" w:eastAsia="楷体" w:hAnsi="楷体"/>
               </w:rPr>
             </w:pPr>
             <w:r>
               <w:rPr>
-                <w:rFonts w:ascii="宋体" w:eastAsia="宋体" w:hAnsi="宋体" w:hint="eastAsia"/>
+                <w:rFonts w:ascii="楷体" w:eastAsia="楷体" w:hAnsi="楷体" w:hint="eastAsia"/>
               </w:rPr>
               <w:t>描述</w:t>
             </w:r>
@@ -10374,12 +10374,12 @@
             <w:pPr>
               <w:jc w:val="center"/>
               <w:rPr>
-                <w:rFonts w:ascii="Times New Roman" w:eastAsia="宋体" w:hAnsi="Times New Roman" w:cs="Times New Roman"/>
+                <w:rFonts w:ascii="楷体" w:eastAsia="楷体" w:hAnsi="楷体" w:cs="Times New Roman"/>
               </w:rPr>
             </w:pPr>
             <w:r>
               <w:rPr>
-                <w:rFonts w:ascii="Times New Roman" w:eastAsia="宋体" w:hAnsi="Times New Roman" w:cs="Times New Roman"/>
+                <w:rFonts w:ascii="楷体" w:eastAsia="楷体" w:hAnsi="楷体" w:cs="Times New Roman"/>
               </w:rPr>
               <w:t>Degree Centrality</w:t>
             </w:r>
@@ -10393,42 +10393,42 @@
           <w:p>
             <w:pPr>
               <w:rPr>
-                <w:rFonts w:ascii="宋体" w:eastAsia="宋体" w:hAnsi="宋体"/>
+                <w:rFonts w:ascii="楷体" w:eastAsia="楷体" w:hAnsi="楷体"/>
               </w:rPr>
             </w:pPr>
             <w:r>
               <w:rPr>
-                <w:rFonts w:ascii="宋体" w:eastAsia="宋体" w:hAnsi="宋体"/>
+                <w:rFonts w:ascii="楷体" w:eastAsia="楷体" w:hAnsi="楷体"/>
               </w:rPr>
               <w:t>D</w:t>
             </w:r>
             <w:r>
               <w:rPr>
-                <w:rFonts w:ascii="Times New Roman" w:eastAsia="宋体" w:hAnsi="Times New Roman" w:cs="Times New Roman"/>
+                <w:rFonts w:ascii="楷体" w:eastAsia="楷体" w:hAnsi="楷体" w:cs="Times New Roman"/>
               </w:rPr>
               <w:t>egree Centrality</w:t>
             </w:r>
             <w:r>
               <w:rPr>
-                <w:rFonts w:ascii="宋体" w:eastAsia="宋体" w:hAnsi="宋体" w:hint="eastAsia"/>
+                <w:rFonts w:ascii="楷体" w:eastAsia="楷体" w:hAnsi="楷体" w:hint="eastAsia"/>
               </w:rPr>
               <w:t>是网络中节点关联关系的基本度量。</w:t>
             </w:r>
             <w:r>
               <w:rPr>
-                <w:rFonts w:ascii="宋体" w:eastAsia="宋体" w:hAnsi="宋体" w:hint="eastAsia"/>
+                <w:rFonts w:ascii="楷体" w:eastAsia="楷体" w:hAnsi="楷体" w:hint="eastAsia"/>
               </w:rPr>
               <w:t>反映了</w:t>
             </w:r>
             <w:r>
               <w:rPr>
-                <w:rFonts w:ascii="宋体" w:eastAsia="宋体" w:hAnsi="宋体" w:hint="eastAsia"/>
+                <w:rFonts w:ascii="楷体" w:eastAsia="楷体" w:hAnsi="楷体" w:hint="eastAsia"/>
               </w:rPr>
               <w:t>网络</w:t>
             </w:r>
             <w:r>
               <w:rPr>
-                <w:rFonts w:ascii="宋体" w:eastAsia="宋体" w:hAnsi="宋体" w:hint="eastAsia"/>
+                <w:rFonts w:ascii="楷体" w:eastAsia="楷体" w:hAnsi="楷体" w:hint="eastAsia"/>
               </w:rPr>
               <w:t>节点在信息传播的过程中受欢迎的程度和活跃度。</w:t>
             </w:r>
@@ -10449,20 +10449,20 @@
             <w:pPr>
               <w:jc w:val="center"/>
               <w:rPr>
-                <w:rFonts w:ascii="Times New Roman" w:eastAsia="宋体" w:hAnsi="Times New Roman" w:cs="Times New Roman"/>
+                <w:rFonts w:ascii="楷体" w:eastAsia="楷体" w:hAnsi="楷体" w:cs="Times New Roman"/>
               </w:rPr>
             </w:pPr>
             <w:proofErr w:type="spellStart"/>
             <w:r>
               <w:rPr>
-                <w:rFonts w:ascii="Times New Roman" w:eastAsia="宋体" w:hAnsi="Times New Roman" w:cs="Times New Roman"/>
+                <w:rFonts w:ascii="楷体" w:eastAsia="楷体" w:hAnsi="楷体" w:cs="Times New Roman"/>
               </w:rPr>
               <w:t>Betweenness</w:t>
             </w:r>
             <w:proofErr w:type="spellEnd"/>
             <w:r>
               <w:rPr>
-                <w:rFonts w:ascii="Times New Roman" w:eastAsia="宋体" w:hAnsi="Times New Roman" w:cs="Times New Roman"/>
+                <w:rFonts w:ascii="楷体" w:eastAsia="楷体" w:hAnsi="楷体" w:cs="Times New Roman"/>
               </w:rPr>
               <w:t xml:space="preserve"> Centrality</w:t>
             </w:r>
@@ -10476,74 +10476,74 @@
           <w:p>
             <w:pPr>
               <w:rPr>
-                <w:rFonts w:ascii="宋体" w:eastAsia="宋体" w:hAnsi="宋体"/>
+                <w:rFonts w:ascii="楷体" w:eastAsia="楷体" w:hAnsi="楷体"/>
               </w:rPr>
             </w:pPr>
             <w:proofErr w:type="spellStart"/>
             <w:r>
               <w:rPr>
-                <w:rFonts w:ascii="Times New Roman" w:eastAsia="宋体" w:hAnsi="Times New Roman" w:cs="Times New Roman"/>
+                <w:rFonts w:ascii="楷体" w:eastAsia="楷体" w:hAnsi="楷体" w:cs="Times New Roman"/>
               </w:rPr>
               <w:t>Betweenness</w:t>
             </w:r>
             <w:proofErr w:type="spellEnd"/>
             <w:r>
               <w:rPr>
-                <w:rFonts w:ascii="Times New Roman" w:eastAsia="宋体" w:hAnsi="Times New Roman" w:cs="Times New Roman"/>
+                <w:rFonts w:ascii="楷体" w:eastAsia="楷体" w:hAnsi="楷体" w:cs="Times New Roman"/>
               </w:rPr>
               <w:t xml:space="preserve"> Centrality</w:t>
             </w:r>
             <w:r>
               <w:rPr>
-                <w:rFonts w:ascii="宋体" w:eastAsia="宋体" w:hAnsi="宋体" w:hint="eastAsia"/>
+                <w:rFonts w:ascii="楷体" w:eastAsia="楷体" w:hAnsi="楷体" w:hint="eastAsia"/>
               </w:rPr>
               <w:t>测量了节点在网络中位置的重要性。</w:t>
             </w:r>
             <w:r>
               <w:rPr>
-                <w:rFonts w:ascii="宋体" w:eastAsia="宋体" w:hAnsi="宋体" w:hint="eastAsia"/>
+                <w:rFonts w:ascii="楷体" w:eastAsia="楷体" w:hAnsi="楷体" w:hint="eastAsia"/>
               </w:rPr>
               <w:t>反映了网络节点在信息传播</w:t>
             </w:r>
             <w:r>
               <w:rPr>
-                <w:rFonts w:ascii="宋体" w:eastAsia="宋体" w:hAnsi="宋体" w:hint="eastAsia"/>
+                <w:rFonts w:ascii="楷体" w:eastAsia="楷体" w:hAnsi="楷体" w:hint="eastAsia"/>
               </w:rPr>
               <w:t>的过程</w:t>
             </w:r>
             <w:r>
               <w:rPr>
-                <w:rFonts w:ascii="宋体" w:eastAsia="宋体" w:hAnsi="宋体" w:hint="eastAsia"/>
+                <w:rFonts w:ascii="楷体" w:eastAsia="楷体" w:hAnsi="楷体" w:hint="eastAsia"/>
               </w:rPr>
               <w:t>中对其他节点间</w:t>
             </w:r>
             <w:r>
               <w:rPr>
-                <w:rFonts w:ascii="宋体" w:eastAsia="宋体" w:hAnsi="宋体" w:hint="eastAsia"/>
+                <w:rFonts w:ascii="楷体" w:eastAsia="楷体" w:hAnsi="楷体" w:hint="eastAsia"/>
               </w:rPr>
               <w:t>发生</w:t>
             </w:r>
             <w:r>
               <w:rPr>
-                <w:rFonts w:ascii="宋体" w:eastAsia="宋体" w:hAnsi="宋体" w:hint="eastAsia"/>
+                <w:rFonts w:ascii="楷体" w:eastAsia="楷体" w:hAnsi="楷体" w:hint="eastAsia"/>
               </w:rPr>
               <w:t>交互</w:t>
             </w:r>
             <w:r>
               <w:rPr>
-                <w:rFonts w:ascii="宋体" w:eastAsia="宋体" w:hAnsi="宋体" w:hint="eastAsia"/>
+                <w:rFonts w:ascii="楷体" w:eastAsia="楷体" w:hAnsi="楷体" w:hint="eastAsia"/>
               </w:rPr>
               <w:t>信息</w:t>
             </w:r>
             <w:r>
               <w:rPr>
-                <w:rFonts w:ascii="宋体" w:eastAsia="宋体" w:hAnsi="宋体" w:hint="eastAsia"/>
+                <w:rFonts w:ascii="楷体" w:eastAsia="楷体" w:hAnsi="楷体" w:hint="eastAsia"/>
               </w:rPr>
               <w:t>行为</w:t>
             </w:r>
             <w:r>
               <w:rPr>
-                <w:rFonts w:ascii="宋体" w:eastAsia="宋体" w:hAnsi="宋体" w:hint="eastAsia"/>
+                <w:rFonts w:ascii="楷体" w:eastAsia="楷体" w:hAnsi="楷体" w:hint="eastAsia"/>
               </w:rPr>
               <w:t>的控制能力。</w:t>
             </w:r>
@@ -10564,12 +10564,12 @@
             <w:pPr>
               <w:jc w:val="center"/>
               <w:rPr>
-                <w:rFonts w:ascii="Times New Roman" w:eastAsia="宋体" w:hAnsi="Times New Roman" w:cs="Times New Roman"/>
+                <w:rFonts w:ascii="楷体" w:eastAsia="楷体" w:hAnsi="楷体" w:cs="Times New Roman"/>
               </w:rPr>
             </w:pPr>
             <w:r>
               <w:rPr>
-                <w:rFonts w:ascii="Times New Roman" w:eastAsia="宋体" w:hAnsi="Times New Roman" w:cs="Times New Roman"/>
+                <w:rFonts w:ascii="楷体" w:eastAsia="楷体" w:hAnsi="楷体" w:cs="Times New Roman"/>
               </w:rPr>
               <w:t>Closeness Centrality</w:t>
             </w:r>
@@ -10583,48 +10583,48 @@
           <w:p>
             <w:pPr>
               <w:rPr>
-                <w:rFonts w:ascii="宋体" w:eastAsia="宋体" w:hAnsi="宋体"/>
+                <w:rFonts w:ascii="楷体" w:eastAsia="楷体" w:hAnsi="楷体"/>
               </w:rPr>
             </w:pPr>
             <w:r>
               <w:rPr>
-                <w:rFonts w:ascii="Times New Roman" w:eastAsia="宋体" w:hAnsi="Times New Roman" w:cs="Times New Roman"/>
+                <w:rFonts w:ascii="楷体" w:eastAsia="楷体" w:hAnsi="楷体" w:cs="Times New Roman"/>
               </w:rPr>
               <w:t>Closeness Centrality</w:t>
             </w:r>
             <w:r>
               <w:rPr>
-                <w:rFonts w:ascii="宋体" w:eastAsia="宋体" w:hAnsi="宋体" w:hint="eastAsia"/>
+                <w:rFonts w:ascii="楷体" w:eastAsia="楷体" w:hAnsi="楷体" w:hint="eastAsia"/>
               </w:rPr>
               <w:t>测量了节点在网络中的独立性。</w:t>
             </w:r>
             <w:r>
               <w:rPr>
-                <w:rFonts w:ascii="宋体" w:eastAsia="宋体" w:hAnsi="宋体" w:hint="eastAsia"/>
+                <w:rFonts w:ascii="楷体" w:eastAsia="楷体" w:hAnsi="楷体" w:hint="eastAsia"/>
               </w:rPr>
               <w:t>反映了网络节点在信息传播</w:t>
             </w:r>
             <w:r>
               <w:rPr>
-                <w:rFonts w:ascii="宋体" w:eastAsia="宋体" w:hAnsi="宋体" w:hint="eastAsia"/>
+                <w:rFonts w:ascii="楷体" w:eastAsia="楷体" w:hAnsi="楷体" w:hint="eastAsia"/>
               </w:rPr>
               <w:t>的</w:t>
             </w:r>
             <w:r>
               <w:rPr>
-                <w:rFonts w:ascii="宋体" w:eastAsia="宋体" w:hAnsi="宋体" w:hint="eastAsia"/>
+                <w:rFonts w:ascii="楷体" w:eastAsia="楷体" w:hAnsi="楷体" w:hint="eastAsia"/>
               </w:rPr>
               <w:t>过程中</w:t>
             </w:r>
             <w:r>
               <w:rPr>
-                <w:rFonts w:ascii="宋体" w:eastAsia="宋体" w:hAnsi="宋体" w:hint="eastAsia"/>
+                <w:rFonts w:ascii="楷体" w:eastAsia="楷体" w:hAnsi="楷体" w:hint="eastAsia"/>
               </w:rPr>
               <w:t>能够</w:t>
             </w:r>
             <w:r>
               <w:rPr>
-                <w:rFonts w:ascii="宋体" w:eastAsia="宋体" w:hAnsi="宋体" w:hint="eastAsia"/>
+                <w:rFonts w:ascii="楷体" w:eastAsia="楷体" w:hAnsi="楷体" w:hint="eastAsia"/>
               </w:rPr>
               <w:t>不受其他节点控制的程度。</w:t>
             </w:r>
@@ -10645,12 +10645,12 @@
             <w:pPr>
               <w:jc w:val="center"/>
               <w:rPr>
-                <w:rFonts w:ascii="Times New Roman" w:eastAsia="宋体" w:hAnsi="Times New Roman" w:cs="Times New Roman"/>
+                <w:rFonts w:ascii="楷体" w:eastAsia="楷体" w:hAnsi="楷体" w:cs="Times New Roman"/>
               </w:rPr>
             </w:pPr>
             <w:r>
               <w:rPr>
-                <w:rFonts w:ascii="Times New Roman" w:eastAsia="宋体" w:hAnsi="Times New Roman" w:cs="Times New Roman"/>
+                <w:rFonts w:ascii="楷体" w:eastAsia="楷体" w:hAnsi="楷体" w:cs="Times New Roman"/>
               </w:rPr>
               <w:t>Eigenvector Centrality</w:t>
             </w:r>
@@ -10664,48 +10664,48 @@
           <w:p>
             <w:pPr>
               <w:rPr>
-                <w:rFonts w:ascii="宋体" w:eastAsia="宋体" w:hAnsi="宋体"/>
+                <w:rFonts w:ascii="楷体" w:eastAsia="楷体" w:hAnsi="楷体"/>
               </w:rPr>
             </w:pPr>
             <w:r>
               <w:rPr>
-                <w:rFonts w:ascii="Times New Roman" w:eastAsia="宋体" w:hAnsi="Times New Roman" w:cs="Times New Roman"/>
+                <w:rFonts w:ascii="楷体" w:eastAsia="楷体" w:hAnsi="楷体" w:cs="Times New Roman"/>
               </w:rPr>
               <w:t>Eigenvector Centrality</w:t>
             </w:r>
             <w:r>
               <w:rPr>
-                <w:rFonts w:ascii="宋体" w:eastAsia="宋体" w:hAnsi="宋体" w:hint="eastAsia"/>
+                <w:rFonts w:ascii="楷体" w:eastAsia="楷体" w:hAnsi="楷体" w:hint="eastAsia"/>
               </w:rPr>
               <w:t>测量了节点在网络中的贡献度。</w:t>
             </w:r>
             <w:r>
               <w:rPr>
-                <w:rFonts w:ascii="宋体" w:eastAsia="宋体" w:hAnsi="宋体" w:hint="eastAsia"/>
+                <w:rFonts w:ascii="楷体" w:eastAsia="楷体" w:hAnsi="楷体" w:hint="eastAsia"/>
               </w:rPr>
               <w:t>反映了网络节点在信息传播的过程中对目标节点</w:t>
             </w:r>
             <w:r>
               <w:rPr>
-                <w:rFonts w:ascii="宋体" w:eastAsia="宋体" w:hAnsi="宋体" w:hint="eastAsia"/>
+                <w:rFonts w:ascii="楷体" w:eastAsia="楷体" w:hAnsi="楷体" w:hint="eastAsia"/>
               </w:rPr>
               <w:t>所具</w:t>
             </w:r>
             <w:r>
               <w:rPr>
-                <w:rFonts w:ascii="宋体" w:eastAsia="宋体" w:hAnsi="宋体" w:hint="eastAsia"/>
+                <w:rFonts w:ascii="楷体" w:eastAsia="楷体" w:hAnsi="楷体" w:hint="eastAsia"/>
               </w:rPr>
               <w:t>贡献的</w:t>
             </w:r>
             <w:r>
               <w:rPr>
-                <w:rFonts w:ascii="宋体" w:eastAsia="宋体" w:hAnsi="宋体" w:hint="eastAsia"/>
+                <w:rFonts w:ascii="楷体" w:eastAsia="楷体" w:hAnsi="楷体" w:hint="eastAsia"/>
               </w:rPr>
               <w:t>大小</w:t>
             </w:r>
             <w:r>
               <w:rPr>
-                <w:rFonts w:ascii="宋体" w:eastAsia="宋体" w:hAnsi="宋体" w:hint="eastAsia"/>
+                <w:rFonts w:ascii="楷体" w:eastAsia="楷体" w:hAnsi="楷体" w:hint="eastAsia"/>
               </w:rPr>
               <w:t>。</w:t>
             </w:r>
@@ -10726,12 +10726,12 @@
             <w:pPr>
               <w:jc w:val="center"/>
               <w:rPr>
-                <w:rFonts w:ascii="Times New Roman" w:eastAsia="宋体" w:hAnsi="Times New Roman" w:cs="Times New Roman"/>
+                <w:rFonts w:ascii="楷体" w:eastAsia="楷体" w:hAnsi="楷体" w:cs="Times New Roman"/>
               </w:rPr>
             </w:pPr>
             <w:r>
               <w:rPr>
-                <w:rFonts w:ascii="Times New Roman" w:eastAsia="宋体" w:hAnsi="Times New Roman" w:cs="Times New Roman"/>
+                <w:rFonts w:ascii="楷体" w:eastAsia="楷体" w:hAnsi="楷体" w:cs="Times New Roman"/>
               </w:rPr>
               <w:t>PageRank</w:t>
             </w:r>
@@ -10745,30 +10745,30 @@
           <w:p>
             <w:pPr>
               <w:rPr>
-                <w:rFonts w:ascii="宋体" w:eastAsia="宋体" w:hAnsi="宋体"/>
+                <w:rFonts w:ascii="楷体" w:eastAsia="楷体" w:hAnsi="楷体"/>
               </w:rPr>
             </w:pPr>
             <w:r>
               <w:rPr>
-                <w:rFonts w:ascii="Times New Roman" w:eastAsia="宋体" w:hAnsi="Times New Roman" w:cs="Times New Roman"/>
+                <w:rFonts w:ascii="楷体" w:eastAsia="楷体" w:hAnsi="楷体" w:cs="Times New Roman"/>
               </w:rPr>
               <w:t>PageRank</w:t>
             </w:r>
             <w:r>
               <w:rPr>
-                <w:rFonts w:ascii="Times New Roman" w:eastAsia="宋体" w:hAnsi="Times New Roman" w:cs="Times New Roman" w:hint="eastAsia"/>
+                <w:rFonts w:ascii="楷体" w:eastAsia="楷体" w:hAnsi="楷体" w:cs="Times New Roman" w:hint="eastAsia"/>
               </w:rPr>
               <w:t xml:space="preserve"> Value</w:t>
             </w:r>
             <w:r>
               <w:rPr>
-                <w:rFonts w:ascii="宋体" w:eastAsia="宋体" w:hAnsi="宋体" w:hint="eastAsia"/>
+                <w:rFonts w:ascii="楷体" w:eastAsia="楷体" w:hAnsi="楷体" w:hint="eastAsia"/>
               </w:rPr>
               <w:t>可以用来评价网络中节点的重要性程度。</w:t>
             </w:r>
             <w:r>
               <w:rPr>
-                <w:rFonts w:ascii="宋体" w:eastAsia="宋体" w:hAnsi="宋体" w:hint="eastAsia"/>
+                <w:rFonts w:ascii="楷体" w:eastAsia="楷体" w:hAnsi="楷体" w:hint="eastAsia"/>
               </w:rPr>
               <w:t>该指标对网络节点的邻居节点的数量和质量进行了综合考虑。</w:t>
             </w:r>
@@ -10789,12 +10789,12 @@
             <w:pPr>
               <w:jc w:val="center"/>
               <w:rPr>
-                <w:rFonts w:ascii="Times New Roman" w:eastAsia="宋体" w:hAnsi="Times New Roman" w:cs="Times New Roman"/>
+                <w:rFonts w:ascii="楷体" w:eastAsia="楷体" w:hAnsi="楷体" w:cs="Times New Roman"/>
               </w:rPr>
             </w:pPr>
             <w:r>
               <w:rPr>
-                <w:rFonts w:ascii="Times New Roman" w:eastAsia="宋体" w:hAnsi="Times New Roman" w:cs="Times New Roman"/>
+                <w:rFonts w:ascii="楷体" w:eastAsia="楷体" w:hAnsi="楷体" w:cs="Times New Roman"/>
               </w:rPr>
               <w:t>K-Core Value</w:t>
             </w:r>
@@ -10808,56 +10808,56 @@
           <w:p>
             <w:pPr>
               <w:rPr>
-                <w:rFonts w:ascii="宋体" w:eastAsia="宋体" w:hAnsi="宋体"/>
+                <w:rFonts w:ascii="楷体" w:eastAsia="楷体" w:hAnsi="楷体"/>
               </w:rPr>
             </w:pPr>
             <w:r>
               <w:rPr>
-                <w:rFonts w:ascii="Times New Roman" w:eastAsia="宋体" w:hAnsi="Times New Roman" w:cs="Times New Roman" w:hint="eastAsia"/>
+                <w:rFonts w:ascii="楷体" w:eastAsia="楷体" w:hAnsi="楷体" w:cs="Times New Roman" w:hint="eastAsia"/>
               </w:rPr>
               <w:t>K-core</w:t>
             </w:r>
             <w:r>
               <w:rPr>
-                <w:rFonts w:ascii="宋体" w:eastAsia="宋体" w:hAnsi="宋体" w:hint="eastAsia"/>
+                <w:rFonts w:ascii="楷体" w:eastAsia="楷体" w:hAnsi="楷体" w:hint="eastAsia"/>
               </w:rPr>
               <w:t>分解值对网络按节点重要性</w:t>
             </w:r>
             <w:r>
               <w:rPr>
-                <w:rFonts w:ascii="宋体" w:eastAsia="宋体" w:hAnsi="宋体" w:hint="eastAsia"/>
+                <w:rFonts w:ascii="楷体" w:eastAsia="楷体" w:hAnsi="楷体" w:hint="eastAsia"/>
               </w:rPr>
               <w:t>程度</w:t>
             </w:r>
             <w:r>
               <w:rPr>
-                <w:rFonts w:ascii="宋体" w:eastAsia="宋体" w:hAnsi="宋体" w:hint="eastAsia"/>
+                <w:rFonts w:ascii="楷体" w:eastAsia="楷体" w:hAnsi="楷体" w:hint="eastAsia"/>
               </w:rPr>
               <w:t>进行了层次的划分</w:t>
             </w:r>
             <w:r>
               <w:rPr>
-                <w:rFonts w:ascii="宋体" w:eastAsia="宋体" w:hAnsi="宋体" w:hint="eastAsia"/>
+                <w:rFonts w:ascii="楷体" w:eastAsia="楷体" w:hAnsi="楷体" w:hint="eastAsia"/>
               </w:rPr>
               <w:t>。</w:t>
             </w:r>
             <w:proofErr w:type="gramStart"/>
             <w:r>
               <w:rPr>
-                <w:rFonts w:ascii="宋体" w:eastAsia="宋体" w:hAnsi="宋体" w:hint="eastAsia"/>
+                <w:rFonts w:ascii="楷体" w:eastAsia="楷体" w:hAnsi="楷体" w:hint="eastAsia"/>
               </w:rPr>
               <w:t>离网络</w:t>
             </w:r>
             <w:proofErr w:type="gramEnd"/>
             <w:r>
               <w:rPr>
-                <w:rFonts w:ascii="宋体" w:eastAsia="宋体" w:hAnsi="宋体" w:hint="eastAsia"/>
+                <w:rFonts w:ascii="楷体" w:eastAsia="楷体" w:hAnsi="楷体" w:hint="eastAsia"/>
               </w:rPr>
               <w:t>中心越近的节点的K-core分解值相对越大，</w:t>
             </w:r>
             <w:r>
               <w:rPr>
-                <w:rFonts w:ascii="宋体" w:eastAsia="宋体" w:hAnsi="宋体" w:hint="eastAsia"/>
+                <w:rFonts w:ascii="楷体" w:eastAsia="楷体" w:hAnsi="楷体" w:hint="eastAsia"/>
               </w:rPr>
               <w:t>对应节点的重要性较高。</w:t>
             </w:r>
@@ -10878,12 +10878,12 @@
             <w:pPr>
               <w:jc w:val="center"/>
               <w:rPr>
-                <w:rFonts w:ascii="Times New Roman" w:eastAsia="宋体" w:hAnsi="Times New Roman" w:cs="Times New Roman"/>
+                <w:rFonts w:ascii="楷体" w:eastAsia="楷体" w:hAnsi="楷体" w:cs="Times New Roman"/>
               </w:rPr>
             </w:pPr>
             <w:r>
               <w:rPr>
-                <w:rFonts w:ascii="Times New Roman" w:eastAsia="宋体" w:hAnsi="Times New Roman" w:cs="Times New Roman"/>
+                <w:rFonts w:ascii="楷体" w:eastAsia="楷体" w:hAnsi="楷体" w:cs="Times New Roman"/>
               </w:rPr>
               <w:t>Local Clustering Coefficient</w:t>
             </w:r>
@@ -10897,50 +10897,50 @@
           <w:p>
             <w:pPr>
               <w:rPr>
-                <w:rFonts w:ascii="宋体" w:eastAsia="宋体" w:hAnsi="宋体"/>
+                <w:rFonts w:ascii="楷体" w:eastAsia="楷体" w:hAnsi="楷体"/>
               </w:rPr>
             </w:pPr>
             <w:r>
               <w:rPr>
-                <w:rFonts w:ascii="Times New Roman" w:eastAsia="宋体" w:hAnsi="Times New Roman" w:cs="Times New Roman"/>
+                <w:rFonts w:ascii="楷体" w:eastAsia="楷体" w:hAnsi="楷体" w:cs="Times New Roman"/>
               </w:rPr>
               <w:t>Local</w:t>
             </w:r>
             <w:r>
               <w:rPr>
-                <w:rFonts w:ascii="Times New Roman" w:eastAsia="宋体" w:hAnsi="Times New Roman" w:cs="Times New Roman" w:hint="eastAsia"/>
+                <w:rFonts w:ascii="楷体" w:eastAsia="楷体" w:hAnsi="楷体" w:cs="Times New Roman" w:hint="eastAsia"/>
               </w:rPr>
               <w:t xml:space="preserve"> </w:t>
             </w:r>
             <w:r>
               <w:rPr>
-                <w:rFonts w:ascii="Times New Roman" w:eastAsia="宋体" w:hAnsi="Times New Roman" w:cs="Times New Roman"/>
+                <w:rFonts w:ascii="楷体" w:eastAsia="楷体" w:hAnsi="楷体" w:cs="Times New Roman"/>
               </w:rPr>
               <w:t>Clustering Coefficient</w:t>
             </w:r>
             <w:r>
               <w:rPr>
-                <w:rFonts w:ascii="宋体" w:eastAsia="宋体" w:hAnsi="宋体" w:hint="eastAsia"/>
+                <w:rFonts w:ascii="楷体" w:eastAsia="楷体" w:hAnsi="楷体" w:hint="eastAsia"/>
               </w:rPr>
               <w:t>测量了节点的聚集程度。</w:t>
             </w:r>
             <w:r>
               <w:rPr>
-                <w:rFonts w:ascii="宋体" w:eastAsia="宋体" w:hAnsi="宋体" w:hint="eastAsia"/>
+                <w:rFonts w:ascii="楷体" w:eastAsia="楷体" w:hAnsi="楷体" w:hint="eastAsia"/>
               </w:rPr>
               <w:t>节点的该指标越大，说明网络节点在信息传播的过程中和周围邻居节点的</w:t>
             </w:r>
             <w:proofErr w:type="gramStart"/>
             <w:r>
               <w:rPr>
-                <w:rFonts w:ascii="宋体" w:eastAsia="宋体" w:hAnsi="宋体" w:hint="eastAsia"/>
+                <w:rFonts w:ascii="楷体" w:eastAsia="楷体" w:hAnsi="楷体" w:hint="eastAsia"/>
               </w:rPr>
               <w:t>互动越</w:t>
             </w:r>
             <w:proofErr w:type="gramEnd"/>
             <w:r>
               <w:rPr>
-                <w:rFonts w:ascii="宋体" w:eastAsia="宋体" w:hAnsi="宋体" w:hint="eastAsia"/>
+                <w:rFonts w:ascii="楷体" w:eastAsia="楷体" w:hAnsi="楷体" w:hint="eastAsia"/>
               </w:rPr>
               <w:t>频繁。</w:t>
             </w:r>
@@ -10972,7 +10972,7 @@
           <w:sz w:val="24"/>
           <w:szCs w:val="24"/>
         </w:rPr>
-        <w:t>3.2</w:t>
+        <w:t>3.2.1.1</w:t>
       </w:r>
       <w:r>
         <w:rPr>
@@ -10983,17 +10983,6 @@
           <w:sz w:val="24"/>
           <w:szCs w:val="24"/>
         </w:rPr>
-        <w:t>.1.1</w:t>
-      </w:r>
-      <w:r>
-        <w:rPr>
-          <w:rFonts w:ascii="黑体" w:eastAsia="黑体" w:hAnsi="Arial" w:cs="Times New Roman"/>
-          <w:b w:val="0"/>
-          <w:snapToGrid w:val="0"/>
-          <w:kern w:val="0"/>
-          <w:sz w:val="24"/>
-          <w:szCs w:val="24"/>
-        </w:rPr>
         <w:tab/>
       </w:r>
       <w:r>
@@ -11153,13 +11142,7 @@
         <w:rPr>
           <w:rFonts w:hint="eastAsia"/>
         </w:rPr>
-        <w:t>标准化</w:t>
-      </w:r>
-      <w:r>
-        <w:rPr>
-          <w:rFonts w:hint="eastAsia"/>
-        </w:rPr>
-        <w:t>、</w:t>
+        <w:t>标准化、</w:t>
       </w:r>
       <w:r>
         <w:rPr>
@@ -11171,13 +11154,7 @@
         <w:rPr>
           <w:rFonts w:hint="eastAsia"/>
         </w:rPr>
-        <w:t>小数定标标准化</w:t>
-      </w:r>
-      <w:r>
-        <w:rPr>
-          <w:rFonts w:hint="eastAsia"/>
-        </w:rPr>
-        <w:t>。</w:t>
+        <w:t>小数定标标准化。</w:t>
       </w:r>
       <w:r>
         <w:rPr>
@@ -11615,9 +11592,6 @@
     <w:p>
       <w:pPr>
         <w:ind w:firstLine="420"/>
-        <w:rPr>
-          <w:rFonts w:hint="eastAsia"/>
-        </w:rPr>
       </w:pPr>
       <m:oMathPara>
         <m:oMath>
@@ -11892,9 +11866,6 @@
     <w:p>
       <w:pPr>
         <w:ind w:firstLine="420"/>
-        <w:rPr>
-          <w:rFonts w:hint="eastAsia"/>
-        </w:rPr>
       </w:pPr>
       <m:oMathPara>
         <m:oMath>
@@ -12166,1494 +12137,1773 @@
       <w:tblPr>
         <w:tblStyle w:val="af7"/>
         <w:tblW w:w="0" w:type="auto"/>
+        <w:tblLayout w:type="fixed"/>
         <w:tblLook w:val="04A0" w:firstRow="1" w:lastRow="0" w:firstColumn="1" w:lastColumn="0" w:noHBand="0" w:noVBand="1"/>
       </w:tblPr>
       <w:tblGrid>
-        <w:gridCol w:w="843"/>
-        <w:gridCol w:w="843"/>
-        <w:gridCol w:w="843"/>
-        <w:gridCol w:w="843"/>
-        <w:gridCol w:w="845"/>
-        <w:gridCol w:w="845"/>
-        <w:gridCol w:w="845"/>
-        <w:gridCol w:w="845"/>
-        <w:gridCol w:w="845"/>
-        <w:gridCol w:w="845"/>
-        <w:gridCol w:w="845"/>
+        <w:gridCol w:w="911"/>
+        <w:gridCol w:w="911"/>
+        <w:gridCol w:w="911"/>
+        <w:gridCol w:w="911"/>
+        <w:gridCol w:w="912"/>
+        <w:gridCol w:w="911"/>
+        <w:gridCol w:w="911"/>
+        <w:gridCol w:w="911"/>
+        <w:gridCol w:w="911"/>
+        <w:gridCol w:w="912"/>
       </w:tblGrid>
       <w:tr>
+        <w:trPr>
+          <w:trHeight w:val="295"/>
+        </w:trPr>
         <w:tc>
           <w:tcPr>
-            <w:tcW w:w="843" w:type="dxa"/>
+            <w:tcW w:w="911" w:type="dxa"/>
+            <w:vAlign w:val="center"/>
           </w:tcPr>
           <w:p>
             <w:pPr>
               <w:rPr>
-                <w:rFonts w:hint="eastAsia"/>
-              </w:rPr>
-            </w:pPr>
-            <w:bookmarkStart w:id="29" w:name="_GoBack"/>
-            <w:bookmarkEnd w:id="29"/>
-          </w:p>
-        </w:tc>
-        <w:tc>
-          <w:tcPr>
-            <w:tcW w:w="843" w:type="dxa"/>
-          </w:tcPr>
-          <w:p>
-            <w:pPr>
-              <w:rPr>
-                <w:rFonts w:hint="eastAsia"/>
+                <w:sz w:val="18"/>
+                <w:szCs w:val="18"/>
               </w:rPr>
             </w:pPr>
           </w:p>
         </w:tc>
         <w:tc>
           <w:tcPr>
-            <w:tcW w:w="843" w:type="dxa"/>
+            <w:tcW w:w="911" w:type="dxa"/>
+            <w:vAlign w:val="center"/>
           </w:tcPr>
           <w:p>
             <w:pPr>
               <w:rPr>
-                <w:rFonts w:hint="eastAsia"/>
+                <w:rFonts w:ascii="Microsoft Yi Baiti" w:eastAsia="Microsoft Yi Baiti" w:hAnsi="Microsoft Yi Baiti" w:cs="Times New Roman" w:hint="eastAsia"/>
+                <w:sz w:val="18"/>
+              </w:rPr>
+            </w:pPr>
+            <w:r>
+              <w:rPr>
+                <w:rFonts w:ascii="Microsoft Yi Baiti" w:eastAsia="Microsoft Yi Baiti" w:hAnsi="Microsoft Yi Baiti" w:cs="Times New Roman" w:hint="eastAsia"/>
+                <w:sz w:val="18"/>
+              </w:rPr>
+              <w:t>Fans</w:t>
+            </w:r>
+          </w:p>
+        </w:tc>
+        <w:tc>
+          <w:tcPr>
+            <w:tcW w:w="911" w:type="dxa"/>
+            <w:vAlign w:val="center"/>
+          </w:tcPr>
+          <w:p>
+            <w:pPr>
+              <w:rPr>
+                <w:rFonts w:ascii="Microsoft Yi Baiti" w:eastAsia="Microsoft Yi Baiti" w:hAnsi="Microsoft Yi Baiti" w:cs="Times New Roman" w:hint="eastAsia"/>
+                <w:sz w:val="18"/>
+              </w:rPr>
+            </w:pPr>
+            <w:r>
+              <w:rPr>
+                <w:rFonts w:ascii="Microsoft Yi Baiti" w:eastAsia="Microsoft Yi Baiti" w:hAnsi="Microsoft Yi Baiti" w:cs="Times New Roman" w:hint="eastAsia"/>
+                <w:sz w:val="18"/>
+              </w:rPr>
+              <w:t>Follows</w:t>
+            </w:r>
+          </w:p>
+        </w:tc>
+        <w:tc>
+          <w:tcPr>
+            <w:tcW w:w="911" w:type="dxa"/>
+            <w:vAlign w:val="center"/>
+          </w:tcPr>
+          <w:p>
+            <w:pPr>
+              <w:rPr>
+                <w:rFonts w:ascii="Microsoft Yi Baiti" w:eastAsia="Microsoft Yi Baiti" w:hAnsi="Microsoft Yi Baiti" w:cs="Times New Roman" w:hint="eastAsia"/>
+                <w:sz w:val="18"/>
+              </w:rPr>
+            </w:pPr>
+            <w:r>
+              <w:rPr>
+                <w:rFonts w:ascii="Microsoft Yi Baiti" w:eastAsia="Microsoft Yi Baiti" w:hAnsi="Microsoft Yi Baiti" w:cs="Times New Roman" w:hint="eastAsia"/>
+                <w:sz w:val="18"/>
+              </w:rPr>
+              <w:t>Degree</w:t>
+            </w:r>
+          </w:p>
+        </w:tc>
+        <w:tc>
+          <w:tcPr>
+            <w:tcW w:w="912" w:type="dxa"/>
+            <w:vAlign w:val="center"/>
+          </w:tcPr>
+          <w:p>
+            <w:pPr>
+              <w:rPr>
+                <w:rFonts w:ascii="Microsoft Yi Baiti" w:eastAsia="Microsoft Yi Baiti" w:hAnsi="Microsoft Yi Baiti" w:cs="Times New Roman" w:hint="eastAsia"/>
+                <w:sz w:val="18"/>
+              </w:rPr>
+            </w:pPr>
+            <w:proofErr w:type="spellStart"/>
+            <w:r>
+              <w:rPr>
+                <w:rFonts w:ascii="Microsoft Yi Baiti" w:eastAsia="Microsoft Yi Baiti" w:hAnsi="Microsoft Yi Baiti" w:cs="Times New Roman" w:hint="eastAsia"/>
+                <w:sz w:val="18"/>
+              </w:rPr>
+              <w:t>Betweenness</w:t>
+            </w:r>
+            <w:proofErr w:type="spellEnd"/>
+          </w:p>
+        </w:tc>
+        <w:tc>
+          <w:tcPr>
+            <w:tcW w:w="911" w:type="dxa"/>
+            <w:vAlign w:val="center"/>
+          </w:tcPr>
+          <w:p>
+            <w:pPr>
+              <w:rPr>
+                <w:rFonts w:ascii="Microsoft Yi Baiti" w:eastAsia="Microsoft Yi Baiti" w:hAnsi="Microsoft Yi Baiti" w:cs="Times New Roman" w:hint="eastAsia"/>
+                <w:sz w:val="18"/>
+              </w:rPr>
+            </w:pPr>
+            <w:r>
+              <w:rPr>
+                <w:rFonts w:ascii="Microsoft Yi Baiti" w:eastAsia="Microsoft Yi Baiti" w:hAnsi="Microsoft Yi Baiti" w:cs="Times New Roman" w:hint="eastAsia"/>
+                <w:sz w:val="18"/>
+              </w:rPr>
+              <w:t>Closeness</w:t>
+            </w:r>
+          </w:p>
+        </w:tc>
+        <w:tc>
+          <w:tcPr>
+            <w:tcW w:w="911" w:type="dxa"/>
+            <w:vAlign w:val="center"/>
+          </w:tcPr>
+          <w:p>
+            <w:pPr>
+              <w:rPr>
+                <w:rFonts w:ascii="Microsoft Yi Baiti" w:eastAsia="Microsoft Yi Baiti" w:hAnsi="Microsoft Yi Baiti" w:cs="Times New Roman" w:hint="eastAsia"/>
+                <w:sz w:val="18"/>
+              </w:rPr>
+            </w:pPr>
+            <w:r>
+              <w:rPr>
+                <w:rFonts w:ascii="Microsoft Yi Baiti" w:eastAsia="Microsoft Yi Baiti" w:hAnsi="Microsoft Yi Baiti" w:cs="Times New Roman" w:hint="eastAsia"/>
+                <w:sz w:val="18"/>
+              </w:rPr>
+              <w:t>Eigenvalue</w:t>
+            </w:r>
+          </w:p>
+        </w:tc>
+        <w:tc>
+          <w:tcPr>
+            <w:tcW w:w="911" w:type="dxa"/>
+            <w:vAlign w:val="center"/>
+          </w:tcPr>
+          <w:p>
+            <w:pPr>
+              <w:rPr>
+                <w:rFonts w:ascii="Microsoft Yi Baiti" w:eastAsia="Microsoft Yi Baiti" w:hAnsi="Microsoft Yi Baiti" w:cs="Times New Roman" w:hint="eastAsia"/>
+                <w:sz w:val="18"/>
+              </w:rPr>
+            </w:pPr>
+            <w:r>
+              <w:rPr>
+                <w:rFonts w:ascii="Microsoft Yi Baiti" w:eastAsia="Microsoft Yi Baiti" w:hAnsi="Microsoft Yi Baiti" w:cs="Times New Roman" w:hint="eastAsia"/>
+                <w:sz w:val="18"/>
+              </w:rPr>
+              <w:t>PageRank</w:t>
+            </w:r>
+          </w:p>
+        </w:tc>
+        <w:tc>
+          <w:tcPr>
+            <w:tcW w:w="911" w:type="dxa"/>
+            <w:vAlign w:val="center"/>
+          </w:tcPr>
+          <w:p>
+            <w:pPr>
+              <w:rPr>
+                <w:rFonts w:ascii="Microsoft Yi Baiti" w:eastAsia="Microsoft Yi Baiti" w:hAnsi="Microsoft Yi Baiti" w:cs="Times New Roman" w:hint="eastAsia"/>
+                <w:sz w:val="18"/>
+              </w:rPr>
+            </w:pPr>
+            <w:r>
+              <w:rPr>
+                <w:rFonts w:ascii="Microsoft Yi Baiti" w:eastAsia="Microsoft Yi Baiti" w:hAnsi="Microsoft Yi Baiti" w:cs="Times New Roman" w:hint="eastAsia"/>
+                <w:sz w:val="18"/>
+              </w:rPr>
+              <w:t>k-shell</w:t>
+            </w:r>
+          </w:p>
+        </w:tc>
+        <w:tc>
+          <w:tcPr>
+            <w:tcW w:w="912" w:type="dxa"/>
+            <w:vAlign w:val="center"/>
+          </w:tcPr>
+          <w:p>
+            <w:pPr>
+              <w:rPr>
+                <w:rFonts w:ascii="Microsoft Yi Baiti" w:eastAsia="Microsoft Yi Baiti" w:hAnsi="Microsoft Yi Baiti" w:cs="Times New Roman" w:hint="eastAsia"/>
+                <w:sz w:val="18"/>
+              </w:rPr>
+            </w:pPr>
+            <w:proofErr w:type="spellStart"/>
+            <w:r>
+              <w:rPr>
+                <w:rFonts w:ascii="Microsoft Yi Baiti" w:eastAsia="Microsoft Yi Baiti" w:hAnsi="Microsoft Yi Baiti" w:cs="Times New Roman" w:hint="eastAsia"/>
+                <w:sz w:val="18"/>
+              </w:rPr>
+              <w:t>LocalCluster</w:t>
+            </w:r>
+            <w:proofErr w:type="spellEnd"/>
+          </w:p>
+        </w:tc>
+      </w:tr>
+      <w:tr>
+        <w:trPr>
+          <w:trHeight w:val="295"/>
+        </w:trPr>
+        <w:tc>
+          <w:tcPr>
+            <w:tcW w:w="911" w:type="dxa"/>
+            <w:vAlign w:val="center"/>
+          </w:tcPr>
+          <w:p>
+            <w:pPr>
+              <w:rPr>
+                <w:rFonts w:ascii="Microsoft Yi Baiti" w:eastAsia="Microsoft Yi Baiti" w:hAnsi="Microsoft Yi Baiti" w:cs="Times New Roman" w:hint="eastAsia"/>
+                <w:sz w:val="18"/>
+                <w:szCs w:val="18"/>
+              </w:rPr>
+            </w:pPr>
+            <w:r>
+              <w:rPr>
+                <w:rFonts w:ascii="Microsoft Yi Baiti" w:eastAsia="Microsoft Yi Baiti" w:hAnsi="Microsoft Yi Baiti" w:cs="Times New Roman" w:hint="eastAsia"/>
+                <w:sz w:val="18"/>
+                <w:szCs w:val="18"/>
+              </w:rPr>
+              <w:t>Fans</w:t>
+            </w:r>
+          </w:p>
+        </w:tc>
+        <w:tc>
+          <w:tcPr>
+            <w:tcW w:w="911" w:type="dxa"/>
+            <w:vAlign w:val="center"/>
+          </w:tcPr>
+          <w:p>
+            <w:pPr>
+              <w:rPr>
+                <w:rFonts w:ascii="Microsoft Yi Baiti" w:eastAsia="Microsoft Yi Baiti" w:hAnsi="Microsoft Yi Baiti" w:cs="Times New Roman" w:hint="eastAsia"/>
+                <w:sz w:val="18"/>
+                <w:szCs w:val="18"/>
+              </w:rPr>
+            </w:pPr>
+            <w:r>
+              <w:rPr>
+                <w:rFonts w:ascii="Microsoft Yi Baiti" w:eastAsia="Microsoft Yi Baiti" w:hAnsi="Microsoft Yi Baiti" w:cs="Times New Roman" w:hint="eastAsia"/>
+                <w:sz w:val="18"/>
+                <w:szCs w:val="18"/>
+              </w:rPr>
+              <w:t>1.000</w:t>
+            </w:r>
+          </w:p>
+        </w:tc>
+        <w:tc>
+          <w:tcPr>
+            <w:tcW w:w="911" w:type="dxa"/>
+            <w:vAlign w:val="center"/>
+          </w:tcPr>
+          <w:p>
+            <w:pPr>
+              <w:rPr>
+                <w:rFonts w:ascii="Microsoft Yi Baiti" w:eastAsia="Microsoft Yi Baiti" w:hAnsi="Microsoft Yi Baiti" w:cs="Times New Roman" w:hint="eastAsia"/>
+                <w:sz w:val="18"/>
+                <w:szCs w:val="18"/>
               </w:rPr>
             </w:pPr>
           </w:p>
         </w:tc>
         <w:tc>
           <w:tcPr>
-            <w:tcW w:w="843" w:type="dxa"/>
+            <w:tcW w:w="911" w:type="dxa"/>
+            <w:vAlign w:val="center"/>
           </w:tcPr>
           <w:p>
             <w:pPr>
               <w:rPr>
-                <w:rFonts w:hint="eastAsia"/>
+                <w:rFonts w:ascii="Microsoft Yi Baiti" w:eastAsia="Microsoft Yi Baiti" w:hAnsi="Microsoft Yi Baiti" w:cs="Times New Roman" w:hint="eastAsia"/>
+                <w:sz w:val="18"/>
+                <w:szCs w:val="18"/>
               </w:rPr>
             </w:pPr>
           </w:p>
         </w:tc>
         <w:tc>
           <w:tcPr>
-            <w:tcW w:w="845" w:type="dxa"/>
+            <w:tcW w:w="912" w:type="dxa"/>
+            <w:vAlign w:val="center"/>
           </w:tcPr>
           <w:p>
             <w:pPr>
               <w:rPr>
-                <w:rFonts w:hint="eastAsia"/>
+                <w:rFonts w:ascii="Microsoft Yi Baiti" w:eastAsia="Microsoft Yi Baiti" w:hAnsi="Microsoft Yi Baiti" w:cs="Times New Roman" w:hint="eastAsia"/>
+                <w:sz w:val="18"/>
+                <w:szCs w:val="18"/>
               </w:rPr>
             </w:pPr>
           </w:p>
         </w:tc>
         <w:tc>
           <w:tcPr>
-            <w:tcW w:w="845" w:type="dxa"/>
+            <w:tcW w:w="911" w:type="dxa"/>
+            <w:vAlign w:val="center"/>
           </w:tcPr>
           <w:p>
             <w:pPr>
               <w:rPr>
-                <w:rFonts w:hint="eastAsia"/>
+                <w:rFonts w:ascii="Microsoft Yi Baiti" w:eastAsia="Microsoft Yi Baiti" w:hAnsi="Microsoft Yi Baiti" w:cs="Times New Roman" w:hint="eastAsia"/>
+                <w:sz w:val="18"/>
+                <w:szCs w:val="18"/>
               </w:rPr>
             </w:pPr>
           </w:p>
         </w:tc>
         <w:tc>
           <w:tcPr>
-            <w:tcW w:w="845" w:type="dxa"/>
+            <w:tcW w:w="911" w:type="dxa"/>
+            <w:vAlign w:val="center"/>
           </w:tcPr>
           <w:p>
             <w:pPr>
               <w:rPr>
-                <w:rFonts w:hint="eastAsia"/>
+                <w:rFonts w:ascii="Microsoft Yi Baiti" w:eastAsia="Microsoft Yi Baiti" w:hAnsi="Microsoft Yi Baiti" w:cs="Times New Roman" w:hint="eastAsia"/>
+                <w:sz w:val="18"/>
+                <w:szCs w:val="18"/>
               </w:rPr>
             </w:pPr>
           </w:p>
         </w:tc>
         <w:tc>
           <w:tcPr>
-            <w:tcW w:w="845" w:type="dxa"/>
+            <w:tcW w:w="911" w:type="dxa"/>
+            <w:vAlign w:val="center"/>
           </w:tcPr>
           <w:p>
             <w:pPr>
               <w:rPr>
-                <w:rFonts w:hint="eastAsia"/>
+                <w:rFonts w:ascii="Microsoft Yi Baiti" w:eastAsia="Microsoft Yi Baiti" w:hAnsi="Microsoft Yi Baiti" w:cs="Times New Roman" w:hint="eastAsia"/>
+                <w:sz w:val="18"/>
+                <w:szCs w:val="18"/>
               </w:rPr>
             </w:pPr>
           </w:p>
         </w:tc>
         <w:tc>
           <w:tcPr>
-            <w:tcW w:w="845" w:type="dxa"/>
+            <w:tcW w:w="911" w:type="dxa"/>
+            <w:vAlign w:val="center"/>
           </w:tcPr>
           <w:p>
             <w:pPr>
               <w:rPr>
-                <w:rFonts w:hint="eastAsia"/>
+                <w:rFonts w:ascii="Microsoft Yi Baiti" w:eastAsia="Microsoft Yi Baiti" w:hAnsi="Microsoft Yi Baiti" w:cs="Times New Roman" w:hint="eastAsia"/>
+                <w:sz w:val="18"/>
+                <w:szCs w:val="18"/>
               </w:rPr>
             </w:pPr>
           </w:p>
         </w:tc>
         <w:tc>
           <w:tcPr>
-            <w:tcW w:w="845" w:type="dxa"/>
+            <w:tcW w:w="912" w:type="dxa"/>
+            <w:vAlign w:val="center"/>
           </w:tcPr>
           <w:p>
             <w:pPr>
               <w:rPr>
-                <w:rFonts w:hint="eastAsia"/>
+                <w:rFonts w:ascii="Microsoft Yi Baiti" w:eastAsia="Microsoft Yi Baiti" w:hAnsi="Microsoft Yi Baiti" w:cs="Times New Roman" w:hint="eastAsia"/>
+                <w:sz w:val="18"/>
+                <w:szCs w:val="18"/>
+              </w:rPr>
+            </w:pPr>
+          </w:p>
+        </w:tc>
+      </w:tr>
+      <w:tr>
+        <w:trPr>
+          <w:trHeight w:val="295"/>
+        </w:trPr>
+        <w:tc>
+          <w:tcPr>
+            <w:tcW w:w="911" w:type="dxa"/>
+            <w:vAlign w:val="center"/>
+          </w:tcPr>
+          <w:p>
+            <w:pPr>
+              <w:rPr>
+                <w:rFonts w:ascii="Microsoft Yi Baiti" w:eastAsia="Microsoft Yi Baiti" w:hAnsi="Microsoft Yi Baiti" w:cs="Times New Roman" w:hint="eastAsia"/>
+                <w:sz w:val="18"/>
+                <w:szCs w:val="18"/>
+              </w:rPr>
+            </w:pPr>
+            <w:r>
+              <w:rPr>
+                <w:rFonts w:ascii="Microsoft Yi Baiti" w:eastAsia="Microsoft Yi Baiti" w:hAnsi="Microsoft Yi Baiti" w:cs="Times New Roman" w:hint="eastAsia"/>
+                <w:sz w:val="18"/>
+                <w:szCs w:val="18"/>
+              </w:rPr>
+              <w:t>Follows</w:t>
+            </w:r>
+          </w:p>
+        </w:tc>
+        <w:tc>
+          <w:tcPr>
+            <w:tcW w:w="911" w:type="dxa"/>
+            <w:vAlign w:val="center"/>
+          </w:tcPr>
+          <w:p>
+            <w:pPr>
+              <w:rPr>
+                <w:rFonts w:ascii="Microsoft Yi Baiti" w:eastAsia="Microsoft Yi Baiti" w:hAnsi="Microsoft Yi Baiti" w:cs="Times New Roman" w:hint="eastAsia"/>
+                <w:sz w:val="18"/>
+                <w:szCs w:val="18"/>
               </w:rPr>
             </w:pPr>
           </w:p>
         </w:tc>
         <w:tc>
           <w:tcPr>
-            <w:tcW w:w="845" w:type="dxa"/>
+            <w:tcW w:w="911" w:type="dxa"/>
+            <w:vAlign w:val="center"/>
           </w:tcPr>
           <w:p>
             <w:pPr>
               <w:rPr>
-                <w:rFonts w:hint="eastAsia"/>
+                <w:rFonts w:ascii="Microsoft Yi Baiti" w:eastAsia="Microsoft Yi Baiti" w:hAnsi="Microsoft Yi Baiti" w:cs="Times New Roman" w:hint="eastAsia"/>
+                <w:sz w:val="18"/>
+                <w:szCs w:val="18"/>
+              </w:rPr>
+            </w:pPr>
+            <w:r>
+              <w:rPr>
+                <w:rFonts w:ascii="Microsoft Yi Baiti" w:eastAsia="Microsoft Yi Baiti" w:hAnsi="Microsoft Yi Baiti" w:cs="Times New Roman" w:hint="eastAsia"/>
+                <w:sz w:val="18"/>
+                <w:szCs w:val="18"/>
+              </w:rPr>
+              <w:t>1.000</w:t>
+            </w:r>
+          </w:p>
+        </w:tc>
+        <w:tc>
+          <w:tcPr>
+            <w:tcW w:w="911" w:type="dxa"/>
+            <w:vAlign w:val="center"/>
+          </w:tcPr>
+          <w:p>
+            <w:pPr>
+              <w:rPr>
+                <w:rFonts w:ascii="Microsoft Yi Baiti" w:eastAsia="Microsoft Yi Baiti" w:hAnsi="Microsoft Yi Baiti" w:cs="Times New Roman" w:hint="eastAsia"/>
+                <w:sz w:val="18"/>
+                <w:szCs w:val="18"/>
+              </w:rPr>
+            </w:pPr>
+          </w:p>
+        </w:tc>
+        <w:tc>
+          <w:tcPr>
+            <w:tcW w:w="912" w:type="dxa"/>
+            <w:vAlign w:val="center"/>
+          </w:tcPr>
+          <w:p>
+            <w:pPr>
+              <w:rPr>
+                <w:rFonts w:ascii="Microsoft Yi Baiti" w:eastAsia="Microsoft Yi Baiti" w:hAnsi="Microsoft Yi Baiti" w:cs="Times New Roman" w:hint="eastAsia"/>
+                <w:sz w:val="18"/>
+                <w:szCs w:val="18"/>
+              </w:rPr>
+            </w:pPr>
+          </w:p>
+        </w:tc>
+        <w:tc>
+          <w:tcPr>
+            <w:tcW w:w="911" w:type="dxa"/>
+            <w:vAlign w:val="center"/>
+          </w:tcPr>
+          <w:p>
+            <w:pPr>
+              <w:rPr>
+                <w:rFonts w:ascii="Microsoft Yi Baiti" w:eastAsia="Microsoft Yi Baiti" w:hAnsi="Microsoft Yi Baiti" w:cs="Times New Roman" w:hint="eastAsia"/>
+                <w:sz w:val="18"/>
+                <w:szCs w:val="18"/>
+              </w:rPr>
+            </w:pPr>
+          </w:p>
+        </w:tc>
+        <w:tc>
+          <w:tcPr>
+            <w:tcW w:w="911" w:type="dxa"/>
+            <w:vAlign w:val="center"/>
+          </w:tcPr>
+          <w:p>
+            <w:pPr>
+              <w:rPr>
+                <w:rFonts w:ascii="Microsoft Yi Baiti" w:eastAsia="Microsoft Yi Baiti" w:hAnsi="Microsoft Yi Baiti" w:cs="Times New Roman" w:hint="eastAsia"/>
+                <w:sz w:val="18"/>
+                <w:szCs w:val="18"/>
+              </w:rPr>
+            </w:pPr>
+          </w:p>
+        </w:tc>
+        <w:tc>
+          <w:tcPr>
+            <w:tcW w:w="911" w:type="dxa"/>
+            <w:vAlign w:val="center"/>
+          </w:tcPr>
+          <w:p>
+            <w:pPr>
+              <w:rPr>
+                <w:rFonts w:ascii="Microsoft Yi Baiti" w:eastAsia="Microsoft Yi Baiti" w:hAnsi="Microsoft Yi Baiti" w:cs="Times New Roman" w:hint="eastAsia"/>
+                <w:sz w:val="18"/>
+                <w:szCs w:val="18"/>
+              </w:rPr>
+            </w:pPr>
+          </w:p>
+        </w:tc>
+        <w:tc>
+          <w:tcPr>
+            <w:tcW w:w="911" w:type="dxa"/>
+            <w:vAlign w:val="center"/>
+          </w:tcPr>
+          <w:p>
+            <w:pPr>
+              <w:rPr>
+                <w:rFonts w:ascii="Microsoft Yi Baiti" w:eastAsia="Microsoft Yi Baiti" w:hAnsi="Microsoft Yi Baiti" w:cs="Times New Roman" w:hint="eastAsia"/>
+                <w:sz w:val="18"/>
+                <w:szCs w:val="18"/>
+              </w:rPr>
+            </w:pPr>
+          </w:p>
+        </w:tc>
+        <w:tc>
+          <w:tcPr>
+            <w:tcW w:w="912" w:type="dxa"/>
+            <w:vAlign w:val="center"/>
+          </w:tcPr>
+          <w:p>
+            <w:pPr>
+              <w:rPr>
+                <w:rFonts w:ascii="Microsoft Yi Baiti" w:eastAsia="Microsoft Yi Baiti" w:hAnsi="Microsoft Yi Baiti" w:cs="Times New Roman" w:hint="eastAsia"/>
+                <w:sz w:val="18"/>
+                <w:szCs w:val="18"/>
               </w:rPr>
             </w:pPr>
           </w:p>
         </w:tc>
       </w:tr>
       <w:tr>
+        <w:trPr>
+          <w:trHeight w:val="295"/>
+        </w:trPr>
         <w:tc>
           <w:tcPr>
-            <w:tcW w:w="843" w:type="dxa"/>
+            <w:tcW w:w="911" w:type="dxa"/>
+            <w:vAlign w:val="center"/>
           </w:tcPr>
           <w:p>
             <w:pPr>
               <w:rPr>
-                <w:rFonts w:hint="eastAsia"/>
+                <w:rFonts w:ascii="Microsoft Yi Baiti" w:eastAsia="Microsoft Yi Baiti" w:hAnsi="Microsoft Yi Baiti" w:cs="Times New Roman" w:hint="eastAsia"/>
+                <w:sz w:val="18"/>
+                <w:szCs w:val="18"/>
+              </w:rPr>
+            </w:pPr>
+            <w:r>
+              <w:rPr>
+                <w:rFonts w:ascii="Microsoft Yi Baiti" w:eastAsia="Microsoft Yi Baiti" w:hAnsi="Microsoft Yi Baiti" w:cs="Times New Roman" w:hint="eastAsia"/>
+                <w:sz w:val="18"/>
+                <w:szCs w:val="18"/>
+              </w:rPr>
+              <w:t>Degree</w:t>
+            </w:r>
+          </w:p>
+        </w:tc>
+        <w:tc>
+          <w:tcPr>
+            <w:tcW w:w="911" w:type="dxa"/>
+            <w:vAlign w:val="center"/>
+          </w:tcPr>
+          <w:p>
+            <w:pPr>
+              <w:rPr>
+                <w:rFonts w:ascii="Microsoft Yi Baiti" w:eastAsia="Microsoft Yi Baiti" w:hAnsi="Microsoft Yi Baiti" w:cs="Times New Roman" w:hint="eastAsia"/>
+                <w:sz w:val="18"/>
+                <w:szCs w:val="18"/>
               </w:rPr>
             </w:pPr>
           </w:p>
         </w:tc>
         <w:tc>
           <w:tcPr>
-            <w:tcW w:w="843" w:type="dxa"/>
+            <w:tcW w:w="911" w:type="dxa"/>
+            <w:vAlign w:val="center"/>
           </w:tcPr>
           <w:p>
             <w:pPr>
               <w:rPr>
-                <w:rFonts w:hint="eastAsia"/>
+                <w:rFonts w:ascii="Microsoft Yi Baiti" w:eastAsia="Microsoft Yi Baiti" w:hAnsi="Microsoft Yi Baiti" w:cs="Times New Roman" w:hint="eastAsia"/>
+                <w:sz w:val="18"/>
+                <w:szCs w:val="18"/>
               </w:rPr>
             </w:pPr>
           </w:p>
         </w:tc>
         <w:tc>
           <w:tcPr>
-            <w:tcW w:w="843" w:type="dxa"/>
+            <w:tcW w:w="911" w:type="dxa"/>
+            <w:vAlign w:val="center"/>
           </w:tcPr>
           <w:p>
             <w:pPr>
               <w:rPr>
-                <w:rFonts w:hint="eastAsia"/>
+                <w:rFonts w:ascii="Microsoft Yi Baiti" w:eastAsia="Microsoft Yi Baiti" w:hAnsi="Microsoft Yi Baiti" w:cs="Times New Roman" w:hint="eastAsia"/>
+                <w:sz w:val="18"/>
+                <w:szCs w:val="18"/>
+              </w:rPr>
+            </w:pPr>
+            <w:r>
+              <w:rPr>
+                <w:rFonts w:ascii="Microsoft Yi Baiti" w:eastAsia="Microsoft Yi Baiti" w:hAnsi="Microsoft Yi Baiti" w:cs="Times New Roman" w:hint="eastAsia"/>
+                <w:sz w:val="18"/>
+                <w:szCs w:val="18"/>
+              </w:rPr>
+              <w:t>1.000</w:t>
+            </w:r>
+          </w:p>
+        </w:tc>
+        <w:tc>
+          <w:tcPr>
+            <w:tcW w:w="912" w:type="dxa"/>
+            <w:vAlign w:val="center"/>
+          </w:tcPr>
+          <w:p>
+            <w:pPr>
+              <w:rPr>
+                <w:rFonts w:ascii="Microsoft Yi Baiti" w:eastAsia="Microsoft Yi Baiti" w:hAnsi="Microsoft Yi Baiti" w:cs="Times New Roman" w:hint="eastAsia"/>
+                <w:sz w:val="18"/>
+                <w:szCs w:val="18"/>
               </w:rPr>
             </w:pPr>
           </w:p>
         </w:tc>
         <w:tc>
           <w:tcPr>
-            <w:tcW w:w="843" w:type="dxa"/>
+            <w:tcW w:w="911" w:type="dxa"/>
+            <w:vAlign w:val="center"/>
           </w:tcPr>
           <w:p>
             <w:pPr>
               <w:rPr>
-                <w:rFonts w:hint="eastAsia"/>
+                <w:rFonts w:ascii="Microsoft Yi Baiti" w:eastAsia="Microsoft Yi Baiti" w:hAnsi="Microsoft Yi Baiti" w:cs="Times New Roman" w:hint="eastAsia"/>
+                <w:sz w:val="18"/>
+                <w:szCs w:val="18"/>
               </w:rPr>
             </w:pPr>
           </w:p>
         </w:tc>
         <w:tc>
           <w:tcPr>
-            <w:tcW w:w="845" w:type="dxa"/>
+            <w:tcW w:w="911" w:type="dxa"/>
+            <w:vAlign w:val="center"/>
           </w:tcPr>
           <w:p>
             <w:pPr>
               <w:rPr>
-                <w:rFonts w:hint="eastAsia"/>
+                <w:rFonts w:ascii="Microsoft Yi Baiti" w:eastAsia="Microsoft Yi Baiti" w:hAnsi="Microsoft Yi Baiti" w:cs="Times New Roman" w:hint="eastAsia"/>
+                <w:sz w:val="18"/>
+                <w:szCs w:val="18"/>
               </w:rPr>
             </w:pPr>
           </w:p>
         </w:tc>
         <w:tc>
           <w:tcPr>
-            <w:tcW w:w="845" w:type="dxa"/>
+            <w:tcW w:w="911" w:type="dxa"/>
+            <w:vAlign w:val="center"/>
           </w:tcPr>
           <w:p>
             <w:pPr>
               <w:rPr>
-                <w:rFonts w:hint="eastAsia"/>
+                <w:rFonts w:ascii="Microsoft Yi Baiti" w:eastAsia="Microsoft Yi Baiti" w:hAnsi="Microsoft Yi Baiti" w:cs="Times New Roman" w:hint="eastAsia"/>
+                <w:sz w:val="18"/>
+                <w:szCs w:val="18"/>
               </w:rPr>
             </w:pPr>
           </w:p>
         </w:tc>
         <w:tc>
           <w:tcPr>
-            <w:tcW w:w="845" w:type="dxa"/>
+            <w:tcW w:w="911" w:type="dxa"/>
+            <w:vAlign w:val="center"/>
           </w:tcPr>
           <w:p>
             <w:pPr>
               <w:rPr>
-                <w:rFonts w:hint="eastAsia"/>
+                <w:rFonts w:ascii="Microsoft Yi Baiti" w:eastAsia="Microsoft Yi Baiti" w:hAnsi="Microsoft Yi Baiti" w:cs="Times New Roman" w:hint="eastAsia"/>
+                <w:sz w:val="18"/>
+                <w:szCs w:val="18"/>
               </w:rPr>
             </w:pPr>
           </w:p>
         </w:tc>
         <w:tc>
           <w:tcPr>
-            <w:tcW w:w="845" w:type="dxa"/>
+            <w:tcW w:w="912" w:type="dxa"/>
+            <w:vAlign w:val="center"/>
           </w:tcPr>
           <w:p>
             <w:pPr>
               <w:rPr>
-                <w:rFonts w:hint="eastAsia"/>
+                <w:rFonts w:ascii="Microsoft Yi Baiti" w:eastAsia="Microsoft Yi Baiti" w:hAnsi="Microsoft Yi Baiti" w:cs="Times New Roman" w:hint="eastAsia"/>
+                <w:sz w:val="18"/>
+                <w:szCs w:val="18"/>
+              </w:rPr>
+            </w:pPr>
+          </w:p>
+        </w:tc>
+      </w:tr>
+      <w:tr>
+        <w:trPr>
+          <w:trHeight w:val="295"/>
+        </w:trPr>
+        <w:tc>
+          <w:tcPr>
+            <w:tcW w:w="911" w:type="dxa"/>
+            <w:vAlign w:val="center"/>
+          </w:tcPr>
+          <w:p>
+            <w:pPr>
+              <w:rPr>
+                <w:rFonts w:ascii="Microsoft Yi Baiti" w:eastAsia="Microsoft Yi Baiti" w:hAnsi="Microsoft Yi Baiti" w:cs="Times New Roman" w:hint="eastAsia"/>
+                <w:sz w:val="18"/>
+                <w:szCs w:val="18"/>
+              </w:rPr>
+            </w:pPr>
+            <w:proofErr w:type="spellStart"/>
+            <w:r>
+              <w:rPr>
+                <w:rFonts w:ascii="Microsoft Yi Baiti" w:eastAsia="Microsoft Yi Baiti" w:hAnsi="Microsoft Yi Baiti" w:cs="Times New Roman" w:hint="eastAsia"/>
+                <w:sz w:val="18"/>
+                <w:szCs w:val="18"/>
+              </w:rPr>
+              <w:t>Betweenness</w:t>
+            </w:r>
+            <w:proofErr w:type="spellEnd"/>
+          </w:p>
+        </w:tc>
+        <w:tc>
+          <w:tcPr>
+            <w:tcW w:w="911" w:type="dxa"/>
+            <w:vAlign w:val="center"/>
+          </w:tcPr>
+          <w:p>
+            <w:pPr>
+              <w:rPr>
+                <w:rFonts w:ascii="Microsoft Yi Baiti" w:eastAsia="Microsoft Yi Baiti" w:hAnsi="Microsoft Yi Baiti" w:cs="Times New Roman" w:hint="eastAsia"/>
+                <w:sz w:val="18"/>
+                <w:szCs w:val="18"/>
               </w:rPr>
             </w:pPr>
           </w:p>
         </w:tc>
         <w:tc>
           <w:tcPr>
-            <w:tcW w:w="845" w:type="dxa"/>
+            <w:tcW w:w="911" w:type="dxa"/>
+            <w:vAlign w:val="center"/>
           </w:tcPr>
           <w:p>
             <w:pPr>
               <w:rPr>
-                <w:rFonts w:hint="eastAsia"/>
+                <w:rFonts w:ascii="Microsoft Yi Baiti" w:eastAsia="Microsoft Yi Baiti" w:hAnsi="Microsoft Yi Baiti" w:cs="Times New Roman" w:hint="eastAsia"/>
+                <w:sz w:val="18"/>
+                <w:szCs w:val="18"/>
               </w:rPr>
             </w:pPr>
           </w:p>
         </w:tc>
         <w:tc>
           <w:tcPr>
-            <w:tcW w:w="845" w:type="dxa"/>
+            <w:tcW w:w="911" w:type="dxa"/>
+            <w:vAlign w:val="center"/>
           </w:tcPr>
           <w:p>
             <w:pPr>
               <w:rPr>
-                <w:rFonts w:hint="eastAsia"/>
+                <w:rFonts w:ascii="Microsoft Yi Baiti" w:eastAsia="Microsoft Yi Baiti" w:hAnsi="Microsoft Yi Baiti" w:cs="Times New Roman" w:hint="eastAsia"/>
+                <w:sz w:val="18"/>
+                <w:szCs w:val="18"/>
               </w:rPr>
             </w:pPr>
           </w:p>
         </w:tc>
         <w:tc>
           <w:tcPr>
-            <w:tcW w:w="845" w:type="dxa"/>
+            <w:tcW w:w="912" w:type="dxa"/>
+            <w:vAlign w:val="center"/>
           </w:tcPr>
           <w:p>
             <w:pPr>
               <w:rPr>
-                <w:rFonts w:hint="eastAsia"/>
+                <w:rFonts w:ascii="Microsoft Yi Baiti" w:eastAsia="Microsoft Yi Baiti" w:hAnsi="Microsoft Yi Baiti" w:cs="Times New Roman" w:hint="eastAsia"/>
+                <w:sz w:val="18"/>
+                <w:szCs w:val="18"/>
+              </w:rPr>
+            </w:pPr>
+            <w:r>
+              <w:rPr>
+                <w:rFonts w:ascii="Microsoft Yi Baiti" w:eastAsia="Microsoft Yi Baiti" w:hAnsi="Microsoft Yi Baiti" w:cs="Times New Roman" w:hint="eastAsia"/>
+                <w:sz w:val="18"/>
+                <w:szCs w:val="18"/>
+              </w:rPr>
+              <w:t>1.000</w:t>
+            </w:r>
+          </w:p>
+        </w:tc>
+        <w:tc>
+          <w:tcPr>
+            <w:tcW w:w="911" w:type="dxa"/>
+            <w:vAlign w:val="center"/>
+          </w:tcPr>
+          <w:p>
+            <w:pPr>
+              <w:rPr>
+                <w:rFonts w:ascii="Microsoft Yi Baiti" w:eastAsia="Microsoft Yi Baiti" w:hAnsi="Microsoft Yi Baiti" w:cs="Times New Roman" w:hint="eastAsia"/>
+                <w:sz w:val="18"/>
+                <w:szCs w:val="18"/>
+              </w:rPr>
+            </w:pPr>
+          </w:p>
+        </w:tc>
+        <w:tc>
+          <w:tcPr>
+            <w:tcW w:w="911" w:type="dxa"/>
+            <w:vAlign w:val="center"/>
+          </w:tcPr>
+          <w:p>
+            <w:pPr>
+              <w:rPr>
+                <w:rFonts w:ascii="Microsoft Yi Baiti" w:eastAsia="Microsoft Yi Baiti" w:hAnsi="Microsoft Yi Baiti" w:cs="Times New Roman" w:hint="eastAsia"/>
+                <w:sz w:val="18"/>
+                <w:szCs w:val="18"/>
+              </w:rPr>
+            </w:pPr>
+          </w:p>
+        </w:tc>
+        <w:tc>
+          <w:tcPr>
+            <w:tcW w:w="911" w:type="dxa"/>
+            <w:vAlign w:val="center"/>
+          </w:tcPr>
+          <w:p>
+            <w:pPr>
+              <w:rPr>
+                <w:rFonts w:ascii="Microsoft Yi Baiti" w:eastAsia="Microsoft Yi Baiti" w:hAnsi="Microsoft Yi Baiti" w:cs="Times New Roman" w:hint="eastAsia"/>
+                <w:sz w:val="18"/>
+                <w:szCs w:val="18"/>
+              </w:rPr>
+            </w:pPr>
+          </w:p>
+        </w:tc>
+        <w:tc>
+          <w:tcPr>
+            <w:tcW w:w="911" w:type="dxa"/>
+            <w:vAlign w:val="center"/>
+          </w:tcPr>
+          <w:p>
+            <w:pPr>
+              <w:rPr>
+                <w:rFonts w:ascii="Microsoft Yi Baiti" w:eastAsia="Microsoft Yi Baiti" w:hAnsi="Microsoft Yi Baiti" w:cs="Times New Roman" w:hint="eastAsia"/>
+                <w:sz w:val="18"/>
+                <w:szCs w:val="18"/>
+              </w:rPr>
+            </w:pPr>
+          </w:p>
+        </w:tc>
+        <w:tc>
+          <w:tcPr>
+            <w:tcW w:w="912" w:type="dxa"/>
+            <w:vAlign w:val="center"/>
+          </w:tcPr>
+          <w:p>
+            <w:pPr>
+              <w:rPr>
+                <w:rFonts w:ascii="Microsoft Yi Baiti" w:eastAsia="Microsoft Yi Baiti" w:hAnsi="Microsoft Yi Baiti" w:cs="Times New Roman" w:hint="eastAsia"/>
+                <w:sz w:val="18"/>
+                <w:szCs w:val="18"/>
               </w:rPr>
             </w:pPr>
           </w:p>
         </w:tc>
       </w:tr>
       <w:tr>
+        <w:trPr>
+          <w:trHeight w:val="295"/>
+        </w:trPr>
         <w:tc>
           <w:tcPr>
-            <w:tcW w:w="843" w:type="dxa"/>
+            <w:tcW w:w="911" w:type="dxa"/>
+            <w:vAlign w:val="center"/>
           </w:tcPr>
           <w:p>
             <w:pPr>
               <w:rPr>
-                <w:rFonts w:hint="eastAsia"/>
+                <w:rFonts w:ascii="Microsoft Yi Baiti" w:eastAsia="Microsoft Yi Baiti" w:hAnsi="Microsoft Yi Baiti" w:cs="Times New Roman" w:hint="eastAsia"/>
+                <w:sz w:val="18"/>
+                <w:szCs w:val="18"/>
+              </w:rPr>
+            </w:pPr>
+            <w:r>
+              <w:rPr>
+                <w:rFonts w:ascii="Microsoft Yi Baiti" w:eastAsia="Microsoft Yi Baiti" w:hAnsi="Microsoft Yi Baiti" w:cs="Times New Roman" w:hint="eastAsia"/>
+                <w:sz w:val="18"/>
+                <w:szCs w:val="18"/>
+              </w:rPr>
+              <w:t>Closeness</w:t>
+            </w:r>
+          </w:p>
+        </w:tc>
+        <w:tc>
+          <w:tcPr>
+            <w:tcW w:w="911" w:type="dxa"/>
+            <w:vAlign w:val="center"/>
+          </w:tcPr>
+          <w:p>
+            <w:pPr>
+              <w:rPr>
+                <w:rFonts w:ascii="Microsoft Yi Baiti" w:eastAsia="Microsoft Yi Baiti" w:hAnsi="Microsoft Yi Baiti" w:cs="Times New Roman" w:hint="eastAsia"/>
+                <w:sz w:val="18"/>
+                <w:szCs w:val="18"/>
               </w:rPr>
             </w:pPr>
           </w:p>
         </w:tc>
         <w:tc>
           <w:tcPr>
-            <w:tcW w:w="843" w:type="dxa"/>
+            <w:tcW w:w="911" w:type="dxa"/>
+            <w:vAlign w:val="center"/>
           </w:tcPr>
           <w:p>
             <w:pPr>
               <w:rPr>
-                <w:rFonts w:hint="eastAsia"/>
+                <w:rFonts w:ascii="Microsoft Yi Baiti" w:eastAsia="Microsoft Yi Baiti" w:hAnsi="Microsoft Yi Baiti" w:cs="Times New Roman" w:hint="eastAsia"/>
+                <w:sz w:val="18"/>
+                <w:szCs w:val="18"/>
               </w:rPr>
             </w:pPr>
           </w:p>
         </w:tc>
         <w:tc>
           <w:tcPr>
-            <w:tcW w:w="843" w:type="dxa"/>
+            <w:tcW w:w="911" w:type="dxa"/>
+            <w:vAlign w:val="center"/>
           </w:tcPr>
           <w:p>
             <w:pPr>
               <w:rPr>
-                <w:rFonts w:hint="eastAsia"/>
+                <w:rFonts w:ascii="Microsoft Yi Baiti" w:eastAsia="Microsoft Yi Baiti" w:hAnsi="Microsoft Yi Baiti" w:cs="Times New Roman" w:hint="eastAsia"/>
+                <w:sz w:val="18"/>
+                <w:szCs w:val="18"/>
               </w:rPr>
             </w:pPr>
           </w:p>
         </w:tc>
         <w:tc>
           <w:tcPr>
-            <w:tcW w:w="843" w:type="dxa"/>
+            <w:tcW w:w="912" w:type="dxa"/>
+            <w:vAlign w:val="center"/>
           </w:tcPr>
           <w:p>
             <w:pPr>
               <w:rPr>
-                <w:rFonts w:hint="eastAsia"/>
+                <w:rFonts w:ascii="Microsoft Yi Baiti" w:eastAsia="Microsoft Yi Baiti" w:hAnsi="Microsoft Yi Baiti" w:cs="Times New Roman" w:hint="eastAsia"/>
+                <w:sz w:val="18"/>
+                <w:szCs w:val="18"/>
               </w:rPr>
             </w:pPr>
           </w:p>
         </w:tc>
         <w:tc>
           <w:tcPr>
-            <w:tcW w:w="845" w:type="dxa"/>
+            <w:tcW w:w="911" w:type="dxa"/>
+            <w:vAlign w:val="center"/>
           </w:tcPr>
           <w:p>
             <w:pPr>
               <w:rPr>
-                <w:rFonts w:hint="eastAsia"/>
+                <w:rFonts w:ascii="Microsoft Yi Baiti" w:eastAsia="Microsoft Yi Baiti" w:hAnsi="Microsoft Yi Baiti" w:cs="Times New Roman" w:hint="eastAsia"/>
+                <w:sz w:val="18"/>
+                <w:szCs w:val="18"/>
+              </w:rPr>
+            </w:pPr>
+            <w:r>
+              <w:rPr>
+                <w:rFonts w:ascii="Microsoft Yi Baiti" w:eastAsia="Microsoft Yi Baiti" w:hAnsi="Microsoft Yi Baiti" w:cs="Times New Roman" w:hint="eastAsia"/>
+                <w:sz w:val="18"/>
+                <w:szCs w:val="18"/>
+              </w:rPr>
+              <w:t>1.000</w:t>
+            </w:r>
+          </w:p>
+        </w:tc>
+        <w:tc>
+          <w:tcPr>
+            <w:tcW w:w="911" w:type="dxa"/>
+            <w:vAlign w:val="center"/>
+          </w:tcPr>
+          <w:p>
+            <w:pPr>
+              <w:rPr>
+                <w:rFonts w:ascii="Microsoft Yi Baiti" w:eastAsia="Microsoft Yi Baiti" w:hAnsi="Microsoft Yi Baiti" w:cs="Times New Roman" w:hint="eastAsia"/>
+                <w:sz w:val="18"/>
+                <w:szCs w:val="18"/>
               </w:rPr>
             </w:pPr>
           </w:p>
         </w:tc>
         <w:tc>
           <w:tcPr>
-            <w:tcW w:w="845" w:type="dxa"/>
+            <w:tcW w:w="911" w:type="dxa"/>
+            <w:vAlign w:val="center"/>
           </w:tcPr>
           <w:p>
             <w:pPr>
               <w:rPr>
-                <w:rFonts w:hint="eastAsia"/>
+                <w:rFonts w:ascii="Microsoft Yi Baiti" w:eastAsia="Microsoft Yi Baiti" w:hAnsi="Microsoft Yi Baiti" w:cs="Times New Roman" w:hint="eastAsia"/>
+                <w:sz w:val="18"/>
+                <w:szCs w:val="18"/>
               </w:rPr>
             </w:pPr>
           </w:p>
         </w:tc>
         <w:tc>
           <w:tcPr>
-            <w:tcW w:w="845" w:type="dxa"/>
+            <w:tcW w:w="911" w:type="dxa"/>
+            <w:vAlign w:val="center"/>
           </w:tcPr>
           <w:p>
             <w:pPr>
               <w:rPr>
-                <w:rFonts w:hint="eastAsia"/>
+                <w:rFonts w:ascii="Microsoft Yi Baiti" w:eastAsia="Microsoft Yi Baiti" w:hAnsi="Microsoft Yi Baiti" w:cs="Times New Roman" w:hint="eastAsia"/>
+                <w:sz w:val="18"/>
+                <w:szCs w:val="18"/>
               </w:rPr>
             </w:pPr>
           </w:p>
         </w:tc>
         <w:tc>
           <w:tcPr>
-            <w:tcW w:w="845" w:type="dxa"/>
+            <w:tcW w:w="912" w:type="dxa"/>
+            <w:vAlign w:val="center"/>
           </w:tcPr>
           <w:p>
             <w:pPr>
               <w:rPr>
-                <w:rFonts w:hint="eastAsia"/>
+                <w:rFonts w:ascii="Microsoft Yi Baiti" w:eastAsia="Microsoft Yi Baiti" w:hAnsi="Microsoft Yi Baiti" w:cs="Times New Roman" w:hint="eastAsia"/>
+                <w:sz w:val="18"/>
+                <w:szCs w:val="18"/>
+              </w:rPr>
+            </w:pPr>
+          </w:p>
+        </w:tc>
+      </w:tr>
+      <w:tr>
+        <w:trPr>
+          <w:trHeight w:val="295"/>
+        </w:trPr>
+        <w:tc>
+          <w:tcPr>
+            <w:tcW w:w="911" w:type="dxa"/>
+            <w:vAlign w:val="center"/>
+          </w:tcPr>
+          <w:p>
+            <w:pPr>
+              <w:rPr>
+                <w:rFonts w:ascii="Microsoft Yi Baiti" w:eastAsia="Microsoft Yi Baiti" w:hAnsi="Microsoft Yi Baiti" w:cs="Times New Roman" w:hint="eastAsia"/>
+                <w:sz w:val="18"/>
+                <w:szCs w:val="18"/>
+              </w:rPr>
+            </w:pPr>
+            <w:r>
+              <w:rPr>
+                <w:rFonts w:ascii="Microsoft Yi Baiti" w:eastAsia="Microsoft Yi Baiti" w:hAnsi="Microsoft Yi Baiti" w:cs="Times New Roman" w:hint="eastAsia"/>
+                <w:sz w:val="18"/>
+                <w:szCs w:val="18"/>
+              </w:rPr>
+              <w:t>Eigenvalue</w:t>
+            </w:r>
+          </w:p>
+        </w:tc>
+        <w:tc>
+          <w:tcPr>
+            <w:tcW w:w="911" w:type="dxa"/>
+            <w:vAlign w:val="center"/>
+          </w:tcPr>
+          <w:p>
+            <w:pPr>
+              <w:rPr>
+                <w:rFonts w:ascii="Microsoft Yi Baiti" w:eastAsia="Microsoft Yi Baiti" w:hAnsi="Microsoft Yi Baiti" w:cs="Times New Roman" w:hint="eastAsia"/>
+                <w:sz w:val="18"/>
+                <w:szCs w:val="18"/>
               </w:rPr>
             </w:pPr>
           </w:p>
         </w:tc>
         <w:tc>
           <w:tcPr>
-            <w:tcW w:w="845" w:type="dxa"/>
+            <w:tcW w:w="911" w:type="dxa"/>
+            <w:vAlign w:val="center"/>
           </w:tcPr>
           <w:p>
             <w:pPr>
               <w:rPr>
-                <w:rFonts w:hint="eastAsia"/>
+                <w:rFonts w:ascii="Microsoft Yi Baiti" w:eastAsia="Microsoft Yi Baiti" w:hAnsi="Microsoft Yi Baiti" w:cs="Times New Roman" w:hint="eastAsia"/>
+                <w:sz w:val="18"/>
+                <w:szCs w:val="18"/>
               </w:rPr>
             </w:pPr>
           </w:p>
         </w:tc>
         <w:tc>
           <w:tcPr>
-            <w:tcW w:w="845" w:type="dxa"/>
+            <w:tcW w:w="911" w:type="dxa"/>
+            <w:vAlign w:val="center"/>
           </w:tcPr>
           <w:p>
             <w:pPr>
               <w:rPr>
-                <w:rFonts w:hint="eastAsia"/>
+                <w:rFonts w:ascii="Microsoft Yi Baiti" w:eastAsia="Microsoft Yi Baiti" w:hAnsi="Microsoft Yi Baiti" w:cs="Times New Roman" w:hint="eastAsia"/>
+                <w:sz w:val="18"/>
+                <w:szCs w:val="18"/>
               </w:rPr>
             </w:pPr>
           </w:p>
         </w:tc>
         <w:tc>
           <w:tcPr>
-            <w:tcW w:w="845" w:type="dxa"/>
+            <w:tcW w:w="912" w:type="dxa"/>
+            <w:vAlign w:val="center"/>
           </w:tcPr>
           <w:p>
             <w:pPr>
               <w:rPr>
-                <w:rFonts w:hint="eastAsia"/>
+                <w:rFonts w:ascii="Microsoft Yi Baiti" w:eastAsia="Microsoft Yi Baiti" w:hAnsi="Microsoft Yi Baiti" w:cs="Times New Roman" w:hint="eastAsia"/>
+                <w:sz w:val="18"/>
+                <w:szCs w:val="18"/>
+              </w:rPr>
+            </w:pPr>
+          </w:p>
+        </w:tc>
+        <w:tc>
+          <w:tcPr>
+            <w:tcW w:w="911" w:type="dxa"/>
+            <w:vAlign w:val="center"/>
+          </w:tcPr>
+          <w:p>
+            <w:pPr>
+              <w:rPr>
+                <w:rFonts w:ascii="Microsoft Yi Baiti" w:eastAsia="Microsoft Yi Baiti" w:hAnsi="Microsoft Yi Baiti" w:cs="Times New Roman" w:hint="eastAsia"/>
+                <w:sz w:val="18"/>
+                <w:szCs w:val="18"/>
+              </w:rPr>
+            </w:pPr>
+          </w:p>
+        </w:tc>
+        <w:tc>
+          <w:tcPr>
+            <w:tcW w:w="911" w:type="dxa"/>
+            <w:vAlign w:val="center"/>
+          </w:tcPr>
+          <w:p>
+            <w:pPr>
+              <w:rPr>
+                <w:rFonts w:ascii="Microsoft Yi Baiti" w:eastAsia="Microsoft Yi Baiti" w:hAnsi="Microsoft Yi Baiti" w:cs="Times New Roman" w:hint="eastAsia"/>
+                <w:sz w:val="18"/>
+                <w:szCs w:val="18"/>
+              </w:rPr>
+            </w:pPr>
+            <w:r>
+              <w:rPr>
+                <w:rFonts w:ascii="Microsoft Yi Baiti" w:eastAsia="Microsoft Yi Baiti" w:hAnsi="Microsoft Yi Baiti" w:cs="Times New Roman" w:hint="eastAsia"/>
+                <w:sz w:val="18"/>
+                <w:szCs w:val="18"/>
+              </w:rPr>
+              <w:t>1.000</w:t>
+            </w:r>
+          </w:p>
+        </w:tc>
+        <w:tc>
+          <w:tcPr>
+            <w:tcW w:w="911" w:type="dxa"/>
+            <w:vAlign w:val="center"/>
+          </w:tcPr>
+          <w:p>
+            <w:pPr>
+              <w:rPr>
+                <w:rFonts w:ascii="Microsoft Yi Baiti" w:eastAsia="Microsoft Yi Baiti" w:hAnsi="Microsoft Yi Baiti" w:cs="Times New Roman" w:hint="eastAsia"/>
+                <w:sz w:val="18"/>
+                <w:szCs w:val="18"/>
+              </w:rPr>
+            </w:pPr>
+          </w:p>
+        </w:tc>
+        <w:tc>
+          <w:tcPr>
+            <w:tcW w:w="911" w:type="dxa"/>
+            <w:vAlign w:val="center"/>
+          </w:tcPr>
+          <w:p>
+            <w:pPr>
+              <w:rPr>
+                <w:rFonts w:ascii="Microsoft Yi Baiti" w:eastAsia="Microsoft Yi Baiti" w:hAnsi="Microsoft Yi Baiti" w:cs="Times New Roman" w:hint="eastAsia"/>
+                <w:sz w:val="18"/>
+                <w:szCs w:val="18"/>
+              </w:rPr>
+            </w:pPr>
+          </w:p>
+        </w:tc>
+        <w:tc>
+          <w:tcPr>
+            <w:tcW w:w="912" w:type="dxa"/>
+            <w:vAlign w:val="center"/>
+          </w:tcPr>
+          <w:p>
+            <w:pPr>
+              <w:rPr>
+                <w:rFonts w:ascii="Microsoft Yi Baiti" w:eastAsia="Microsoft Yi Baiti" w:hAnsi="Microsoft Yi Baiti" w:cs="Times New Roman" w:hint="eastAsia"/>
+                <w:sz w:val="18"/>
+                <w:szCs w:val="18"/>
               </w:rPr>
             </w:pPr>
           </w:p>
         </w:tc>
       </w:tr>
       <w:tr>
+        <w:trPr>
+          <w:trHeight w:val="295"/>
+        </w:trPr>
         <w:tc>
           <w:tcPr>
-            <w:tcW w:w="843" w:type="dxa"/>
+            <w:tcW w:w="911" w:type="dxa"/>
+            <w:vAlign w:val="center"/>
           </w:tcPr>
           <w:p>
             <w:pPr>
               <w:rPr>
-                <w:rFonts w:hint="eastAsia"/>
+                <w:rFonts w:ascii="Microsoft Yi Baiti" w:eastAsia="Microsoft Yi Baiti" w:hAnsi="Microsoft Yi Baiti" w:cs="Times New Roman" w:hint="eastAsia"/>
+                <w:sz w:val="18"/>
+                <w:szCs w:val="18"/>
+              </w:rPr>
+            </w:pPr>
+            <w:r>
+              <w:rPr>
+                <w:rFonts w:ascii="Microsoft Yi Baiti" w:eastAsia="Microsoft Yi Baiti" w:hAnsi="Microsoft Yi Baiti" w:cs="Times New Roman" w:hint="eastAsia"/>
+                <w:sz w:val="18"/>
+                <w:szCs w:val="18"/>
+              </w:rPr>
+              <w:t>PageRank</w:t>
+            </w:r>
+          </w:p>
+        </w:tc>
+        <w:tc>
+          <w:tcPr>
+            <w:tcW w:w="911" w:type="dxa"/>
+            <w:vAlign w:val="center"/>
+          </w:tcPr>
+          <w:p>
+            <w:pPr>
+              <w:rPr>
+                <w:rFonts w:ascii="Microsoft Yi Baiti" w:eastAsia="Microsoft Yi Baiti" w:hAnsi="Microsoft Yi Baiti" w:cs="Times New Roman" w:hint="eastAsia"/>
+                <w:sz w:val="18"/>
+                <w:szCs w:val="18"/>
               </w:rPr>
             </w:pPr>
           </w:p>
         </w:tc>
         <w:tc>
           <w:tcPr>
-            <w:tcW w:w="843" w:type="dxa"/>
+            <w:tcW w:w="911" w:type="dxa"/>
+            <w:vAlign w:val="center"/>
           </w:tcPr>
           <w:p>
             <w:pPr>
               <w:rPr>
-                <w:rFonts w:hint="eastAsia"/>
+                <w:rFonts w:ascii="Microsoft Yi Baiti" w:eastAsia="Microsoft Yi Baiti" w:hAnsi="Microsoft Yi Baiti" w:cs="Times New Roman" w:hint="eastAsia"/>
+                <w:sz w:val="18"/>
+                <w:szCs w:val="18"/>
               </w:rPr>
             </w:pPr>
           </w:p>
         </w:tc>
         <w:tc>
           <w:tcPr>
-            <w:tcW w:w="843" w:type="dxa"/>
+            <w:tcW w:w="911" w:type="dxa"/>
+            <w:vAlign w:val="center"/>
           </w:tcPr>
           <w:p>
             <w:pPr>
               <w:rPr>
-                <w:rFonts w:hint="eastAsia"/>
+                <w:rFonts w:ascii="Microsoft Yi Baiti" w:eastAsia="Microsoft Yi Baiti" w:hAnsi="Microsoft Yi Baiti" w:cs="Times New Roman" w:hint="eastAsia"/>
+                <w:sz w:val="18"/>
+                <w:szCs w:val="18"/>
               </w:rPr>
             </w:pPr>
           </w:p>
         </w:tc>
         <w:tc>
           <w:tcPr>
-            <w:tcW w:w="843" w:type="dxa"/>
+            <w:tcW w:w="912" w:type="dxa"/>
+            <w:vAlign w:val="center"/>
           </w:tcPr>
           <w:p>
             <w:pPr>
               <w:rPr>
-                <w:rFonts w:hint="eastAsia"/>
+                <w:rFonts w:ascii="Microsoft Yi Baiti" w:eastAsia="Microsoft Yi Baiti" w:hAnsi="Microsoft Yi Baiti" w:cs="Times New Roman" w:hint="eastAsia"/>
+                <w:sz w:val="18"/>
+                <w:szCs w:val="18"/>
               </w:rPr>
             </w:pPr>
           </w:p>
         </w:tc>
         <w:tc>
           <w:tcPr>
-            <w:tcW w:w="845" w:type="dxa"/>
+            <w:tcW w:w="911" w:type="dxa"/>
+            <w:vAlign w:val="center"/>
           </w:tcPr>
           <w:p>
             <w:pPr>
               <w:rPr>
-                <w:rFonts w:hint="eastAsia"/>
+                <w:rFonts w:ascii="Microsoft Yi Baiti" w:eastAsia="Microsoft Yi Baiti" w:hAnsi="Microsoft Yi Baiti" w:cs="Times New Roman" w:hint="eastAsia"/>
+                <w:sz w:val="18"/>
+                <w:szCs w:val="18"/>
               </w:rPr>
             </w:pPr>
           </w:p>
         </w:tc>
         <w:tc>
           <w:tcPr>
-            <w:tcW w:w="845" w:type="dxa"/>
+            <w:tcW w:w="911" w:type="dxa"/>
+            <w:vAlign w:val="center"/>
           </w:tcPr>
           <w:p>
             <w:pPr>
               <w:rPr>
-                <w:rFonts w:hint="eastAsia"/>
+                <w:rFonts w:ascii="Microsoft Yi Baiti" w:eastAsia="Microsoft Yi Baiti" w:hAnsi="Microsoft Yi Baiti" w:cs="Times New Roman" w:hint="eastAsia"/>
+                <w:sz w:val="18"/>
+                <w:szCs w:val="18"/>
               </w:rPr>
             </w:pPr>
           </w:p>
         </w:tc>
         <w:tc>
           <w:tcPr>
-            <w:tcW w:w="845" w:type="dxa"/>
+            <w:tcW w:w="911" w:type="dxa"/>
+            <w:vAlign w:val="center"/>
           </w:tcPr>
           <w:p>
             <w:pPr>
               <w:rPr>
-                <w:rFonts w:hint="eastAsia"/>
+                <w:rFonts w:ascii="Microsoft Yi Baiti" w:eastAsia="Microsoft Yi Baiti" w:hAnsi="Microsoft Yi Baiti" w:cs="Times New Roman" w:hint="eastAsia"/>
+                <w:sz w:val="18"/>
+                <w:szCs w:val="18"/>
+              </w:rPr>
+            </w:pPr>
+            <w:r>
+              <w:rPr>
+                <w:rFonts w:ascii="Microsoft Yi Baiti" w:eastAsia="Microsoft Yi Baiti" w:hAnsi="Microsoft Yi Baiti" w:cs="Times New Roman" w:hint="eastAsia"/>
+                <w:sz w:val="18"/>
+                <w:szCs w:val="18"/>
+              </w:rPr>
+              <w:t>1.000</w:t>
+            </w:r>
+          </w:p>
+        </w:tc>
+        <w:tc>
+          <w:tcPr>
+            <w:tcW w:w="911" w:type="dxa"/>
+            <w:vAlign w:val="center"/>
+          </w:tcPr>
+          <w:p>
+            <w:pPr>
+              <w:rPr>
+                <w:rFonts w:ascii="Microsoft Yi Baiti" w:eastAsia="Microsoft Yi Baiti" w:hAnsi="Microsoft Yi Baiti" w:cs="Times New Roman" w:hint="eastAsia"/>
+                <w:sz w:val="18"/>
+                <w:szCs w:val="18"/>
               </w:rPr>
             </w:pPr>
           </w:p>
         </w:tc>
         <w:tc>
           <w:tcPr>
-            <w:tcW w:w="845" w:type="dxa"/>
+            <w:tcW w:w="912" w:type="dxa"/>
+            <w:vAlign w:val="center"/>
           </w:tcPr>
           <w:p>
             <w:pPr>
               <w:rPr>
-                <w:rFonts w:hint="eastAsia"/>
+                <w:rFonts w:ascii="Microsoft Yi Baiti" w:eastAsia="Microsoft Yi Baiti" w:hAnsi="Microsoft Yi Baiti" w:cs="Times New Roman" w:hint="eastAsia"/>
+                <w:sz w:val="18"/>
+                <w:szCs w:val="18"/>
+              </w:rPr>
+            </w:pPr>
+          </w:p>
+        </w:tc>
+      </w:tr>
+      <w:tr>
+        <w:trPr>
+          <w:trHeight w:val="295"/>
+        </w:trPr>
+        <w:tc>
+          <w:tcPr>
+            <w:tcW w:w="911" w:type="dxa"/>
+            <w:vAlign w:val="center"/>
+          </w:tcPr>
+          <w:p>
+            <w:pPr>
+              <w:rPr>
+                <w:rFonts w:ascii="Microsoft Yi Baiti" w:eastAsia="Microsoft Yi Baiti" w:hAnsi="Microsoft Yi Baiti" w:cs="Times New Roman" w:hint="eastAsia"/>
+                <w:sz w:val="18"/>
+                <w:szCs w:val="18"/>
+              </w:rPr>
+            </w:pPr>
+            <w:r>
+              <w:rPr>
+                <w:rFonts w:ascii="Microsoft Yi Baiti" w:eastAsia="Microsoft Yi Baiti" w:hAnsi="Microsoft Yi Baiti" w:cs="Times New Roman" w:hint="eastAsia"/>
+                <w:sz w:val="18"/>
+                <w:szCs w:val="18"/>
+              </w:rPr>
+              <w:t>k-shell</w:t>
+            </w:r>
+          </w:p>
+        </w:tc>
+        <w:tc>
+          <w:tcPr>
+            <w:tcW w:w="911" w:type="dxa"/>
+            <w:vAlign w:val="center"/>
+          </w:tcPr>
+          <w:p>
+            <w:pPr>
+              <w:rPr>
+                <w:rFonts w:ascii="Microsoft Yi Baiti" w:eastAsia="Microsoft Yi Baiti" w:hAnsi="Microsoft Yi Baiti" w:cs="Times New Roman" w:hint="eastAsia"/>
+                <w:sz w:val="18"/>
+                <w:szCs w:val="18"/>
               </w:rPr>
             </w:pPr>
           </w:p>
         </w:tc>
         <w:tc>
           <w:tcPr>
-            <w:tcW w:w="845" w:type="dxa"/>
+            <w:tcW w:w="911" w:type="dxa"/>
+            <w:vAlign w:val="center"/>
           </w:tcPr>
           <w:p>
             <w:pPr>
               <w:rPr>
-                <w:rFonts w:hint="eastAsia"/>
+                <w:rFonts w:ascii="Microsoft Yi Baiti" w:eastAsia="Microsoft Yi Baiti" w:hAnsi="Microsoft Yi Baiti" w:cs="Times New Roman" w:hint="eastAsia"/>
+                <w:sz w:val="18"/>
+                <w:szCs w:val="18"/>
               </w:rPr>
             </w:pPr>
           </w:p>
         </w:tc>
         <w:tc>
           <w:tcPr>
-            <w:tcW w:w="845" w:type="dxa"/>
+            <w:tcW w:w="911" w:type="dxa"/>
+            <w:vAlign w:val="center"/>
           </w:tcPr>
           <w:p>
             <w:pPr>
               <w:rPr>
-                <w:rFonts w:hint="eastAsia"/>
+                <w:rFonts w:ascii="Microsoft Yi Baiti" w:eastAsia="Microsoft Yi Baiti" w:hAnsi="Microsoft Yi Baiti" w:cs="Times New Roman" w:hint="eastAsia"/>
+                <w:sz w:val="18"/>
+                <w:szCs w:val="18"/>
               </w:rPr>
             </w:pPr>
           </w:p>
         </w:tc>
         <w:tc>
           <w:tcPr>
-            <w:tcW w:w="845" w:type="dxa"/>
+            <w:tcW w:w="912" w:type="dxa"/>
+            <w:vAlign w:val="center"/>
           </w:tcPr>
           <w:p>
             <w:pPr>
               <w:rPr>
-                <w:rFonts w:hint="eastAsia"/>
+                <w:rFonts w:ascii="Microsoft Yi Baiti" w:eastAsia="Microsoft Yi Baiti" w:hAnsi="Microsoft Yi Baiti" w:cs="Times New Roman" w:hint="eastAsia"/>
+                <w:sz w:val="18"/>
+                <w:szCs w:val="18"/>
+              </w:rPr>
+            </w:pPr>
+          </w:p>
+        </w:tc>
+        <w:tc>
+          <w:tcPr>
+            <w:tcW w:w="911" w:type="dxa"/>
+            <w:vAlign w:val="center"/>
+          </w:tcPr>
+          <w:p>
+            <w:pPr>
+              <w:rPr>
+                <w:rFonts w:ascii="Microsoft Yi Baiti" w:eastAsia="Microsoft Yi Baiti" w:hAnsi="Microsoft Yi Baiti" w:cs="Times New Roman" w:hint="eastAsia"/>
+                <w:sz w:val="18"/>
+                <w:szCs w:val="18"/>
+              </w:rPr>
+            </w:pPr>
+          </w:p>
+        </w:tc>
+        <w:tc>
+          <w:tcPr>
+            <w:tcW w:w="911" w:type="dxa"/>
+            <w:vAlign w:val="center"/>
+          </w:tcPr>
+          <w:p>
+            <w:pPr>
+              <w:rPr>
+                <w:rFonts w:ascii="Microsoft Yi Baiti" w:eastAsia="Microsoft Yi Baiti" w:hAnsi="Microsoft Yi Baiti" w:cs="Times New Roman" w:hint="eastAsia"/>
+                <w:sz w:val="18"/>
+                <w:szCs w:val="18"/>
+              </w:rPr>
+            </w:pPr>
+          </w:p>
+        </w:tc>
+        <w:tc>
+          <w:tcPr>
+            <w:tcW w:w="911" w:type="dxa"/>
+            <w:vAlign w:val="center"/>
+          </w:tcPr>
+          <w:p>
+            <w:pPr>
+              <w:rPr>
+                <w:rFonts w:ascii="Microsoft Yi Baiti" w:eastAsia="Microsoft Yi Baiti" w:hAnsi="Microsoft Yi Baiti" w:cs="Times New Roman" w:hint="eastAsia"/>
+                <w:sz w:val="18"/>
+                <w:szCs w:val="18"/>
+              </w:rPr>
+            </w:pPr>
+          </w:p>
+        </w:tc>
+        <w:tc>
+          <w:tcPr>
+            <w:tcW w:w="911" w:type="dxa"/>
+            <w:vAlign w:val="center"/>
+          </w:tcPr>
+          <w:p>
+            <w:pPr>
+              <w:rPr>
+                <w:rFonts w:ascii="Microsoft Yi Baiti" w:eastAsia="Microsoft Yi Baiti" w:hAnsi="Microsoft Yi Baiti" w:cs="Times New Roman" w:hint="eastAsia"/>
+                <w:sz w:val="18"/>
+                <w:szCs w:val="18"/>
+              </w:rPr>
+            </w:pPr>
+            <w:r>
+              <w:rPr>
+                <w:rFonts w:ascii="Microsoft Yi Baiti" w:eastAsia="Microsoft Yi Baiti" w:hAnsi="Microsoft Yi Baiti" w:cs="Times New Roman" w:hint="eastAsia"/>
+                <w:sz w:val="18"/>
+                <w:szCs w:val="18"/>
+              </w:rPr>
+              <w:t>1.000</w:t>
+            </w:r>
+          </w:p>
+        </w:tc>
+        <w:tc>
+          <w:tcPr>
+            <w:tcW w:w="912" w:type="dxa"/>
+            <w:vAlign w:val="center"/>
+          </w:tcPr>
+          <w:p>
+            <w:pPr>
+              <w:rPr>
+                <w:rFonts w:ascii="Microsoft Yi Baiti" w:eastAsia="Microsoft Yi Baiti" w:hAnsi="Microsoft Yi Baiti" w:cs="Times New Roman" w:hint="eastAsia"/>
+                <w:sz w:val="18"/>
+                <w:szCs w:val="18"/>
               </w:rPr>
             </w:pPr>
           </w:p>
         </w:tc>
       </w:tr>
       <w:tr>
+        <w:trPr>
+          <w:trHeight w:val="295"/>
+        </w:trPr>
         <w:tc>
           <w:tcPr>
-            <w:tcW w:w="843" w:type="dxa"/>
+            <w:tcW w:w="911" w:type="dxa"/>
+            <w:vAlign w:val="center"/>
           </w:tcPr>
           <w:p>
             <w:pPr>
               <w:rPr>
-                <w:rFonts w:hint="eastAsia"/>
+                <w:rFonts w:ascii="Microsoft Yi Baiti" w:eastAsia="Microsoft Yi Baiti" w:hAnsi="Microsoft Yi Baiti" w:cs="Times New Roman" w:hint="eastAsia"/>
+                <w:sz w:val="18"/>
+                <w:szCs w:val="18"/>
+              </w:rPr>
+            </w:pPr>
+            <w:proofErr w:type="spellStart"/>
+            <w:r>
+              <w:rPr>
+                <w:rFonts w:ascii="Microsoft Yi Baiti" w:eastAsia="Microsoft Yi Baiti" w:hAnsi="Microsoft Yi Baiti" w:cs="Times New Roman" w:hint="eastAsia"/>
+                <w:sz w:val="18"/>
+                <w:szCs w:val="18"/>
+              </w:rPr>
+              <w:t>LocalCluster</w:t>
+            </w:r>
+            <w:proofErr w:type="spellEnd"/>
+          </w:p>
+        </w:tc>
+        <w:tc>
+          <w:tcPr>
+            <w:tcW w:w="911" w:type="dxa"/>
+            <w:vAlign w:val="center"/>
+          </w:tcPr>
+          <w:p>
+            <w:pPr>
+              <w:rPr>
+                <w:rFonts w:ascii="Microsoft Yi Baiti" w:eastAsia="Microsoft Yi Baiti" w:hAnsi="Microsoft Yi Baiti" w:cs="Times New Roman" w:hint="eastAsia"/>
+                <w:sz w:val="18"/>
+                <w:szCs w:val="18"/>
               </w:rPr>
             </w:pPr>
           </w:p>
         </w:tc>
         <w:tc>
           <w:tcPr>
-            <w:tcW w:w="843" w:type="dxa"/>
+            <w:tcW w:w="911" w:type="dxa"/>
+            <w:vAlign w:val="center"/>
           </w:tcPr>
           <w:p>
             <w:pPr>
               <w:rPr>
-                <w:rFonts w:hint="eastAsia"/>
+                <w:rFonts w:ascii="Microsoft Yi Baiti" w:eastAsia="Microsoft Yi Baiti" w:hAnsi="Microsoft Yi Baiti" w:cs="Times New Roman" w:hint="eastAsia"/>
+                <w:sz w:val="18"/>
+                <w:szCs w:val="18"/>
               </w:rPr>
             </w:pPr>
           </w:p>
         </w:tc>
         <w:tc>
           <w:tcPr>
-            <w:tcW w:w="843" w:type="dxa"/>
+            <w:tcW w:w="911" w:type="dxa"/>
+            <w:vAlign w:val="center"/>
           </w:tcPr>
           <w:p>
             <w:pPr>
               <w:rPr>
-                <w:rFonts w:hint="eastAsia"/>
+                <w:rFonts w:ascii="Microsoft Yi Baiti" w:eastAsia="Microsoft Yi Baiti" w:hAnsi="Microsoft Yi Baiti" w:cs="Times New Roman" w:hint="eastAsia"/>
+                <w:sz w:val="18"/>
+                <w:szCs w:val="18"/>
               </w:rPr>
             </w:pPr>
           </w:p>
         </w:tc>
         <w:tc>
           <w:tcPr>
-            <w:tcW w:w="843" w:type="dxa"/>
+            <w:tcW w:w="912" w:type="dxa"/>
+            <w:vAlign w:val="center"/>
           </w:tcPr>
           <w:p>
             <w:pPr>
               <w:rPr>
-                <w:rFonts w:hint="eastAsia"/>
+                <w:rFonts w:ascii="Microsoft Yi Baiti" w:eastAsia="Microsoft Yi Baiti" w:hAnsi="Microsoft Yi Baiti" w:cs="Times New Roman" w:hint="eastAsia"/>
+                <w:sz w:val="18"/>
+                <w:szCs w:val="18"/>
               </w:rPr>
             </w:pPr>
           </w:p>
         </w:tc>
         <w:tc>
           <w:tcPr>
-            <w:tcW w:w="845" w:type="dxa"/>
+            <w:tcW w:w="911" w:type="dxa"/>
+            <w:vAlign w:val="center"/>
           </w:tcPr>
           <w:p>
             <w:pPr>
               <w:rPr>
-                <w:rFonts w:hint="eastAsia"/>
+                <w:rFonts w:ascii="Microsoft Yi Baiti" w:eastAsia="Microsoft Yi Baiti" w:hAnsi="Microsoft Yi Baiti" w:cs="Times New Roman" w:hint="eastAsia"/>
+                <w:sz w:val="18"/>
+                <w:szCs w:val="18"/>
               </w:rPr>
             </w:pPr>
           </w:p>
         </w:tc>
         <w:tc>
           <w:tcPr>
-            <w:tcW w:w="845" w:type="dxa"/>
+            <w:tcW w:w="911" w:type="dxa"/>
+            <w:vAlign w:val="center"/>
           </w:tcPr>
           <w:p>
             <w:pPr>
               <w:rPr>
-                <w:rFonts w:hint="eastAsia"/>
+                <w:rFonts w:ascii="Microsoft Yi Baiti" w:eastAsia="Microsoft Yi Baiti" w:hAnsi="Microsoft Yi Baiti" w:cs="Times New Roman" w:hint="eastAsia"/>
+                <w:sz w:val="18"/>
+                <w:szCs w:val="18"/>
               </w:rPr>
             </w:pPr>
           </w:p>
         </w:tc>
         <w:tc>
           <w:tcPr>
-            <w:tcW w:w="845" w:type="dxa"/>
+            <w:tcW w:w="911" w:type="dxa"/>
+            <w:vAlign w:val="center"/>
           </w:tcPr>
           <w:p>
             <w:pPr>
               <w:rPr>
-                <w:rFonts w:hint="eastAsia"/>
+                <w:rFonts w:ascii="Microsoft Yi Baiti" w:eastAsia="Microsoft Yi Baiti" w:hAnsi="Microsoft Yi Baiti" w:cs="Times New Roman" w:hint="eastAsia"/>
+                <w:sz w:val="18"/>
+                <w:szCs w:val="18"/>
               </w:rPr>
             </w:pPr>
           </w:p>
         </w:tc>
         <w:tc>
           <w:tcPr>
-            <w:tcW w:w="845" w:type="dxa"/>
+            <w:tcW w:w="911" w:type="dxa"/>
+            <w:vAlign w:val="center"/>
           </w:tcPr>
           <w:p>
             <w:pPr>
               <w:rPr>
-                <w:rFonts w:hint="eastAsia"/>
+                <w:rFonts w:ascii="Microsoft Yi Baiti" w:eastAsia="Microsoft Yi Baiti" w:hAnsi="Microsoft Yi Baiti" w:cs="Times New Roman" w:hint="eastAsia"/>
+                <w:sz w:val="18"/>
+                <w:szCs w:val="18"/>
               </w:rPr>
             </w:pPr>
           </w:p>
         </w:tc>
         <w:tc>
           <w:tcPr>
-            <w:tcW w:w="845" w:type="dxa"/>
+            <w:tcW w:w="912" w:type="dxa"/>
+            <w:vAlign w:val="center"/>
           </w:tcPr>
           <w:p>
             <w:pPr>
               <w:rPr>
-                <w:rFonts w:hint="eastAsia"/>
+                <w:rFonts w:ascii="Microsoft Yi Baiti" w:eastAsia="Microsoft Yi Baiti" w:hAnsi="Microsoft Yi Baiti" w:cs="Times New Roman" w:hint="eastAsia"/>
+                <w:sz w:val="18"/>
+                <w:szCs w:val="18"/>
               </w:rPr>
             </w:pPr>
-          </w:p>
-        </w:tc>
-        <w:tc>
-          <w:tcPr>
-            <w:tcW w:w="845" w:type="dxa"/>
-          </w:tcPr>
-          <w:p>
-            <w:pPr>
-              <w:rPr>
-                <w:rFonts w:hint="eastAsia"/>
-              </w:rPr>
-            </w:pPr>
-          </w:p>
-        </w:tc>
-        <w:tc>
-          <w:tcPr>
-            <w:tcW w:w="845" w:type="dxa"/>
-          </w:tcPr>
-          <w:p>
-            <w:pPr>
-              <w:rPr>
-                <w:rFonts w:hint="eastAsia"/>
-              </w:rPr>
-            </w:pPr>
-          </w:p>
-        </w:tc>
-      </w:tr>
-      <w:tr>
-        <w:tc>
-          <w:tcPr>
-            <w:tcW w:w="843" w:type="dxa"/>
-          </w:tcPr>
-          <w:p>
-            <w:pPr>
-              <w:rPr>
-                <w:rFonts w:hint="eastAsia"/>
-              </w:rPr>
-            </w:pPr>
-          </w:p>
-        </w:tc>
-        <w:tc>
-          <w:tcPr>
-            <w:tcW w:w="843" w:type="dxa"/>
-          </w:tcPr>
-          <w:p>
-            <w:pPr>
-              <w:rPr>
-                <w:rFonts w:hint="eastAsia"/>
-              </w:rPr>
-            </w:pPr>
-          </w:p>
-        </w:tc>
-        <w:tc>
-          <w:tcPr>
-            <w:tcW w:w="843" w:type="dxa"/>
-          </w:tcPr>
-          <w:p>
-            <w:pPr>
-              <w:rPr>
-                <w:rFonts w:hint="eastAsia"/>
-              </w:rPr>
-            </w:pPr>
-          </w:p>
-        </w:tc>
-        <w:tc>
-          <w:tcPr>
-            <w:tcW w:w="843" w:type="dxa"/>
-          </w:tcPr>
-          <w:p>
-            <w:pPr>
-              <w:rPr>
-                <w:rFonts w:hint="eastAsia"/>
-              </w:rPr>
-            </w:pPr>
-          </w:p>
-        </w:tc>
-        <w:tc>
-          <w:tcPr>
-            <w:tcW w:w="845" w:type="dxa"/>
-          </w:tcPr>
-          <w:p>
-            <w:pPr>
-              <w:rPr>
-                <w:rFonts w:hint="eastAsia"/>
-              </w:rPr>
-            </w:pPr>
-          </w:p>
-        </w:tc>
-        <w:tc>
-          <w:tcPr>
-            <w:tcW w:w="845" w:type="dxa"/>
-          </w:tcPr>
-          <w:p>
-            <w:pPr>
-              <w:rPr>
-                <w:rFonts w:hint="eastAsia"/>
-              </w:rPr>
-            </w:pPr>
-          </w:p>
-        </w:tc>
-        <w:tc>
-          <w:tcPr>
-            <w:tcW w:w="845" w:type="dxa"/>
-          </w:tcPr>
-          <w:p>
-            <w:pPr>
-              <w:rPr>
-                <w:rFonts w:hint="eastAsia"/>
-              </w:rPr>
-            </w:pPr>
-          </w:p>
-        </w:tc>
-        <w:tc>
-          <w:tcPr>
-            <w:tcW w:w="845" w:type="dxa"/>
-          </w:tcPr>
-          <w:p>
-            <w:pPr>
-              <w:rPr>
-                <w:rFonts w:hint="eastAsia"/>
-              </w:rPr>
-            </w:pPr>
-          </w:p>
-        </w:tc>
-        <w:tc>
-          <w:tcPr>
-            <w:tcW w:w="845" w:type="dxa"/>
-          </w:tcPr>
-          <w:p>
-            <w:pPr>
-              <w:rPr>
-                <w:rFonts w:hint="eastAsia"/>
-              </w:rPr>
-            </w:pPr>
-          </w:p>
-        </w:tc>
-        <w:tc>
-          <w:tcPr>
-            <w:tcW w:w="845" w:type="dxa"/>
-          </w:tcPr>
-          <w:p>
-            <w:pPr>
-              <w:rPr>
-                <w:rFonts w:hint="eastAsia"/>
-              </w:rPr>
-            </w:pPr>
-          </w:p>
-        </w:tc>
-        <w:tc>
-          <w:tcPr>
-            <w:tcW w:w="845" w:type="dxa"/>
-          </w:tcPr>
-          <w:p>
-            <w:pPr>
-              <w:rPr>
-                <w:rFonts w:hint="eastAsia"/>
-              </w:rPr>
-            </w:pPr>
-          </w:p>
-        </w:tc>
-      </w:tr>
-      <w:tr>
-        <w:tc>
-          <w:tcPr>
-            <w:tcW w:w="843" w:type="dxa"/>
-          </w:tcPr>
-          <w:p>
-            <w:pPr>
-              <w:rPr>
-                <w:rFonts w:hint="eastAsia"/>
-              </w:rPr>
-            </w:pPr>
-          </w:p>
-        </w:tc>
-        <w:tc>
-          <w:tcPr>
-            <w:tcW w:w="843" w:type="dxa"/>
-          </w:tcPr>
-          <w:p>
-            <w:pPr>
-              <w:rPr>
-                <w:rFonts w:hint="eastAsia"/>
-              </w:rPr>
-            </w:pPr>
-          </w:p>
-        </w:tc>
-        <w:tc>
-          <w:tcPr>
-            <w:tcW w:w="843" w:type="dxa"/>
-          </w:tcPr>
-          <w:p>
-            <w:pPr>
-              <w:rPr>
-                <w:rFonts w:hint="eastAsia"/>
-              </w:rPr>
-            </w:pPr>
-          </w:p>
-        </w:tc>
-        <w:tc>
-          <w:tcPr>
-            <w:tcW w:w="843" w:type="dxa"/>
-          </w:tcPr>
-          <w:p>
-            <w:pPr>
-              <w:rPr>
-                <w:rFonts w:hint="eastAsia"/>
-              </w:rPr>
-            </w:pPr>
-          </w:p>
-        </w:tc>
-        <w:tc>
-          <w:tcPr>
-            <w:tcW w:w="845" w:type="dxa"/>
-          </w:tcPr>
-          <w:p>
-            <w:pPr>
-              <w:rPr>
-                <w:rFonts w:hint="eastAsia"/>
-              </w:rPr>
-            </w:pPr>
-          </w:p>
-        </w:tc>
-        <w:tc>
-          <w:tcPr>
-            <w:tcW w:w="845" w:type="dxa"/>
-          </w:tcPr>
-          <w:p>
-            <w:pPr>
-              <w:rPr>
-                <w:rFonts w:hint="eastAsia"/>
-              </w:rPr>
-            </w:pPr>
-          </w:p>
-        </w:tc>
-        <w:tc>
-          <w:tcPr>
-            <w:tcW w:w="845" w:type="dxa"/>
-          </w:tcPr>
-          <w:p>
-            <w:pPr>
-              <w:rPr>
-                <w:rFonts w:hint="eastAsia"/>
-              </w:rPr>
-            </w:pPr>
-          </w:p>
-        </w:tc>
-        <w:tc>
-          <w:tcPr>
-            <w:tcW w:w="845" w:type="dxa"/>
-          </w:tcPr>
-          <w:p>
-            <w:pPr>
-              <w:rPr>
-                <w:rFonts w:hint="eastAsia"/>
-              </w:rPr>
-            </w:pPr>
-          </w:p>
-        </w:tc>
-        <w:tc>
-          <w:tcPr>
-            <w:tcW w:w="845" w:type="dxa"/>
-          </w:tcPr>
-          <w:p>
-            <w:pPr>
-              <w:rPr>
-                <w:rFonts w:hint="eastAsia"/>
-              </w:rPr>
-            </w:pPr>
-          </w:p>
-        </w:tc>
-        <w:tc>
-          <w:tcPr>
-            <w:tcW w:w="845" w:type="dxa"/>
-          </w:tcPr>
-          <w:p>
-            <w:pPr>
-              <w:rPr>
-                <w:rFonts w:hint="eastAsia"/>
-              </w:rPr>
-            </w:pPr>
-          </w:p>
-        </w:tc>
-        <w:tc>
-          <w:tcPr>
-            <w:tcW w:w="845" w:type="dxa"/>
-          </w:tcPr>
-          <w:p>
-            <w:pPr>
-              <w:rPr>
-                <w:rFonts w:hint="eastAsia"/>
-              </w:rPr>
-            </w:pPr>
-          </w:p>
-        </w:tc>
-      </w:tr>
-      <w:tr>
-        <w:tc>
-          <w:tcPr>
-            <w:tcW w:w="843" w:type="dxa"/>
-          </w:tcPr>
-          <w:p>
-            <w:pPr>
-              <w:rPr>
-                <w:rFonts w:hint="eastAsia"/>
-              </w:rPr>
-            </w:pPr>
-          </w:p>
-        </w:tc>
-        <w:tc>
-          <w:tcPr>
-            <w:tcW w:w="843" w:type="dxa"/>
-          </w:tcPr>
-          <w:p>
-            <w:pPr>
-              <w:rPr>
-                <w:rFonts w:hint="eastAsia"/>
-              </w:rPr>
-            </w:pPr>
-          </w:p>
-        </w:tc>
-        <w:tc>
-          <w:tcPr>
-            <w:tcW w:w="843" w:type="dxa"/>
-          </w:tcPr>
-          <w:p>
-            <w:pPr>
-              <w:rPr>
-                <w:rFonts w:hint="eastAsia"/>
-              </w:rPr>
-            </w:pPr>
-          </w:p>
-        </w:tc>
-        <w:tc>
-          <w:tcPr>
-            <w:tcW w:w="843" w:type="dxa"/>
-          </w:tcPr>
-          <w:p>
-            <w:pPr>
-              <w:rPr>
-                <w:rFonts w:hint="eastAsia"/>
-              </w:rPr>
-            </w:pPr>
-          </w:p>
-        </w:tc>
-        <w:tc>
-          <w:tcPr>
-            <w:tcW w:w="845" w:type="dxa"/>
-          </w:tcPr>
-          <w:p>
-            <w:pPr>
-              <w:rPr>
-                <w:rFonts w:hint="eastAsia"/>
-              </w:rPr>
-            </w:pPr>
-          </w:p>
-        </w:tc>
-        <w:tc>
-          <w:tcPr>
-            <w:tcW w:w="845" w:type="dxa"/>
-          </w:tcPr>
-          <w:p>
-            <w:pPr>
-              <w:rPr>
-                <w:rFonts w:hint="eastAsia"/>
-              </w:rPr>
-            </w:pPr>
-          </w:p>
-        </w:tc>
-        <w:tc>
-          <w:tcPr>
-            <w:tcW w:w="845" w:type="dxa"/>
-          </w:tcPr>
-          <w:p>
-            <w:pPr>
-              <w:rPr>
-                <w:rFonts w:hint="eastAsia"/>
-              </w:rPr>
-            </w:pPr>
-          </w:p>
-        </w:tc>
-        <w:tc>
-          <w:tcPr>
-            <w:tcW w:w="845" w:type="dxa"/>
-          </w:tcPr>
-          <w:p>
-            <w:pPr>
-              <w:rPr>
-                <w:rFonts w:hint="eastAsia"/>
-              </w:rPr>
-            </w:pPr>
-          </w:p>
-        </w:tc>
-        <w:tc>
-          <w:tcPr>
-            <w:tcW w:w="845" w:type="dxa"/>
-          </w:tcPr>
-          <w:p>
-            <w:pPr>
-              <w:rPr>
-                <w:rFonts w:hint="eastAsia"/>
-              </w:rPr>
-            </w:pPr>
-          </w:p>
-        </w:tc>
-        <w:tc>
-          <w:tcPr>
-            <w:tcW w:w="845" w:type="dxa"/>
-          </w:tcPr>
-          <w:p>
-            <w:pPr>
-              <w:rPr>
-                <w:rFonts w:hint="eastAsia"/>
-              </w:rPr>
-            </w:pPr>
-          </w:p>
-        </w:tc>
-        <w:tc>
-          <w:tcPr>
-            <w:tcW w:w="845" w:type="dxa"/>
-          </w:tcPr>
-          <w:p>
-            <w:pPr>
-              <w:rPr>
-                <w:rFonts w:hint="eastAsia"/>
-              </w:rPr>
-            </w:pPr>
-          </w:p>
-        </w:tc>
-      </w:tr>
-      <w:tr>
-        <w:tc>
-          <w:tcPr>
-            <w:tcW w:w="843" w:type="dxa"/>
-          </w:tcPr>
-          <w:p>
-            <w:pPr>
-              <w:rPr>
-                <w:rFonts w:hint="eastAsia"/>
-              </w:rPr>
-            </w:pPr>
-          </w:p>
-        </w:tc>
-        <w:tc>
-          <w:tcPr>
-            <w:tcW w:w="843" w:type="dxa"/>
-          </w:tcPr>
-          <w:p>
-            <w:pPr>
-              <w:rPr>
-                <w:rFonts w:hint="eastAsia"/>
-              </w:rPr>
-            </w:pPr>
-          </w:p>
-        </w:tc>
-        <w:tc>
-          <w:tcPr>
-            <w:tcW w:w="843" w:type="dxa"/>
-          </w:tcPr>
-          <w:p>
-            <w:pPr>
-              <w:rPr>
-                <w:rFonts w:hint="eastAsia"/>
-              </w:rPr>
-            </w:pPr>
-          </w:p>
-        </w:tc>
-        <w:tc>
-          <w:tcPr>
-            <w:tcW w:w="843" w:type="dxa"/>
-          </w:tcPr>
-          <w:p>
-            <w:pPr>
-              <w:rPr>
-                <w:rFonts w:hint="eastAsia"/>
-              </w:rPr>
-            </w:pPr>
-          </w:p>
-        </w:tc>
-        <w:tc>
-          <w:tcPr>
-            <w:tcW w:w="845" w:type="dxa"/>
-          </w:tcPr>
-          <w:p>
-            <w:pPr>
-              <w:rPr>
-                <w:rFonts w:hint="eastAsia"/>
-              </w:rPr>
-            </w:pPr>
-          </w:p>
-        </w:tc>
-        <w:tc>
-          <w:tcPr>
-            <w:tcW w:w="845" w:type="dxa"/>
-          </w:tcPr>
-          <w:p>
-            <w:pPr>
-              <w:rPr>
-                <w:rFonts w:hint="eastAsia"/>
-              </w:rPr>
-            </w:pPr>
-          </w:p>
-        </w:tc>
-        <w:tc>
-          <w:tcPr>
-            <w:tcW w:w="845" w:type="dxa"/>
-          </w:tcPr>
-          <w:p>
-            <w:pPr>
-              <w:rPr>
-                <w:rFonts w:hint="eastAsia"/>
-              </w:rPr>
-            </w:pPr>
-          </w:p>
-        </w:tc>
-        <w:tc>
-          <w:tcPr>
-            <w:tcW w:w="845" w:type="dxa"/>
-          </w:tcPr>
-          <w:p>
-            <w:pPr>
-              <w:rPr>
-                <w:rFonts w:hint="eastAsia"/>
-              </w:rPr>
-            </w:pPr>
-          </w:p>
-        </w:tc>
-        <w:tc>
-          <w:tcPr>
-            <w:tcW w:w="845" w:type="dxa"/>
-          </w:tcPr>
-          <w:p>
-            <w:pPr>
-              <w:rPr>
-                <w:rFonts w:hint="eastAsia"/>
-              </w:rPr>
-            </w:pPr>
-          </w:p>
-        </w:tc>
-        <w:tc>
-          <w:tcPr>
-            <w:tcW w:w="845" w:type="dxa"/>
-          </w:tcPr>
-          <w:p>
-            <w:pPr>
-              <w:rPr>
-                <w:rFonts w:hint="eastAsia"/>
-              </w:rPr>
-            </w:pPr>
-          </w:p>
-        </w:tc>
-        <w:tc>
-          <w:tcPr>
-            <w:tcW w:w="845" w:type="dxa"/>
-          </w:tcPr>
-          <w:p>
-            <w:pPr>
-              <w:rPr>
-                <w:rFonts w:hint="eastAsia"/>
-              </w:rPr>
-            </w:pPr>
-          </w:p>
-        </w:tc>
-      </w:tr>
-      <w:tr>
-        <w:tc>
-          <w:tcPr>
-            <w:tcW w:w="843" w:type="dxa"/>
-          </w:tcPr>
-          <w:p>
-            <w:pPr>
-              <w:rPr>
-                <w:rFonts w:hint="eastAsia"/>
-              </w:rPr>
-            </w:pPr>
-          </w:p>
-        </w:tc>
-        <w:tc>
-          <w:tcPr>
-            <w:tcW w:w="843" w:type="dxa"/>
-          </w:tcPr>
-          <w:p>
-            <w:pPr>
-              <w:rPr>
-                <w:rFonts w:hint="eastAsia"/>
-              </w:rPr>
-            </w:pPr>
-          </w:p>
-        </w:tc>
-        <w:tc>
-          <w:tcPr>
-            <w:tcW w:w="843" w:type="dxa"/>
-          </w:tcPr>
-          <w:p>
-            <w:pPr>
-              <w:rPr>
-                <w:rFonts w:hint="eastAsia"/>
-              </w:rPr>
-            </w:pPr>
-          </w:p>
-        </w:tc>
-        <w:tc>
-          <w:tcPr>
-            <w:tcW w:w="843" w:type="dxa"/>
-          </w:tcPr>
-          <w:p>
-            <w:pPr>
-              <w:rPr>
-                <w:rFonts w:hint="eastAsia"/>
-              </w:rPr>
-            </w:pPr>
-          </w:p>
-        </w:tc>
-        <w:tc>
-          <w:tcPr>
-            <w:tcW w:w="845" w:type="dxa"/>
-          </w:tcPr>
-          <w:p>
-            <w:pPr>
-              <w:rPr>
-                <w:rFonts w:hint="eastAsia"/>
-              </w:rPr>
-            </w:pPr>
-          </w:p>
-        </w:tc>
-        <w:tc>
-          <w:tcPr>
-            <w:tcW w:w="845" w:type="dxa"/>
-          </w:tcPr>
-          <w:p>
-            <w:pPr>
-              <w:rPr>
-                <w:rFonts w:hint="eastAsia"/>
-              </w:rPr>
-            </w:pPr>
-          </w:p>
-        </w:tc>
-        <w:tc>
-          <w:tcPr>
-            <w:tcW w:w="845" w:type="dxa"/>
-          </w:tcPr>
-          <w:p>
-            <w:pPr>
-              <w:rPr>
-                <w:rFonts w:hint="eastAsia"/>
-              </w:rPr>
-            </w:pPr>
-          </w:p>
-        </w:tc>
-        <w:tc>
-          <w:tcPr>
-            <w:tcW w:w="845" w:type="dxa"/>
-          </w:tcPr>
-          <w:p>
-            <w:pPr>
-              <w:rPr>
-                <w:rFonts w:hint="eastAsia"/>
-              </w:rPr>
-            </w:pPr>
-          </w:p>
-        </w:tc>
-        <w:tc>
-          <w:tcPr>
-            <w:tcW w:w="845" w:type="dxa"/>
-          </w:tcPr>
-          <w:p>
-            <w:pPr>
-              <w:rPr>
-                <w:rFonts w:hint="eastAsia"/>
-              </w:rPr>
-            </w:pPr>
-          </w:p>
-        </w:tc>
-        <w:tc>
-          <w:tcPr>
-            <w:tcW w:w="845" w:type="dxa"/>
-          </w:tcPr>
-          <w:p>
-            <w:pPr>
-              <w:rPr>
-                <w:rFonts w:hint="eastAsia"/>
-              </w:rPr>
-            </w:pPr>
-          </w:p>
-        </w:tc>
-        <w:tc>
-          <w:tcPr>
-            <w:tcW w:w="845" w:type="dxa"/>
-          </w:tcPr>
-          <w:p>
-            <w:pPr>
-              <w:rPr>
-                <w:rFonts w:hint="eastAsia"/>
-              </w:rPr>
-            </w:pPr>
-          </w:p>
-        </w:tc>
-      </w:tr>
-      <w:tr>
-        <w:tc>
-          <w:tcPr>
-            <w:tcW w:w="843" w:type="dxa"/>
-          </w:tcPr>
-          <w:p>
-            <w:pPr>
-              <w:rPr>
-                <w:rFonts w:hint="eastAsia"/>
-              </w:rPr>
-            </w:pPr>
-          </w:p>
-        </w:tc>
-        <w:tc>
-          <w:tcPr>
-            <w:tcW w:w="843" w:type="dxa"/>
-          </w:tcPr>
-          <w:p>
-            <w:pPr>
-              <w:rPr>
-                <w:rFonts w:hint="eastAsia"/>
-              </w:rPr>
-            </w:pPr>
-          </w:p>
-        </w:tc>
-        <w:tc>
-          <w:tcPr>
-            <w:tcW w:w="843" w:type="dxa"/>
-          </w:tcPr>
-          <w:p>
-            <w:pPr>
-              <w:rPr>
-                <w:rFonts w:hint="eastAsia"/>
-              </w:rPr>
-            </w:pPr>
-          </w:p>
-        </w:tc>
-        <w:tc>
-          <w:tcPr>
-            <w:tcW w:w="843" w:type="dxa"/>
-          </w:tcPr>
-          <w:p>
-            <w:pPr>
-              <w:rPr>
-                <w:rFonts w:hint="eastAsia"/>
-              </w:rPr>
-            </w:pPr>
-          </w:p>
-        </w:tc>
-        <w:tc>
-          <w:tcPr>
-            <w:tcW w:w="845" w:type="dxa"/>
-          </w:tcPr>
-          <w:p>
-            <w:pPr>
-              <w:rPr>
-                <w:rFonts w:hint="eastAsia"/>
-              </w:rPr>
-            </w:pPr>
-          </w:p>
-        </w:tc>
-        <w:tc>
-          <w:tcPr>
-            <w:tcW w:w="845" w:type="dxa"/>
-          </w:tcPr>
-          <w:p>
-            <w:pPr>
-              <w:rPr>
-                <w:rFonts w:hint="eastAsia"/>
-              </w:rPr>
-            </w:pPr>
-          </w:p>
-        </w:tc>
-        <w:tc>
-          <w:tcPr>
-            <w:tcW w:w="845" w:type="dxa"/>
-          </w:tcPr>
-          <w:p>
-            <w:pPr>
-              <w:rPr>
-                <w:rFonts w:hint="eastAsia"/>
-              </w:rPr>
-            </w:pPr>
-          </w:p>
-        </w:tc>
-        <w:tc>
-          <w:tcPr>
-            <w:tcW w:w="845" w:type="dxa"/>
-          </w:tcPr>
-          <w:p>
-            <w:pPr>
-              <w:rPr>
-                <w:rFonts w:hint="eastAsia"/>
-              </w:rPr>
-            </w:pPr>
-          </w:p>
-        </w:tc>
-        <w:tc>
-          <w:tcPr>
-            <w:tcW w:w="845" w:type="dxa"/>
-          </w:tcPr>
-          <w:p>
-            <w:pPr>
-              <w:rPr>
-                <w:rFonts w:hint="eastAsia"/>
-              </w:rPr>
-            </w:pPr>
-          </w:p>
-        </w:tc>
-        <w:tc>
-          <w:tcPr>
-            <w:tcW w:w="845" w:type="dxa"/>
-          </w:tcPr>
-          <w:p>
-            <w:pPr>
-              <w:rPr>
-                <w:rFonts w:hint="eastAsia"/>
-              </w:rPr>
-            </w:pPr>
-          </w:p>
-        </w:tc>
-        <w:tc>
-          <w:tcPr>
-            <w:tcW w:w="845" w:type="dxa"/>
-          </w:tcPr>
-          <w:p>
-            <w:pPr>
-              <w:rPr>
-                <w:rFonts w:hint="eastAsia"/>
-              </w:rPr>
-            </w:pPr>
+            <w:r>
+              <w:rPr>
+                <w:rFonts w:ascii="Microsoft Yi Baiti" w:eastAsia="Microsoft Yi Baiti" w:hAnsi="Microsoft Yi Baiti" w:cs="Times New Roman" w:hint="eastAsia"/>
+                <w:sz w:val="18"/>
+                <w:szCs w:val="18"/>
+              </w:rPr>
+              <w:t>1.000</w:t>
+            </w:r>
           </w:p>
         </w:tc>
       </w:tr>
@@ -13661,10 +13911,29 @@
     <w:p>
       <w:pPr>
         <w:ind w:firstLine="420"/>
-        <w:rPr>
-          <w:rFonts w:hint="eastAsia"/>
-        </w:rPr>
-      </w:pPr>
+        <w:jc w:val="center"/>
+      </w:pPr>
+      <w:r>
+        <w:rPr>
+          <w:rFonts w:hint="eastAsia"/>
+        </w:rPr>
+        <w:t>表</w:t>
+      </w:r>
+      <w:r>
+        <w:rPr>
+          <w:rFonts w:hint="eastAsia"/>
+        </w:rPr>
+        <w:t>3-2</w:t>
+      </w:r>
+      <w:r>
+        <w:t xml:space="preserve"> </w:t>
+      </w:r>
+      <w:r>
+        <w:rPr>
+          <w:rFonts w:hint="eastAsia"/>
+        </w:rPr>
+        <w:t>各项指标间相关系数矩阵</w:t>
+      </w:r>
     </w:p>
     <w:p>
       <w:pPr>
@@ -13673,6 +13942,277 @@
           <w:rFonts w:hint="eastAsia"/>
         </w:rPr>
       </w:pPr>
+      <w:r>
+        <w:rPr>
+          <w:rFonts w:hint="eastAsia"/>
+        </w:rPr>
+        <w:t>从图</w:t>
+      </w:r>
+      <w:r>
+        <w:rPr>
+          <w:rFonts w:hint="eastAsia"/>
+        </w:rPr>
+        <w:t>3-2</w:t>
+      </w:r>
+      <w:r>
+        <w:rPr>
+          <w:rFonts w:hint="eastAsia"/>
+        </w:rPr>
+        <w:t>可以看出节点度中心性、</w:t>
+      </w:r>
+      <w:r>
+        <w:rPr>
+          <w:rFonts w:ascii="Times New Roman" w:eastAsia="宋体" w:hAnsi="Times New Roman" w:cs="Times New Roman"/>
+        </w:rPr>
+        <w:t>Eigenvector Centrality</w:t>
+      </w:r>
+      <w:r>
+        <w:rPr>
+          <w:rFonts w:hint="eastAsia"/>
+        </w:rPr>
+        <w:t>、</w:t>
+      </w:r>
+      <w:r>
+        <w:rPr>
+          <w:rFonts w:hint="eastAsia"/>
+        </w:rPr>
+        <w:t>k-</w:t>
+      </w:r>
+      <w:r>
+        <w:t>shell</w:t>
+      </w:r>
+      <w:r>
+        <w:rPr>
+          <w:rFonts w:hint="eastAsia"/>
+        </w:rPr>
+        <w:t>值的相关系数比较大，</w:t>
+      </w:r>
+      <w:r>
+        <w:rPr>
+          <w:rFonts w:hint="eastAsia"/>
+        </w:rPr>
+        <w:t>说明节点的度越大，它在网络中对其它节点的贡献也相应较大，也就越靠近网络的中心位置。</w:t>
+      </w:r>
+      <w:proofErr w:type="spellStart"/>
+      <w:r>
+        <w:rPr>
+          <w:rFonts w:ascii="Times New Roman" w:eastAsia="宋体" w:hAnsi="Times New Roman" w:cs="Times New Roman"/>
+        </w:rPr>
+        <w:t>Betweenness</w:t>
+      </w:r>
+      <w:proofErr w:type="spellEnd"/>
+      <w:r>
+        <w:rPr>
+          <w:rFonts w:ascii="Times New Roman" w:eastAsia="宋体" w:hAnsi="Times New Roman" w:cs="Times New Roman"/>
+        </w:rPr>
+        <w:t xml:space="preserve"> Centrality</w:t>
+      </w:r>
+      <w:r>
+        <w:rPr>
+          <w:rFonts w:ascii="Times New Roman" w:eastAsia="宋体" w:hAnsi="Times New Roman" w:cs="Times New Roman" w:hint="eastAsia"/>
+        </w:rPr>
+        <w:t>和</w:t>
+      </w:r>
+      <w:r>
+        <w:rPr>
+          <w:rFonts w:ascii="Times New Roman" w:eastAsia="宋体" w:hAnsi="Times New Roman" w:cs="Times New Roman" w:hint="eastAsia"/>
+        </w:rPr>
+        <w:t>K-Shell</w:t>
+      </w:r>
+      <w:r>
+        <w:rPr>
+          <w:rFonts w:ascii="Times New Roman" w:eastAsia="宋体" w:hAnsi="Times New Roman" w:cs="Times New Roman" w:hint="eastAsia"/>
+        </w:rPr>
+        <w:t>值的相关性也比较大，说明了如果某节点在</w:t>
+      </w:r>
+      <w:proofErr w:type="gramStart"/>
+      <w:r>
+        <w:rPr>
+          <w:rFonts w:ascii="Times New Roman" w:eastAsia="宋体" w:hAnsi="Times New Roman" w:cs="Times New Roman" w:hint="eastAsia"/>
+        </w:rPr>
+        <w:t>网络中网络中</w:t>
+      </w:r>
+      <w:proofErr w:type="gramEnd"/>
+      <w:r>
+        <w:rPr>
+          <w:rFonts w:ascii="Times New Roman" w:eastAsia="宋体" w:hAnsi="Times New Roman" w:cs="Times New Roman" w:hint="eastAsia"/>
+        </w:rPr>
+        <w:t>控制其它节点进行信息交互的能力越强，它在网络中就越靠近中心位置。同时还有一个有趣的现象，</w:t>
+      </w:r>
+      <w:r>
+        <w:rPr>
+          <w:rFonts w:ascii="Times New Roman" w:eastAsia="宋体" w:hAnsi="Times New Roman" w:cs="Times New Roman" w:hint="eastAsia"/>
+        </w:rPr>
+        <w:t>我们发现尽管</w:t>
+      </w:r>
+      <w:r>
+        <w:rPr>
+          <w:rFonts w:ascii="Times New Roman" w:eastAsia="宋体" w:hAnsi="Times New Roman" w:cs="Times New Roman" w:hint="eastAsia"/>
+        </w:rPr>
+        <w:t xml:space="preserve">Degree </w:t>
+      </w:r>
+      <w:r>
+        <w:rPr>
+          <w:rFonts w:ascii="Times New Roman" w:eastAsia="宋体" w:hAnsi="Times New Roman" w:cs="Times New Roman"/>
+        </w:rPr>
+        <w:t>Centrality</w:t>
+      </w:r>
+      <w:r>
+        <w:rPr>
+          <w:rFonts w:ascii="Times New Roman" w:eastAsia="宋体" w:hAnsi="Times New Roman" w:cs="Times New Roman" w:hint="eastAsia"/>
+        </w:rPr>
+        <w:t>、</w:t>
+      </w:r>
+      <w:proofErr w:type="spellStart"/>
+      <w:r>
+        <w:rPr>
+          <w:rFonts w:ascii="Times New Roman" w:eastAsia="宋体" w:hAnsi="Times New Roman" w:cs="Times New Roman"/>
+        </w:rPr>
+        <w:t>Betweenness</w:t>
+      </w:r>
+      <w:proofErr w:type="spellEnd"/>
+      <w:r>
+        <w:rPr>
+          <w:rFonts w:ascii="Times New Roman" w:eastAsia="宋体" w:hAnsi="Times New Roman" w:cs="Times New Roman"/>
+        </w:rPr>
+        <w:t xml:space="preserve"> Centrality</w:t>
+      </w:r>
+      <w:r>
+        <w:rPr>
+          <w:rFonts w:ascii="Times New Roman" w:eastAsia="宋体" w:hAnsi="Times New Roman" w:cs="Times New Roman" w:hint="eastAsia"/>
+        </w:rPr>
+        <w:t>均和</w:t>
+      </w:r>
+      <w:r>
+        <w:rPr>
+          <w:rFonts w:ascii="Times New Roman" w:eastAsia="宋体" w:hAnsi="Times New Roman" w:cs="Times New Roman" w:hint="eastAsia"/>
+        </w:rPr>
+        <w:t>K-Shell</w:t>
+      </w:r>
+      <w:r>
+        <w:rPr>
+          <w:rFonts w:ascii="Times New Roman" w:eastAsia="宋体" w:hAnsi="Times New Roman" w:cs="Times New Roman" w:hint="eastAsia"/>
+        </w:rPr>
+        <w:t>值的相关性较大，然而</w:t>
+      </w:r>
+      <w:r>
+        <w:rPr>
+          <w:rFonts w:ascii="Times New Roman" w:eastAsia="宋体" w:hAnsi="Times New Roman" w:cs="Times New Roman" w:hint="eastAsia"/>
+        </w:rPr>
+        <w:t xml:space="preserve">Degree </w:t>
+      </w:r>
+      <w:r>
+        <w:rPr>
+          <w:rFonts w:ascii="Times New Roman" w:eastAsia="宋体" w:hAnsi="Times New Roman" w:cs="Times New Roman"/>
+        </w:rPr>
+        <w:t>Centrality</w:t>
+      </w:r>
+      <w:r>
+        <w:rPr>
+          <w:rFonts w:ascii="Times New Roman" w:eastAsia="宋体" w:hAnsi="Times New Roman" w:cs="Times New Roman" w:hint="eastAsia"/>
+        </w:rPr>
+        <w:t>和</w:t>
+      </w:r>
+      <w:proofErr w:type="spellStart"/>
+      <w:r>
+        <w:rPr>
+          <w:rFonts w:ascii="Times New Roman" w:eastAsia="宋体" w:hAnsi="Times New Roman" w:cs="Times New Roman"/>
+        </w:rPr>
+        <w:t>Betweenness</w:t>
+      </w:r>
+      <w:proofErr w:type="spellEnd"/>
+      <w:r>
+        <w:rPr>
+          <w:rFonts w:ascii="Times New Roman" w:eastAsia="宋体" w:hAnsi="Times New Roman" w:cs="Times New Roman"/>
+        </w:rPr>
+        <w:t xml:space="preserve"> Centrality</w:t>
+      </w:r>
+      <w:r>
+        <w:rPr>
+          <w:rFonts w:ascii="Times New Roman" w:eastAsia="宋体" w:hAnsi="Times New Roman" w:cs="Times New Roman" w:hint="eastAsia"/>
+        </w:rPr>
+        <w:t>的相关性却并不是很大，这说明了度大的节点控制其它节点交互信息的能力并不一定大，这两个指标之间没有必然联系。</w:t>
+      </w:r>
+      <w:r>
+        <w:rPr>
+          <w:rFonts w:ascii="Times New Roman" w:eastAsia="宋体" w:hAnsi="Times New Roman" w:cs="Times New Roman" w:hint="eastAsia"/>
+        </w:rPr>
+        <w:t>Closeness</w:t>
+      </w:r>
+      <w:r>
+        <w:rPr>
+          <w:rFonts w:ascii="Times New Roman" w:eastAsia="宋体" w:hAnsi="Times New Roman" w:cs="Times New Roman"/>
+        </w:rPr>
+        <w:t xml:space="preserve"> </w:t>
+      </w:r>
+      <w:r>
+        <w:rPr>
+          <w:rFonts w:ascii="Times New Roman" w:eastAsia="宋体" w:hAnsi="Times New Roman" w:cs="Times New Roman"/>
+        </w:rPr>
+        <w:t>Centrality</w:t>
+      </w:r>
+      <w:r>
+        <w:rPr>
+          <w:rFonts w:ascii="Times New Roman" w:eastAsia="宋体" w:hAnsi="Times New Roman" w:cs="Times New Roman"/>
+        </w:rPr>
+        <w:t>、</w:t>
+      </w:r>
+      <w:proofErr w:type="spellStart"/>
+      <w:r>
+        <w:rPr>
+          <w:rFonts w:ascii="Times New Roman" w:eastAsia="宋体" w:hAnsi="Times New Roman" w:cs="Times New Roman" w:hint="eastAsia"/>
+        </w:rPr>
+        <w:t>Pa</w:t>
+      </w:r>
+      <w:r>
+        <w:rPr>
+          <w:rFonts w:ascii="Times New Roman" w:eastAsia="宋体" w:hAnsi="Times New Roman" w:cs="Times New Roman"/>
+        </w:rPr>
+        <w:t>gaRank</w:t>
+      </w:r>
+      <w:proofErr w:type="spellEnd"/>
+      <w:r>
+        <w:rPr>
+          <w:rFonts w:ascii="Times New Roman" w:eastAsia="宋体" w:hAnsi="Times New Roman" w:cs="Times New Roman"/>
+        </w:rPr>
+        <w:t xml:space="preserve"> V</w:t>
+      </w:r>
+      <w:r>
+        <w:rPr>
+          <w:rFonts w:ascii="Times New Roman" w:eastAsia="宋体" w:hAnsi="Times New Roman" w:cs="Times New Roman" w:hint="eastAsia"/>
+        </w:rPr>
+        <w:t>alue</w:t>
+      </w:r>
+      <w:r>
+        <w:rPr>
+          <w:rFonts w:ascii="Times New Roman" w:eastAsia="宋体" w:hAnsi="Times New Roman" w:cs="Times New Roman"/>
+        </w:rPr>
+        <w:t>、</w:t>
+      </w:r>
+      <w:r>
+        <w:rPr>
+          <w:rFonts w:ascii="Times New Roman" w:eastAsia="宋体" w:hAnsi="Times New Roman" w:cs="Times New Roman"/>
+        </w:rPr>
+        <w:t>Local Clustering Coefficient</w:t>
+      </w:r>
+      <w:r>
+        <w:rPr>
+          <w:rFonts w:ascii="Times New Roman" w:eastAsia="宋体" w:hAnsi="Times New Roman" w:cs="Times New Roman" w:hint="eastAsia"/>
+        </w:rPr>
+        <w:t>与其它指标</w:t>
+      </w:r>
+      <w:r>
+        <w:rPr>
+          <w:rFonts w:ascii="Times New Roman" w:eastAsia="宋体" w:hAnsi="Times New Roman" w:cs="Times New Roman" w:hint="eastAsia"/>
+        </w:rPr>
+        <w:t>之间都不具有很大的相关性</w:t>
+      </w:r>
+      <w:r>
+        <w:rPr>
+          <w:rFonts w:ascii="Times New Roman" w:eastAsia="宋体" w:hAnsi="Times New Roman" w:cs="Times New Roman" w:hint="eastAsia"/>
+        </w:rPr>
+        <w:t>。</w:t>
+      </w:r>
     </w:p>
     <w:p>
       <w:pPr>
@@ -13752,6 +14292,125 @@
         <w:rPr>
           <w:rFonts w:hint="eastAsia"/>
         </w:rPr>
+        <w:t>度量用户节点属性及网络节点属性的指标有很多，</w:t>
+      </w:r>
+      <w:r>
+        <w:rPr>
+          <w:rFonts w:hint="eastAsia"/>
+        </w:rPr>
+        <w:t>从直观上很难判断哪些指标比较重要，哪些是对研究无关紧要的</w:t>
+      </w:r>
+      <w:r>
+        <w:rPr>
+          <w:rFonts w:hint="eastAsia"/>
+        </w:rPr>
+        <w:t>，而且有些指标间有着千丝万缕的联系</w:t>
+      </w:r>
+      <w:r>
+        <w:rPr>
+          <w:rFonts w:hint="eastAsia"/>
+        </w:rPr>
+        <w:t>，这样</w:t>
+      </w:r>
+      <w:r>
+        <w:rPr>
+          <w:rFonts w:hint="eastAsia"/>
+        </w:rPr>
+        <w:t>给</w:t>
+      </w:r>
+      <w:r>
+        <w:rPr>
+          <w:rFonts w:hint="eastAsia"/>
+        </w:rPr>
+        <w:t>我们的实验</w:t>
+      </w:r>
+      <w:r>
+        <w:rPr>
+          <w:rFonts w:hint="eastAsia"/>
+        </w:rPr>
+        <w:t>增加了复杂度</w:t>
+      </w:r>
+      <w:r>
+        <w:rPr>
+          <w:rFonts w:hint="eastAsia"/>
+        </w:rPr>
+        <w:t>，也会影响算法的效率</w:t>
+      </w:r>
+      <w:r>
+        <w:rPr>
+          <w:rFonts w:hint="eastAsia"/>
+        </w:rPr>
+        <w:t>。</w:t>
+      </w:r>
+      <w:r>
+        <w:rPr>
+          <w:rFonts w:hint="eastAsia"/>
+        </w:rPr>
+        <w:t>为了有效地</w:t>
+      </w:r>
+      <w:r>
+        <w:rPr>
+          <w:rFonts w:hint="eastAsia"/>
+        </w:rPr>
+        <w:t>从众多指标中</w:t>
+      </w:r>
+      <w:r>
+        <w:rPr>
+          <w:rFonts w:hint="eastAsia"/>
+        </w:rPr>
+        <w:t>提取</w:t>
+      </w:r>
+      <w:r>
+        <w:rPr>
+          <w:rFonts w:hint="eastAsia"/>
+        </w:rPr>
+        <w:t>主要成分，我们采用了</w:t>
+      </w:r>
+      <w:r>
+        <w:rPr>
+          <w:rFonts w:hint="eastAsia"/>
+        </w:rPr>
+        <w:t>主成分分析</w:t>
+      </w:r>
+      <w:r>
+        <w:rPr>
+          <w:rFonts w:hint="eastAsia"/>
+        </w:rPr>
+        <w:t>（</w:t>
+      </w:r>
+      <w:r>
+        <w:t>Principal Component Analysis</w:t>
+      </w:r>
+      <w:r>
+        <w:t>，</w:t>
+      </w:r>
+      <w:r>
+        <w:rPr>
+          <w:rFonts w:hint="eastAsia"/>
+        </w:rPr>
+        <w:t>PCA</w:t>
+      </w:r>
+      <w:r>
+        <w:rPr>
+          <w:rFonts w:hint="eastAsia"/>
+        </w:rPr>
+        <w:t>）</w:t>
+      </w:r>
+      <w:r>
+        <w:rPr>
+          <w:rFonts w:hint="eastAsia"/>
+        </w:rPr>
+        <w:t>方法。</w:t>
+      </w:r>
+    </w:p>
+    <w:p>
+      <w:pPr>
+        <w:ind w:firstLine="420"/>
+      </w:pPr>
+      <w:r>
+        <w:rPr>
+          <w:rFonts w:hint="eastAsia"/>
+        </w:rPr>
         <w:t>主成分分析（</w:t>
       </w:r>
       <w:r>
@@ -13914,6 +14573,7 @@
         <w:rPr>
           <w:rFonts w:hint="eastAsia"/>
         </w:rPr>
+        <w:lastRenderedPageBreak/>
         <w:t>PCA</w:t>
       </w:r>
       <w:r>
@@ -13937,9 +14597,221 @@
         <w:t>变量之间是独立关系，但变量总体基本上保留了原变量对于课题所能反映的信息。总的来讲就是设法将原有变量重新组合为新的无关的几个综合变量，然后选取较少的几个变量来尽可能多地反映原有信息的一种统计分析方法。</w:t>
       </w:r>
     </w:p>
-    <w:p/>
-    <w:p/>
-    <w:p/>
+    <w:p>
+      <w:pPr>
+        <w:rPr>
+          <w:rFonts w:hint="eastAsia"/>
+        </w:rPr>
+      </w:pPr>
+      <w:r>
+        <w:tab/>
+        <w:t>PCA</w:t>
+      </w:r>
+      <w:r>
+        <w:rPr>
+          <w:rFonts w:hint="eastAsia"/>
+        </w:rPr>
+        <w:t>的一般处理过程如下：</w:t>
+      </w:r>
+    </w:p>
+    <w:p>
+      <w:pPr>
+        <w:rPr>
+          <w:rFonts w:hint="eastAsia"/>
+        </w:rPr>
+      </w:pPr>
+      <w:r>
+        <w:tab/>
+        <w:t>1</w:t>
+      </w:r>
+      <w:r>
+        <w:t>、</w:t>
+      </w:r>
+      <w:r>
+        <w:rPr>
+          <w:rFonts w:hint="eastAsia"/>
+        </w:rPr>
+        <w:t>特征中心化。每一维的数据减去这个维度的均值。在此每一“维”指的是一个属性（或特征</w:t>
+      </w:r>
+      <w:r>
+        <w:rPr>
+          <w:rFonts w:hint="eastAsia"/>
+        </w:rPr>
+        <w:t>，通常用向量来表示</w:t>
+      </w:r>
+      <w:r>
+        <w:rPr>
+          <w:rFonts w:hint="eastAsia"/>
+        </w:rPr>
+        <w:t>）</w:t>
+      </w:r>
+      <w:r>
+        <w:rPr>
+          <w:rFonts w:hint="eastAsia"/>
+        </w:rPr>
+        <w:t>。经过变换后，</w:t>
+      </w:r>
+      <w:r>
+        <w:rPr>
+          <w:rFonts w:hint="eastAsia"/>
+        </w:rPr>
+        <w:t>每一维度上</w:t>
+      </w:r>
+      <w:r>
+        <w:rPr>
+          <w:rFonts w:hint="eastAsia"/>
+        </w:rPr>
+        <w:t>的均值都变成了</w:t>
+      </w:r>
+      <w:r>
+        <w:rPr>
+          <w:rFonts w:hint="eastAsia"/>
+        </w:rPr>
+        <w:t>0</w:t>
+      </w:r>
+      <w:r>
+        <w:rPr>
+          <w:rFonts w:hint="eastAsia"/>
+        </w:rPr>
+        <w:t>。</w:t>
+      </w:r>
+      <w:r>
+        <w:rPr>
+          <w:rFonts w:hint="eastAsia"/>
+        </w:rPr>
+        <w:t>原始</w:t>
+      </w:r>
+      <w:r>
+        <w:rPr>
+          <w:rFonts w:hint="eastAsia"/>
+        </w:rPr>
+        <w:t>所有维度</w:t>
+      </w:r>
+      <w:r>
+        <w:rPr>
+          <w:rFonts w:hint="eastAsia"/>
+        </w:rPr>
+        <w:t>都减去其列均值后得到新的矩阵</w:t>
+      </w:r>
+      <w:r>
+        <w:rPr>
+          <w:rFonts w:hint="eastAsia"/>
+        </w:rPr>
+        <w:t>，在此记作</w:t>
+      </w:r>
+      <w:r>
+        <w:rPr>
+          <w:rFonts w:hint="eastAsia"/>
+        </w:rPr>
+        <w:t>B</w:t>
+      </w:r>
+      <w:r>
+        <w:rPr>
+          <w:rFonts w:hint="eastAsia"/>
+        </w:rPr>
+        <w:t>。</w:t>
+      </w:r>
+    </w:p>
+    <w:p>
+      <w:r>
+        <w:tab/>
+        <w:t>2</w:t>
+      </w:r>
+      <w:r>
+        <w:t>、</w:t>
+      </w:r>
+      <w:r>
+        <w:rPr>
+          <w:rFonts w:hint="eastAsia"/>
+        </w:rPr>
+        <w:t>计算新的到的矩阵</w:t>
+      </w:r>
+      <w:r>
+        <w:rPr>
+          <w:rFonts w:hint="eastAsia"/>
+        </w:rPr>
+        <w:t>B</w:t>
+      </w:r>
+      <w:r>
+        <w:rPr>
+          <w:rFonts w:hint="eastAsia"/>
+        </w:rPr>
+        <w:t>的协方差矩阵</w:t>
+      </w:r>
+      <w:r>
+        <w:rPr>
+          <w:rFonts w:hint="eastAsia"/>
+        </w:rPr>
+        <w:t>C</w:t>
+      </w:r>
+      <w:r>
+        <w:rPr>
+          <w:rFonts w:hint="eastAsia"/>
+        </w:rPr>
+        <w:t>。</w:t>
+      </w:r>
+    </w:p>
+    <w:p>
+      <w:r>
+        <w:tab/>
+        <w:t>3</w:t>
+      </w:r>
+      <w:r>
+        <w:t>、</w:t>
+      </w:r>
+      <w:r>
+        <w:rPr>
+          <w:rFonts w:hint="eastAsia"/>
+        </w:rPr>
+        <w:t>计算协方差矩阵</w:t>
+      </w:r>
+      <w:r>
+        <w:rPr>
+          <w:rFonts w:hint="eastAsia"/>
+        </w:rPr>
+        <w:t>C</w:t>
+      </w:r>
+      <w:r>
+        <w:rPr>
+          <w:rFonts w:hint="eastAsia"/>
+        </w:rPr>
+        <w:t>的特征值和特征向量。</w:t>
+      </w:r>
+    </w:p>
+    <w:p>
+      <w:pPr>
+        <w:rPr>
+          <w:rFonts w:hint="eastAsia"/>
+        </w:rPr>
+      </w:pPr>
+      <w:r>
+        <w:tab/>
+        <w:t>4</w:t>
+      </w:r>
+      <w:r>
+        <w:t>、</w:t>
+      </w:r>
+      <w:r>
+        <w:rPr>
+          <w:rFonts w:hint="eastAsia"/>
+        </w:rPr>
+        <w:t>选用较大的特征值对应的特征向量，</w:t>
+      </w:r>
+      <w:r>
+        <w:rPr>
+          <w:rFonts w:hint="eastAsia"/>
+        </w:rPr>
+        <w:t>最后</w:t>
+      </w:r>
+      <w:bookmarkStart w:id="29" w:name="_GoBack"/>
+      <w:bookmarkEnd w:id="29"/>
+      <w:r>
+        <w:rPr>
+          <w:rFonts w:hint="eastAsia"/>
+        </w:rPr>
+        <w:t>得到新的数据集。</w:t>
+      </w:r>
+    </w:p>
     <w:p/>
     <w:p/>
     <w:p>
@@ -17374,580 +18246,6 @@
 </w:styles>
 </file>
 
-<file path=word/glossary/document.xml><?xml version="1.0" encoding="utf-8"?>
-<w:glossaryDocument xmlns:wpc="http://schemas.microsoft.com/office/word/2010/wordprocessingCanvas" xmlns:mc="http://schemas.openxmlformats.org/markup-compatibility/2006" xmlns:o="urn:schemas-microsoft-com:office:office" xmlns:r="http://schemas.openxmlformats.org/officeDocument/2006/relationships" xmlns:m="http://schemas.openxmlformats.org/officeDocument/2006/math" xmlns:v="urn:schemas-microsoft-com:vml" xmlns:wp14="http://schemas.microsoft.com/office/word/2010/wordprocessingDrawing" xmlns:wp="http://schemas.openxmlformats.org/drawingml/2006/wordprocessingDrawing" xmlns:w10="urn:schemas-microsoft-com:office:word" xmlns:w="http://schemas.openxmlformats.org/wordprocessingml/2006/main" xmlns:w14="http://schemas.microsoft.com/office/word/2010/wordml" xmlns:w15="http://schemas.microsoft.com/office/word/2012/wordml" xmlns:wpg="http://schemas.microsoft.com/office/word/2010/wordprocessingGroup" xmlns:wpi="http://schemas.microsoft.com/office/word/2010/wordprocessingInk" xmlns:wne="http://schemas.microsoft.com/office/word/2006/wordml" xmlns:wps="http://schemas.microsoft.com/office/word/2010/wordprocessingShape" mc:Ignorable="w14 w15 wp14"/>
-</file>
-
-<file path=word/glossary/fontTable.xml><?xml version="1.0" encoding="utf-8"?>
-<w:fonts xmlns:mc="http://schemas.openxmlformats.org/markup-compatibility/2006" xmlns:r="http://schemas.openxmlformats.org/officeDocument/2006/relationships" xmlns:w="http://schemas.openxmlformats.org/wordprocessingml/2006/main" xmlns:w14="http://schemas.microsoft.com/office/word/2010/wordml" xmlns:w15="http://schemas.microsoft.com/office/word/2012/wordml" mc:Ignorable="w14 w15">
-  <w:font w:name="Times New Roman">
-    <w:panose1 w:val="02020603050405020304"/>
-    <w:charset w:val="00"/>
-    <w:family w:val="roman"/>
-    <w:pitch w:val="variable"/>
-    <w:sig w:usb0="E0002EFF" w:usb1="C0007843" w:usb2="00000009" w:usb3="00000000" w:csb0="000001FF" w:csb1="00000000"/>
-  </w:font>
-  <w:font w:name="Calibri">
-    <w:panose1 w:val="020F0502020204030204"/>
-    <w:charset w:val="00"/>
-    <w:family w:val="swiss"/>
-    <w:pitch w:val="variable"/>
-    <w:sig w:usb0="E00002FF" w:usb1="4000ACFF" w:usb2="00000001" w:usb3="00000000" w:csb0="0000019F" w:csb1="00000000"/>
-  </w:font>
-  <w:font w:name="宋体">
-    <w:altName w:val="SimSun"/>
-    <w:panose1 w:val="02010600030101010101"/>
-    <w:charset w:val="86"/>
-    <w:family w:val="auto"/>
-    <w:pitch w:val="variable"/>
-    <w:sig w:usb0="00000003" w:usb1="288F0000" w:usb2="00000016" w:usb3="00000000" w:csb0="00040001" w:csb1="00000000"/>
-  </w:font>
-  <w:font w:name="Calibri Light">
-    <w:panose1 w:val="020F0302020204030204"/>
-    <w:charset w:val="00"/>
-    <w:family w:val="swiss"/>
-    <w:pitch w:val="variable"/>
-    <w:sig w:usb0="A00002EF" w:usb1="4000207B" w:usb2="00000000" w:usb3="00000000" w:csb0="0000019F" w:csb1="00000000"/>
-  </w:font>
-  <w:font w:name="Arial">
-    <w:panose1 w:val="020B0604020202020204"/>
-    <w:charset w:val="00"/>
-    <w:family w:val="swiss"/>
-    <w:pitch w:val="variable"/>
-    <w:sig w:usb0="E0002EFF" w:usb1="C0007843" w:usb2="00000009" w:usb3="00000000" w:csb0="000001FF" w:csb1="00000000"/>
-  </w:font>
-  <w:font w:name="黑体">
-    <w:altName w:val="SimHei"/>
-    <w:panose1 w:val="02010609060101010101"/>
-    <w:charset w:val="86"/>
-    <w:family w:val="modern"/>
-    <w:pitch w:val="fixed"/>
-    <w:sig w:usb0="800002BF" w:usb1="38CF7CFA" w:usb2="00000016" w:usb3="00000000" w:csb0="00040001" w:csb1="00000000"/>
-  </w:font>
-  <w:font w:name="仿宋_GB2312">
-    <w:altName w:val="仿宋"/>
-    <w:charset w:val="86"/>
-    <w:family w:val="modern"/>
-    <w:pitch w:val="fixed"/>
-    <w:sig w:usb0="00000001" w:usb1="080E0000" w:usb2="00000010" w:usb3="00000000" w:csb0="00040000" w:csb1="00000000"/>
-  </w:font>
-  <w:font w:name="Cambria Math">
-    <w:panose1 w:val="02040503050406030204"/>
-    <w:charset w:val="00"/>
-    <w:family w:val="roman"/>
-    <w:pitch w:val="variable"/>
-    <w:sig w:usb0="E00002FF" w:usb1="420024FF" w:usb2="00000000" w:usb3="00000000" w:csb0="0000019F" w:csb1="00000000"/>
-  </w:font>
-  <w:font w:name="幼圆">
-    <w:panose1 w:val="02010509060101010101"/>
-    <w:charset w:val="86"/>
-    <w:family w:val="modern"/>
-    <w:pitch w:val="fixed"/>
-    <w:sig w:usb0="00000001" w:usb1="080E0000" w:usb2="00000010" w:usb3="00000000" w:csb0="00040000" w:csb1="00000000"/>
-  </w:font>
-  <w:font w:name="MS Gothic">
-    <w:altName w:val="ＭＳ ゴシック"/>
-    <w:panose1 w:val="020B0609070205080204"/>
-    <w:charset w:val="80"/>
-    <w:family w:val="modern"/>
-    <w:pitch w:val="fixed"/>
-    <w:sig w:usb0="E00002FF" w:usb1="6AC7FDFB" w:usb2="08000012" w:usb3="00000000" w:csb0="0002009F" w:csb1="00000000"/>
-  </w:font>
-</w:fonts>
-</file>
-
-<file path=word/glossary/settings.xml><?xml version="1.0" encoding="utf-8"?>
-<w:settings xmlns:mc="http://schemas.openxmlformats.org/markup-compatibility/2006" xmlns:o="urn:schemas-microsoft-com:office:office" xmlns:r="http://schemas.openxmlformats.org/officeDocument/2006/relationships" xmlns:m="http://schemas.openxmlformats.org/officeDocument/2006/math" xmlns:v="urn:schemas-microsoft-com:vml" xmlns:w10="urn:schemas-microsoft-com:office:word" xmlns:w="http://schemas.openxmlformats.org/wordprocessingml/2006/main" xmlns:w14="http://schemas.microsoft.com/office/word/2010/wordml" xmlns:w15="http://schemas.microsoft.com/office/word/2012/wordml" xmlns:sl="http://schemas.openxmlformats.org/schemaLibrary/2006/main" mc:Ignorable="w14 w15">
-  <w:view w:val="normal"/>
-  <w:bordersDoNotSurroundHeader/>
-  <w:bordersDoNotSurroundFooter/>
-  <w:defaultTabStop w:val="420"/>
-  <w:drawingGridVerticalSpacing w:val="156"/>
-  <w:displayHorizontalDrawingGridEvery w:val="0"/>
-  <w:displayVerticalDrawingGridEvery w:val="2"/>
-  <w:characterSpacingControl w:val="compressPunctuation"/>
-  <w:compat>
-    <w:spaceForUL/>
-    <w:balanceSingleByteDoubleByteWidth/>
-    <w:doNotLeaveBackslashAlone/>
-    <w:ulTrailSpace/>
-    <w:doNotExpandShiftReturn/>
-    <w:adjustLineHeightInTable/>
-    <w:useFELayout/>
-    <w:compatSetting w:name="compatibilityMode" w:uri="http://schemas.microsoft.com/office/word" w:val="15"/>
-    <w:compatSetting w:name="overrideTableStyleFontSizeAndJustification" w:uri="http://schemas.microsoft.com/office/word" w:val="1"/>
-    <w:compatSetting w:name="enableOpenTypeFeatures" w:uri="http://schemas.microsoft.com/office/word" w:val="1"/>
-    <w:compatSetting w:name="doNotFlipMirrorIndents" w:uri="http://schemas.microsoft.com/office/word" w:val="1"/>
-    <w:compatSetting w:name="differentiateMultirowTableHeaders" w:uri="http://schemas.microsoft.com/office/word" w:val="1"/>
-  </w:compat>
-  <w:rsids>
-    <w:rsidRoot w:val="004B0F0F"/>
-    <w:rsid w:val="000C5D39"/>
-    <w:rsid w:val="004B0F0F"/>
-  </w:rsids>
-  <m:mathPr>
-    <m:mathFont m:val="Cambria Math"/>
-    <m:brkBin m:val="before"/>
-    <m:brkBinSub m:val="--"/>
-    <m:smallFrac m:val="0"/>
-    <m:dispDef/>
-    <m:lMargin m:val="0"/>
-    <m:rMargin m:val="0"/>
-    <m:defJc m:val="centerGroup"/>
-    <m:wrapIndent m:val="1440"/>
-    <m:intLim m:val="subSup"/>
-    <m:naryLim m:val="undOvr"/>
-  </m:mathPr>
-  <w:themeFontLang w:val="en-US" w:eastAsia="zh-CN"/>
-  <w:clrSchemeMapping w:bg1="light1" w:t1="dark1" w:bg2="light2" w:t2="dark2" w:accent1="accent1" w:accent2="accent2" w:accent3="accent3" w:accent4="accent4" w:accent5="accent5" w:accent6="accent6" w:hyperlink="hyperlink" w:followedHyperlink="followedHyperlink"/>
-  <w:decimalSymbol w:val="."/>
-  <w:listSeparator w:val=","/>
-  <w15:chartTrackingRefBased/>
-</w:settings>
-</file>
-
-<file path=word/glossary/styles.xml><?xml version="1.0" encoding="utf-8"?>
-<w:styles xmlns:mc="http://schemas.openxmlformats.org/markup-compatibility/2006" xmlns:r="http://schemas.openxmlformats.org/officeDocument/2006/relationships" xmlns:w="http://schemas.openxmlformats.org/wordprocessingml/2006/main" xmlns:w14="http://schemas.microsoft.com/office/word/2010/wordml" xmlns:w15="http://schemas.microsoft.com/office/word/2012/wordml" mc:Ignorable="w14 w15">
-  <w:docDefaults>
-    <w:rPrDefault>
-      <w:rPr>
-        <w:rFonts w:asciiTheme="minorHAnsi" w:eastAsiaTheme="minorEastAsia" w:hAnsiTheme="minorHAnsi" w:cstheme="minorBidi"/>
-        <w:kern w:val="2"/>
-        <w:sz w:val="21"/>
-        <w:szCs w:val="22"/>
-        <w:lang w:val="en-US" w:eastAsia="zh-CN" w:bidi="ar-SA"/>
-      </w:rPr>
-    </w:rPrDefault>
-    <w:pPrDefault/>
-  </w:docDefaults>
-  <w:latentStyles w:defLockedState="0" w:defUIPriority="99" w:defSemiHidden="0" w:defUnhideWhenUsed="0" w:defQFormat="0" w:count="371">
-    <w:lsdException w:name="Normal" w:uiPriority="0" w:qFormat="1"/>
-    <w:lsdException w:name="heading 1" w:uiPriority="9" w:qFormat="1"/>
-    <w:lsdException w:name="heading 2" w:semiHidden="1" w:uiPriority="9" w:unhideWhenUsed="1" w:qFormat="1"/>
-    <w:lsdException w:name="heading 3" w:semiHidden="1" w:uiPriority="9" w:unhideWhenUsed="1" w:qFormat="1"/>
-    <w:lsdException w:name="heading 4" w:semiHidden="1" w:uiPriority="9" w:unhideWhenUsed="1" w:qFormat="1"/>
-    <w:lsdException w:name="heading 5" w:semiHidden="1" w:uiPriority="9" w:unhideWhenUsed="1" w:qFormat="1"/>
-    <w:lsdException w:name="heading 6" w:semiHidden="1" w:uiPriority="9" w:unhideWhenUsed="1" w:qFormat="1"/>
-    <w:lsdException w:name="heading 7" w:semiHidden="1" w:uiPriority="9" w:unhideWhenUsed="1" w:qFormat="1"/>
-    <w:lsdException w:name="heading 8" w:semiHidden="1" w:uiPriority="9" w:unhideWhenUsed="1" w:qFormat="1"/>
-    <w:lsdException w:name="heading 9" w:semiHidden="1" w:uiPriority="9" w:unhideWhenUsed="1" w:qFormat="1"/>
-    <w:lsdException w:name="index 1" w:semiHidden="1" w:unhideWhenUsed="1"/>
-    <w:lsdException w:name="index 2" w:semiHidden="1" w:unhideWhenUsed="1"/>
-    <w:lsdException w:name="index 3" w:semiHidden="1" w:unhideWhenUsed="1"/>
-    <w:lsdException w:name="index 4" w:semiHidden="1" w:unhideWhenUsed="1"/>
-    <w:lsdException w:name="index 5" w:semiHidden="1" w:unhideWhenUsed="1"/>
-    <w:lsdException w:name="index 6" w:semiHidden="1" w:unhideWhenUsed="1"/>
-    <w:lsdException w:name="index 7" w:semiHidden="1" w:unhideWhenUsed="1"/>
-    <w:lsdException w:name="index 8" w:semiHidden="1" w:unhideWhenUsed="1"/>
-    <w:lsdException w:name="index 9" w:semiHidden="1" w:unhideWhenUsed="1"/>
-    <w:lsdException w:name="toc 1" w:semiHidden="1" w:uiPriority="39" w:unhideWhenUsed="1"/>
-    <w:lsdException w:name="toc 2" w:semiHidden="1" w:uiPriority="39" w:unhideWhenUsed="1"/>
-    <w:lsdException w:name="toc 3" w:semiHidden="1" w:uiPriority="39" w:unhideWhenUsed="1"/>
-    <w:lsdException w:name="toc 4" w:semiHidden="1" w:uiPriority="39" w:unhideWhenUsed="1"/>
-    <w:lsdException w:name="toc 5" w:semiHidden="1" w:uiPriority="39" w:unhideWhenUsed="1"/>
-    <w:lsdException w:name="toc 6" w:semiHidden="1" w:uiPriority="39" w:unhideWhenUsed="1"/>
-    <w:lsdException w:name="toc 7" w:semiHidden="1" w:uiPriority="39" w:unhideWhenUsed="1"/>
-    <w:lsdException w:name="toc 8" w:semiHidden="1" w:uiPriority="39" w:unhideWhenUsed="1"/>
-    <w:lsdException w:name="toc 9" w:semiHidden="1" w:uiPriority="39" w:unhideWhenUsed="1"/>
-    <w:lsdException w:name="Normal Indent" w:semiHidden="1" w:unhideWhenUsed="1"/>
-    <w:lsdException w:name="footnote text" w:semiHidden="1" w:unhideWhenUsed="1"/>
-    <w:lsdException w:name="annotation text" w:semiHidden="1" w:unhideWhenUsed="1"/>
-    <w:lsdException w:name="header" w:semiHidden="1" w:unhideWhenUsed="1"/>
-    <w:lsdException w:name="footer" w:semiHidden="1" w:unhideWhenUsed="1"/>
-    <w:lsdException w:name="index heading" w:semiHidden="1" w:unhideWhenUsed="1"/>
-    <w:lsdException w:name="caption" w:semiHidden="1" w:uiPriority="35" w:unhideWhenUsed="1" w:qFormat="1"/>
-    <w:lsdException w:name="table of figures" w:semiHidden="1" w:unhideWhenUsed="1"/>
-    <w:lsdException w:name="envelope address" w:semiHidden="1" w:unhideWhenUsed="1"/>
-    <w:lsdException w:name="envelope return" w:semiHidden="1" w:unhideWhenUsed="1"/>
-    <w:lsdException w:name="footnote reference" w:semiHidden="1" w:unhideWhenUsed="1"/>
-    <w:lsdException w:name="annotation reference" w:semiHidden="1" w:unhideWhenUsed="1"/>
-    <w:lsdException w:name="line number" w:semiHidden="1" w:unhideWhenUsed="1"/>
-    <w:lsdException w:name="page number" w:semiHidden="1" w:unhideWhenUsed="1"/>
-    <w:lsdException w:name="endnote reference" w:semiHidden="1" w:unhideWhenUsed="1"/>
-    <w:lsdException w:name="endnote text" w:semiHidden="1" w:unhideWhenUsed="1"/>
-    <w:lsdException w:name="table of authorities" w:semiHidden="1" w:unhideWhenUsed="1"/>
-    <w:lsdException w:name="macro" w:semiHidden="1" w:unhideWhenUsed="1"/>
-    <w:lsdException w:name="toa heading" w:semiHidden="1" w:unhideWhenUsed="1"/>
-    <w:lsdException w:name="List" w:semiHidden="1" w:unhideWhenUsed="1"/>
-    <w:lsdException w:name="List Bullet" w:semiHidden="1" w:unhideWhenUsed="1"/>
-    <w:lsdException w:name="List Number" w:semiHidden="1" w:unhideWhenUsed="1"/>
-    <w:lsdException w:name="List 2" w:semiHidden="1" w:unhideWhenUsed="1"/>
-    <w:lsdException w:name="List 3" w:semiHidden="1" w:unhideWhenUsed="1"/>
-    <w:lsdException w:name="List 4" w:semiHidden="1" w:unhideWhenUsed="1"/>
-    <w:lsdException w:name="List 5" w:semiHidden="1" w:unhideWhenUsed="1"/>
-    <w:lsdException w:name="List Bullet 2" w:semiHidden="1" w:unhideWhenUsed="1"/>
-    <w:lsdException w:name="List Bullet 3" w:semiHidden="1" w:unhideWhenUsed="1"/>
-    <w:lsdException w:name="List Bullet 4" w:semiHidden="1" w:unhideWhenUsed="1"/>
-    <w:lsdException w:name="List Bullet 5" w:semiHidden="1" w:unhideWhenUsed="1"/>
-    <w:lsdException w:name="List Number 2" w:semiHidden="1" w:unhideWhenUsed="1"/>
-    <w:lsdException w:name="List Number 3" w:semiHidden="1" w:unhideWhenUsed="1"/>
-    <w:lsdException w:name="List Number 4" w:semiHidden="1" w:unhideWhenUsed="1"/>
-    <w:lsdException w:name="List Number 5" w:semiHidden="1" w:unhideWhenUsed="1"/>
-    <w:lsdException w:name="Title" w:uiPriority="10" w:qFormat="1"/>
-    <w:lsdException w:name="Closing" w:semiHidden="1" w:unhideWhenUsed="1"/>
-    <w:lsdException w:name="Signature" w:semiHidden="1" w:unhideWhenUsed="1"/>
-    <w:lsdException w:name="Default Paragraph Font" w:semiHidden="1" w:uiPriority="1" w:unhideWhenUsed="1"/>
-    <w:lsdException w:name="Body Text" w:semiHidden="1" w:unhideWhenUsed="1"/>
-    <w:lsdException w:name="Body Text Indent" w:semiHidden="1" w:unhideWhenUsed="1"/>
-    <w:lsdException w:name="List Continue" w:semiHidden="1" w:unhideWhenUsed="1"/>
-    <w:lsdException w:name="List Continue 2" w:semiHidden="1" w:unhideWhenUsed="1"/>
-    <w:lsdException w:name="List Continue 3" w:semiHidden="1" w:unhideWhenUsed="1"/>
-    <w:lsdException w:name="List Continue 4" w:semiHidden="1" w:unhideWhenUsed="1"/>
-    <w:lsdException w:name="List Continue 5" w:semiHidden="1" w:unhideWhenUsed="1"/>
-    <w:lsdException w:name="Message Header" w:semiHidden="1" w:unhideWhenUsed="1"/>
-    <w:lsdException w:name="Subtitle" w:uiPriority="11" w:qFormat="1"/>
-    <w:lsdException w:name="Salutation" w:semiHidden="1" w:unhideWhenUsed="1"/>
-    <w:lsdException w:name="Date" w:semiHidden="1" w:unhideWhenUsed="1"/>
-    <w:lsdException w:name="Body Text First Indent" w:semiHidden="1" w:unhideWhenUsed="1"/>
-    <w:lsdException w:name="Body Text First Indent 2" w:semiHidden="1" w:unhideWhenUsed="1"/>
-    <w:lsdException w:name="Note Heading" w:semiHidden="1" w:unhideWhenUsed="1"/>
-    <w:lsdException w:name="Body Text 2" w:semiHidden="1" w:unhideWhenUsed="1"/>
-    <w:lsdException w:name="Body Text 3" w:semiHidden="1" w:unhideWhenUsed="1"/>
-    <w:lsdException w:name="Body Text Indent 2" w:semiHidden="1" w:unhideWhenUsed="1"/>
-    <w:lsdException w:name="Body Text Indent 3" w:semiHidden="1" w:unhideWhenUsed="1"/>
-    <w:lsdException w:name="Block Text" w:semiHidden="1" w:unhideWhenUsed="1"/>
-    <w:lsdException w:name="Hyperlink" w:semiHidden="1" w:unhideWhenUsed="1"/>
-    <w:lsdException w:name="FollowedHyperlink" w:semiHidden="1" w:unhideWhenUsed="1"/>
-    <w:lsdException w:name="Strong" w:uiPriority="22" w:qFormat="1"/>
-    <w:lsdException w:name="Emphasis" w:uiPriority="20" w:qFormat="1"/>
-    <w:lsdException w:name="Document Map" w:semiHidden="1" w:unhideWhenUsed="1"/>
-    <w:lsdException w:name="Plain Text" w:semiHidden="1" w:unhideWhenUsed="1"/>
-    <w:lsdException w:name="E-mail Signature" w:semiHidden="1" w:unhideWhenUsed="1"/>
-    <w:lsdException w:name="HTML Top of Form" w:semiHidden="1" w:unhideWhenUsed="1"/>
-    <w:lsdException w:name="HTML Bottom of Form" w:semiHidden="1" w:unhideWhenUsed="1"/>
-    <w:lsdException w:name="Normal (Web)" w:semiHidden="1" w:unhideWhenUsed="1"/>
-    <w:lsdException w:name="HTML Acronym" w:semiHidden="1" w:unhideWhenUsed="1"/>
-    <w:lsdException w:name="HTML Address" w:semiHidden="1" w:unhideWhenUsed="1"/>
-    <w:lsdException w:name="HTML Cite" w:semiHidden="1" w:unhideWhenUsed="1"/>
-    <w:lsdException w:name="HTML Code" w:semiHidden="1" w:unhideWhenUsed="1"/>
-    <w:lsdException w:name="HTML Definition" w:semiHidden="1" w:unhideWhenUsed="1"/>
-    <w:lsdException w:name="HTML Keyboard" w:semiHidden="1" w:unhideWhenUsed="1"/>
-    <w:lsdException w:name="HTML Preformatted" w:semiHidden="1" w:unhideWhenUsed="1"/>
-    <w:lsdException w:name="HTML Sample" w:semiHidden="1" w:unhideWhenUsed="1"/>
-    <w:lsdException w:name="HTML Typewriter" w:semiHidden="1" w:unhideWhenUsed="1"/>
-    <w:lsdException w:name="HTML Variable" w:semiHidden="1" w:unhideWhenUsed="1"/>
-    <w:lsdException w:name="Normal Table" w:semiHidden="1" w:unhideWhenUsed="1"/>
-    <w:lsdException w:name="annotation subject" w:semiHidden="1" w:unhideWhenUsed="1"/>
-    <w:lsdException w:name="No List" w:semiHidden="1" w:unhideWhenUsed="1"/>
-    <w:lsdException w:name="Outline List 1" w:semiHidden="1" w:unhideWhenUsed="1"/>
-    <w:lsdException w:name="Outline List 2" w:semiHidden="1" w:unhideWhenUsed="1"/>
-    <w:lsdException w:name="Outline List 3" w:semiHidden="1" w:unhideWhenUsed="1"/>
-    <w:lsdException w:name="Table Simple 1" w:semiHidden="1" w:unhideWhenUsed="1"/>
-    <w:lsdException w:name="Table Simple 2" w:semiHidden="1" w:unhideWhenUsed="1"/>
-    <w:lsdException w:name="Table Simple 3" w:semiHidden="1" w:unhideWhenUsed="1"/>
-    <w:lsdException w:name="Table Classic 1" w:semiHidden="1" w:unhideWhenUsed="1"/>
-    <w:lsdException w:name="Table Classic 2" w:semiHidden="1" w:unhideWhenUsed="1"/>
-    <w:lsdException w:name="Table Classic 3" w:semiHidden="1" w:unhideWhenUsed="1"/>
-    <w:lsdException w:name="Table Classic 4" w:semiHidden="1" w:unhideWhenUsed="1"/>
-    <w:lsdException w:name="Table Colorful 1" w:semiHidden="1" w:unhideWhenUsed="1"/>
-    <w:lsdException w:name="Table Colorful 2" w:semiHidden="1" w:unhideWhenUsed="1"/>
-    <w:lsdException w:name="Table Colorful 3" w:semiHidden="1" w:unhideWhenUsed="1"/>
-    <w:lsdException w:name="Table Columns 1" w:semiHidden="1" w:unhideWhenUsed="1"/>
-    <w:lsdException w:name="Table Columns 2" w:semiHidden="1" w:unhideWhenUsed="1"/>
-    <w:lsdException w:name="Table Columns 3" w:semiHidden="1" w:unhideWhenUsed="1"/>
-    <w:lsdException w:name="Table Columns 4" w:semiHidden="1" w:unhideWhenUsed="1"/>
-    <w:lsdException w:name="Table Columns 5" w:semiHidden="1" w:unhideWhenUsed="1"/>
-    <w:lsdException w:name="Table Grid 1" w:semiHidden="1" w:unhideWhenUsed="1"/>
-    <w:lsdException w:name="Table Grid 2" w:semiHidden="1" w:unhideWhenUsed="1"/>
-    <w:lsdException w:name="Table Grid 3" w:semiHidden="1" w:unhideWhenUsed="1"/>
-    <w:lsdException w:name="Table Grid 4" w:semiHidden="1" w:unhideWhenUsed="1"/>
-    <w:lsdException w:name="Table Grid 5" w:semiHidden="1" w:unhideWhenUsed="1"/>
-    <w:lsdException w:name="Table Grid 6" w:semiHidden="1" w:unhideWhenUsed="1"/>
-    <w:lsdException w:name="Table Grid 7" w:semiHidden="1" w:unhideWhenUsed="1"/>
-    <w:lsdException w:name="Table Grid 8" w:semiHidden="1" w:unhideWhenUsed="1"/>
-    <w:lsdException w:name="Table List 1" w:semiHidden="1" w:unhideWhenUsed="1"/>
-    <w:lsdException w:name="Table List 2" w:semiHidden="1" w:unhideWhenUsed="1"/>
-    <w:lsdException w:name="Table List 3" w:semiHidden="1" w:unhideWhenUsed="1"/>
-    <w:lsdException w:name="Table List 4" w:semiHidden="1" w:unhideWhenUsed="1"/>
-    <w:lsdException w:name="Table List 5" w:semiHidden="1" w:unhideWhenUsed="1"/>
-    <w:lsdException w:name="Table List 6" w:semiHidden="1" w:unhideWhenUsed="1"/>
-    <w:lsdException w:name="Table List 7" w:semiHidden="1" w:unhideWhenUsed="1"/>
-    <w:lsdException w:name="Table List 8" w:semiHidden="1" w:unhideWhenUsed="1"/>
-    <w:lsdException w:name="Table 3D effects 1" w:semiHidden="1" w:unhideWhenUsed="1"/>
-    <w:lsdException w:name="Table 3D effects 2" w:semiHidden="1" w:unhideWhenUsed="1"/>
-    <w:lsdException w:name="Table 3D effects 3" w:semiHidden="1" w:unhideWhenUsed="1"/>
-    <w:lsdException w:name="Table Contemporary" w:semiHidden="1" w:unhideWhenUsed="1"/>
-    <w:lsdException w:name="Table Elegant" w:semiHidden="1" w:unhideWhenUsed="1"/>
-    <w:lsdException w:name="Table Professional" w:semiHidden="1" w:unhideWhenUsed="1"/>
-    <w:lsdException w:name="Table Subtle 1" w:semiHidden="1" w:unhideWhenUsed="1"/>
-    <w:lsdException w:name="Table Subtle 2" w:semiHidden="1" w:unhideWhenUsed="1"/>
-    <w:lsdException w:name="Table Web 1" w:semiHidden="1" w:unhideWhenUsed="1"/>
-    <w:lsdException w:name="Table Web 2" w:semiHidden="1" w:unhideWhenUsed="1"/>
-    <w:lsdException w:name="Table Web 3" w:semiHidden="1" w:unhideWhenUsed="1"/>
-    <w:lsdException w:name="Balloon Text" w:semiHidden="1" w:unhideWhenUsed="1"/>
-    <w:lsdException w:name="Table Grid" w:uiPriority="39"/>
-    <w:lsdException w:name="Table Theme" w:semiHidden="1" w:unhideWhenUsed="1"/>
-    <w:lsdException w:name="Placeholder Text" w:semiHidden="1"/>
-    <w:lsdException w:name="No Spacing" w:uiPriority="1" w:qFormat="1"/>
-    <w:lsdException w:name="Light Shading" w:uiPriority="60"/>
-    <w:lsdException w:name="Light List" w:uiPriority="61"/>
-    <w:lsdException w:name="Light Grid" w:uiPriority="62"/>
-    <w:lsdException w:name="Medium Shading 1" w:uiPriority="63"/>
-    <w:lsdException w:name="Medium Shading 2" w:uiPriority="64"/>
-    <w:lsdException w:name="Medium List 1" w:uiPriority="65"/>
-    <w:lsdException w:name="Medium List 2" w:uiPriority="66"/>
-    <w:lsdException w:name="Medium Grid 1" w:uiPriority="67"/>
-    <w:lsdException w:name="Medium Grid 2" w:uiPriority="68"/>
-    <w:lsdException w:name="Medium Grid 3" w:uiPriority="69"/>
-    <w:lsdException w:name="Dark List" w:uiPriority="70"/>
-    <w:lsdException w:name="Colorful Shading" w:uiPriority="71"/>
-    <w:lsdException w:name="Colorful List" w:uiPriority="72"/>
-    <w:lsdException w:name="Colorful Grid" w:uiPriority="73"/>
-    <w:lsdException w:name="Light Shading Accent 1" w:uiPriority="60"/>
-    <w:lsdException w:name="Light List Accent 1" w:uiPriority="61"/>
-    <w:lsdException w:name="Light Grid Accent 1" w:uiPriority="62"/>
-    <w:lsdException w:name="Medium Shading 1 Accent 1" w:uiPriority="63"/>
-    <w:lsdException w:name="Medium Shading 2 Accent 1" w:uiPriority="64"/>
-    <w:lsdException w:name="Medium List 1 Accent 1" w:uiPriority="65"/>
-    <w:lsdException w:name="Revision" w:semiHidden="1"/>
-    <w:lsdException w:name="List Paragraph" w:uiPriority="34" w:qFormat="1"/>
-    <w:lsdException w:name="Quote" w:uiPriority="29" w:qFormat="1"/>
-    <w:lsdException w:name="Intense Quote" w:uiPriority="30" w:qFormat="1"/>
-    <w:lsdException w:name="Medium List 2 Accent 1" w:uiPriority="66"/>
-    <w:lsdException w:name="Medium Grid 1 Accent 1" w:uiPriority="67"/>
-    <w:lsdException w:name="Medium Grid 2 Accent 1" w:uiPriority="68"/>
-    <w:lsdException w:name="Medium Grid 3 Accent 1" w:uiPriority="69"/>
-    <w:lsdException w:name="Dark List Accent 1" w:uiPriority="70"/>
-    <w:lsdException w:name="Colorful Shading Accent 1" w:uiPriority="71"/>
-    <w:lsdException w:name="Colorful List Accent 1" w:uiPriority="72"/>
-    <w:lsdException w:name="Colorful Grid Accent 1" w:uiPriority="73"/>
-    <w:lsdException w:name="Light Shading Accent 2" w:uiPriority="60"/>
-    <w:lsdException w:name="Light List Accent 2" w:uiPriority="61"/>
-    <w:lsdException w:name="Light Grid Accent 2" w:uiPriority="62"/>
-    <w:lsdException w:name="Medium Shading 1 Accent 2" w:uiPriority="63"/>
-    <w:lsdException w:name="Medium Shading 2 Accent 2" w:uiPriority="64"/>
-    <w:lsdException w:name="Medium List 1 Accent 2" w:uiPriority="65"/>
-    <w:lsdException w:name="Medium List 2 Accent 2" w:uiPriority="66"/>
-    <w:lsdException w:name="Medium Grid 1 Accent 2" w:uiPriority="67"/>
-    <w:lsdException w:name="Medium Grid 2 Accent 2" w:uiPriority="68"/>
-    <w:lsdException w:name="Medium Grid 3 Accent 2" w:uiPriority="69"/>
-    <w:lsdException w:name="Dark List Accent 2" w:uiPriority="70"/>
-    <w:lsdException w:name="Colorful Shading Accent 2" w:uiPriority="71"/>
-    <w:lsdException w:name="Colorful List Accent 2" w:uiPriority="72"/>
-    <w:lsdException w:name="Colorful Grid Accent 2" w:uiPriority="73"/>
-    <w:lsdException w:name="Light Shading Accent 3" w:uiPriority="60"/>
-    <w:lsdException w:name="Light List Accent 3" w:uiPriority="61"/>
-    <w:lsdException w:name="Light Grid Accent 3" w:uiPriority="62"/>
-    <w:lsdException w:name="Medium Shading 1 Accent 3" w:uiPriority="63"/>
-    <w:lsdException w:name="Medium Shading 2 Accent 3" w:uiPriority="64"/>
-    <w:lsdException w:name="Medium List 1 Accent 3" w:uiPriority="65"/>
-    <w:lsdException w:name="Medium List 2 Accent 3" w:uiPriority="66"/>
-    <w:lsdException w:name="Medium Grid 1 Accent 3" w:uiPriority="67"/>
-    <w:lsdException w:name="Medium Grid 2 Accent 3" w:uiPriority="68"/>
-    <w:lsdException w:name="Medium Grid 3 Accent 3" w:uiPriority="69"/>
-    <w:lsdException w:name="Dark List Accent 3" w:uiPriority="70"/>
-    <w:lsdException w:name="Colorful Shading Accent 3" w:uiPriority="71"/>
-    <w:lsdException w:name="Colorful List Accent 3" w:uiPriority="72"/>
-    <w:lsdException w:name="Colorful Grid Accent 3" w:uiPriority="73"/>
-    <w:lsdException w:name="Light Shading Accent 4" w:uiPriority="60"/>
-    <w:lsdException w:name="Light List Accent 4" w:uiPriority="61"/>
-    <w:lsdException w:name="Light Grid Accent 4" w:uiPriority="62"/>
-    <w:lsdException w:name="Medium Shading 1 Accent 4" w:uiPriority="63"/>
-    <w:lsdException w:name="Medium Shading 2 Accent 4" w:uiPriority="64"/>
-    <w:lsdException w:name="Medium List 1 Accent 4" w:uiPriority="65"/>
-    <w:lsdException w:name="Medium List 2 Accent 4" w:uiPriority="66"/>
-    <w:lsdException w:name="Medium Grid 1 Accent 4" w:uiPriority="67"/>
-    <w:lsdException w:name="Medium Grid 2 Accent 4" w:uiPriority="68"/>
-    <w:lsdException w:name="Medium Grid 3 Accent 4" w:uiPriority="69"/>
-    <w:lsdException w:name="Dark List Accent 4" w:uiPriority="70"/>
-    <w:lsdException w:name="Colorful Shading Accent 4" w:uiPriority="71"/>
-    <w:lsdException w:name="Colorful List Accent 4" w:uiPriority="72"/>
-    <w:lsdException w:name="Colorful Grid Accent 4" w:uiPriority="73"/>
-    <w:lsdException w:name="Light Shading Accent 5" w:uiPriority="60"/>
-    <w:lsdException w:name="Light List Accent 5" w:uiPriority="61"/>
-    <w:lsdException w:name="Light Grid Accent 5" w:uiPriority="62"/>
-    <w:lsdException w:name="Medium Shading 1 Accent 5" w:uiPriority="63"/>
-    <w:lsdException w:name="Medium Shading 2 Accent 5" w:uiPriority="64"/>
-    <w:lsdException w:name="Medium List 1 Accent 5" w:uiPriority="65"/>
-    <w:lsdException w:name="Medium List 2 Accent 5" w:uiPriority="66"/>
-    <w:lsdException w:name="Medium Grid 1 Accent 5" w:uiPriority="67"/>
-    <w:lsdException w:name="Medium Grid 2 Accent 5" w:uiPriority="68"/>
-    <w:lsdException w:name="Medium Grid 3 Accent 5" w:uiPriority="69"/>
-    <w:lsdException w:name="Dark List Accent 5" w:uiPriority="70"/>
-    <w:lsdException w:name="Colorful Shading Accent 5" w:uiPriority="71"/>
-    <w:lsdException w:name="Colorful List Accent 5" w:uiPriority="72"/>
-    <w:lsdException w:name="Colorful Grid Accent 5" w:uiPriority="73"/>
-    <w:lsdException w:name="Light Shading Accent 6" w:uiPriority="60"/>
-    <w:lsdException w:name="Light List Accent 6" w:uiPriority="61"/>
-    <w:lsdException w:name="Light Grid Accent 6" w:uiPriority="62"/>
-    <w:lsdException w:name="Medium Shading 1 Accent 6" w:uiPriority="63"/>
-    <w:lsdException w:name="Medium Shading 2 Accent 6" w:uiPriority="64"/>
-    <w:lsdException w:name="Medium List 1 Accent 6" w:uiPriority="65"/>
-    <w:lsdException w:name="Medium List 2 Accent 6" w:uiPriority="66"/>
-    <w:lsdException w:name="Medium Grid 1 Accent 6" w:uiPriority="67"/>
-    <w:lsdException w:name="Medium Grid 2 Accent 6" w:uiPriority="68"/>
-    <w:lsdException w:name="Medium Grid 3 Accent 6" w:uiPriority="69"/>
-    <w:lsdException w:name="Dark List Accent 6" w:uiPriority="70"/>
-    <w:lsdException w:name="Colorful Shading Accent 6" w:uiPriority="71"/>
-    <w:lsdException w:name="Colorful List Accent 6" w:uiPriority="72"/>
-    <w:lsdException w:name="Colorful Grid Accent 6" w:uiPriority="73"/>
-    <w:lsdException w:name="Subtle Emphasis" w:uiPriority="19" w:qFormat="1"/>
-    <w:lsdException w:name="Intense Emphasis" w:uiPriority="21" w:qFormat="1"/>
-    <w:lsdException w:name="Subtle Reference" w:uiPriority="31" w:qFormat="1"/>
-    <w:lsdException w:name="Intense Reference" w:uiPriority="32" w:qFormat="1"/>
-    <w:lsdException w:name="Book Title" w:uiPriority="33" w:qFormat="1"/>
-    <w:lsdException w:name="Bibliography" w:semiHidden="1" w:uiPriority="37" w:unhideWhenUsed="1"/>
-    <w:lsdException w:name="TOC Heading" w:semiHidden="1" w:uiPriority="39" w:unhideWhenUsed="1" w:qFormat="1"/>
-    <w:lsdException w:name="Plain Table 1" w:uiPriority="41"/>
-    <w:lsdException w:name="Plain Table 2" w:uiPriority="42"/>
-    <w:lsdException w:name="Plain Table 3" w:uiPriority="43"/>
-    <w:lsdException w:name="Plain Table 4" w:uiPriority="44"/>
-    <w:lsdException w:name="Plain Table 5" w:uiPriority="45"/>
-    <w:lsdException w:name="Grid Table Light" w:uiPriority="40"/>
-    <w:lsdException w:name="Grid Table 1 Light" w:uiPriority="46"/>
-    <w:lsdException w:name="Grid Table 2" w:uiPriority="47"/>
-    <w:lsdException w:name="Grid Table 3" w:uiPriority="48"/>
-    <w:lsdException w:name="Grid Table 4" w:uiPriority="49"/>
-    <w:lsdException w:name="Grid Table 5 Dark" w:uiPriority="50"/>
-    <w:lsdException w:name="Grid Table 6 Colorful" w:uiPriority="51"/>
-    <w:lsdException w:name="Grid Table 7 Colorful" w:uiPriority="52"/>
-    <w:lsdException w:name="Grid Table 1 Light Accent 1" w:uiPriority="46"/>
-    <w:lsdException w:name="Grid Table 2 Accent 1" w:uiPriority="47"/>
-    <w:lsdException w:name="Grid Table 3 Accent 1" w:uiPriority="48"/>
-    <w:lsdException w:name="Grid Table 4 Accent 1" w:uiPriority="49"/>
-    <w:lsdException w:name="Grid Table 5 Dark Accent 1" w:uiPriority="50"/>
-    <w:lsdException w:name="Grid Table 6 Colorful Accent 1" w:uiPriority="51"/>
-    <w:lsdException w:name="Grid Table 7 Colorful Accent 1" w:uiPriority="52"/>
-    <w:lsdException w:name="Grid Table 1 Light Accent 2" w:uiPriority="46"/>
-    <w:lsdException w:name="Grid Table 2 Accent 2" w:uiPriority="47"/>
-    <w:lsdException w:name="Grid Table 3 Accent 2" w:uiPriority="48"/>
-    <w:lsdException w:name="Grid Table 4 Accent 2" w:uiPriority="49"/>
-    <w:lsdException w:name="Grid Table 5 Dark Accent 2" w:uiPriority="50"/>
-    <w:lsdException w:name="Grid Table 6 Colorful Accent 2" w:uiPriority="51"/>
-    <w:lsdException w:name="Grid Table 7 Colorful Accent 2" w:uiPriority="52"/>
-    <w:lsdException w:name="Grid Table 1 Light Accent 3" w:uiPriority="46"/>
-    <w:lsdException w:name="Grid Table 2 Accent 3" w:uiPriority="47"/>
-    <w:lsdException w:name="Grid Table 3 Accent 3" w:uiPriority="48"/>
-    <w:lsdException w:name="Grid Table 4 Accent 3" w:uiPriority="49"/>
-    <w:lsdException w:name="Grid Table 5 Dark Accent 3" w:uiPriority="50"/>
-    <w:lsdException w:name="Grid Table 6 Colorful Accent 3" w:uiPriority="51"/>
-    <w:lsdException w:name="Grid Table 7 Colorful Accent 3" w:uiPriority="52"/>
-    <w:lsdException w:name="Grid Table 1 Light Accent 4" w:uiPriority="46"/>
-    <w:lsdException w:name="Grid Table 2 Accent 4" w:uiPriority="47"/>
-    <w:lsdException w:name="Grid Table 3 Accent 4" w:uiPriority="48"/>
-    <w:lsdException w:name="Grid Table 4 Accent 4" w:uiPriority="49"/>
-    <w:lsdException w:name="Grid Table 5 Dark Accent 4" w:uiPriority="50"/>
-    <w:lsdException w:name="Grid Table 6 Colorful Accent 4" w:uiPriority="51"/>
-    <w:lsdException w:name="Grid Table 7 Colorful Accent 4" w:uiPriority="52"/>
-    <w:lsdException w:name="Grid Table 1 Light Accent 5" w:uiPriority="46"/>
-    <w:lsdException w:name="Grid Table 2 Accent 5" w:uiPriority="47"/>
-    <w:lsdException w:name="Grid Table 3 Accent 5" w:uiPriority="48"/>
-    <w:lsdException w:name="Grid Table 4 Accent 5" w:uiPriority="49"/>
-    <w:lsdException w:name="Grid Table 5 Dark Accent 5" w:uiPriority="50"/>
-    <w:lsdException w:name="Grid Table 6 Colorful Accent 5" w:uiPriority="51"/>
-    <w:lsdException w:name="Grid Table 7 Colorful Accent 5" w:uiPriority="52"/>
-    <w:lsdException w:name="Grid Table 1 Light Accent 6" w:uiPriority="46"/>
-    <w:lsdException w:name="Grid Table 2 Accent 6" w:uiPriority="47"/>
-    <w:lsdException w:name="Grid Table 3 Accent 6" w:uiPriority="48"/>
-    <w:lsdException w:name="Grid Table 4 Accent 6" w:uiPriority="49"/>
-    <w:lsdException w:name="Grid Table 5 Dark Accent 6" w:uiPriority="50"/>
-    <w:lsdException w:name="Grid Table 6 Colorful Accent 6" w:uiPriority="51"/>
-    <w:lsdException w:name="Grid Table 7 Colorful Accent 6" w:uiPriority="52"/>
-    <w:lsdException w:name="List Table 1 Light" w:uiPriority="46"/>
-    <w:lsdException w:name="List Table 2" w:uiPriority="47"/>
-    <w:lsdException w:name="List Table 3" w:uiPriority="48"/>
-    <w:lsdException w:name="List Table 4" w:uiPriority="49"/>
-    <w:lsdException w:name="List Table 5 Dark" w:uiPriority="50"/>
-    <w:lsdException w:name="List Table 6 Colorful" w:uiPriority="51"/>
-    <w:lsdException w:name="List Table 7 Colorful" w:uiPriority="52"/>
-    <w:lsdException w:name="List Table 1 Light Accent 1" w:uiPriority="46"/>
-    <w:lsdException w:name="List Table 2 Accent 1" w:uiPriority="47"/>
-    <w:lsdException w:name="List Table 3 Accent 1" w:uiPriority="48"/>
-    <w:lsdException w:name="List Table 4 Accent 1" w:uiPriority="49"/>
-    <w:lsdException w:name="List Table 5 Dark Accent 1" w:uiPriority="50"/>
-    <w:lsdException w:name="List Table 6 Colorful Accent 1" w:uiPriority="51"/>
-    <w:lsdException w:name="List Table 7 Colorful Accent 1" w:uiPriority="52"/>
-    <w:lsdException w:name="List Table 1 Light Accent 2" w:uiPriority="46"/>
-    <w:lsdException w:name="List Table 2 Accent 2" w:uiPriority="47"/>
-    <w:lsdException w:name="List Table 3 Accent 2" w:uiPriority="48"/>
-    <w:lsdException w:name="List Table 4 Accent 2" w:uiPriority="49"/>
-    <w:lsdException w:name="List Table 5 Dark Accent 2" w:uiPriority="50"/>
-    <w:lsdException w:name="List Table 6 Colorful Accent 2" w:uiPriority="51"/>
-    <w:lsdException w:name="List Table 7 Colorful Accent 2" w:uiPriority="52"/>
-    <w:lsdException w:name="List Table 1 Light Accent 3" w:uiPriority="46"/>
-    <w:lsdException w:name="List Table 2 Accent 3" w:uiPriority="47"/>
-    <w:lsdException w:name="List Table 3 Accent 3" w:uiPriority="48"/>
-    <w:lsdException w:name="List Table 4 Accent 3" w:uiPriority="49"/>
-    <w:lsdException w:name="List Table 5 Dark Accent 3" w:uiPriority="50"/>
-    <w:lsdException w:name="List Table 6 Colorful Accent 3" w:uiPriority="51"/>
-    <w:lsdException w:name="List Table 7 Colorful Accent 3" w:uiPriority="52"/>
-    <w:lsdException w:name="List Table 1 Light Accent 4" w:uiPriority="46"/>
-    <w:lsdException w:name="List Table 2 Accent 4" w:uiPriority="47"/>
-    <w:lsdException w:name="List Table 3 Accent 4" w:uiPriority="48"/>
-    <w:lsdException w:name="List Table 4 Accent 4" w:uiPriority="49"/>
-    <w:lsdException w:name="List Table 5 Dark Accent 4" w:uiPriority="50"/>
-    <w:lsdException w:name="List Table 6 Colorful Accent 4" w:uiPriority="51"/>
-    <w:lsdException w:name="List Table 7 Colorful Accent 4" w:uiPriority="52"/>
-    <w:lsdException w:name="List Table 1 Light Accent 5" w:uiPriority="46"/>
-    <w:lsdException w:name="List Table 2 Accent 5" w:uiPriority="47"/>
-    <w:lsdException w:name="List Table 3 Accent 5" w:uiPriority="48"/>
-    <w:lsdException w:name="List Table 4 Accent 5" w:uiPriority="49"/>
-    <w:lsdException w:name="List Table 5 Dark Accent 5" w:uiPriority="50"/>
-    <w:lsdException w:name="List Table 6 Colorful Accent 5" w:uiPriority="51"/>
-    <w:lsdException w:name="List Table 7 Colorful Accent 5" w:uiPriority="52"/>
-    <w:lsdException w:name="List Table 1 Light Accent 6" w:uiPriority="46"/>
-    <w:lsdException w:name="List Table 2 Accent 6" w:uiPriority="47"/>
-    <w:lsdException w:name="List Table 3 Accent 6" w:uiPriority="48"/>
-    <w:lsdException w:name="List Table 4 Accent 6" w:uiPriority="49"/>
-    <w:lsdException w:name="List Table 5 Dark Accent 6" w:uiPriority="50"/>
-    <w:lsdException w:name="List Table 6 Colorful Accent 6" w:uiPriority="51"/>
-    <w:lsdException w:name="List Table 7 Colorful Accent 6" w:uiPriority="52"/>
-  </w:latentStyles>
-  <w:style w:type="paragraph" w:default="1" w:styleId="a">
-    <w:name w:val="Normal"/>
-    <w:qFormat/>
-    <w:pPr>
-      <w:widowControl w:val="0"/>
-      <w:jc w:val="both"/>
-    </w:pPr>
-  </w:style>
-  <w:style w:type="character" w:default="1" w:styleId="a0">
-    <w:name w:val="Default Paragraph Font"/>
-    <w:uiPriority w:val="1"/>
-    <w:semiHidden/>
-    <w:unhideWhenUsed/>
-  </w:style>
-  <w:style w:type="table" w:default="1" w:styleId="a1">
-    <w:name w:val="Normal Table"/>
-    <w:uiPriority w:val="99"/>
-    <w:semiHidden/>
-    <w:unhideWhenUsed/>
-    <w:tblPr>
-      <w:tblInd w:w="0" w:type="dxa"/>
-      <w:tblCellMar>
-        <w:top w:w="0" w:type="dxa"/>
-        <w:left w:w="108" w:type="dxa"/>
-        <w:bottom w:w="0" w:type="dxa"/>
-        <w:right w:w="108" w:type="dxa"/>
-      </w:tblCellMar>
-    </w:tblPr>
-  </w:style>
-  <w:style w:type="numbering" w:default="1" w:styleId="a2">
-    <w:name w:val="No List"/>
-    <w:uiPriority w:val="99"/>
-    <w:semiHidden/>
-    <w:unhideWhenUsed/>
-  </w:style>
-  <w:style w:type="character" w:styleId="a3">
-    <w:name w:val="Placeholder Text"/>
-    <w:basedOn w:val="a0"/>
-    <w:uiPriority w:val="99"/>
-    <w:semiHidden/>
-    <w:rsid w:val="004B0F0F"/>
-    <w:rPr>
-      <w:color w:val="808080"/>
-    </w:rPr>
-  </w:style>
-</w:styles>
-</file>
-
-<file path=word/glossary/webSettings.xml><?xml version="1.0" encoding="utf-8"?>
-<w:webSettings xmlns:mc="http://schemas.openxmlformats.org/markup-compatibility/2006" xmlns:r="http://schemas.openxmlformats.org/officeDocument/2006/relationships" xmlns:w="http://schemas.openxmlformats.org/wordprocessingml/2006/main" xmlns:w14="http://schemas.microsoft.com/office/word/2010/wordml" xmlns:w15="http://schemas.microsoft.com/office/word/2012/wordml" mc:Ignorable="w14 w15">
-  <w:optimizeForBrowser/>
-  <w:allowPNG/>
-</w:webSettings>
-</file>
-
 <file path=word/theme/theme1.xml><?xml version="1.0" encoding="utf-8"?>
 <a:theme xmlns:a="http://schemas.openxmlformats.org/drawingml/2006/main" name="Office 主题">
   <a:themeElements>
@@ -18214,7 +18512,7 @@
 </file>
 
 <file path=customXml/itemProps1.xml><?xml version="1.0" encoding="utf-8"?>
-<ds:datastoreItem xmlns:ds="http://schemas.openxmlformats.org/officeDocument/2006/customXml" ds:itemID="{948F841C-78C8-4DFD-AD60-F4FCE6E36AAB}">
+<ds:datastoreItem xmlns:ds="http://schemas.openxmlformats.org/officeDocument/2006/customXml" ds:itemID="{63C7DCF1-BC63-4D4D-9E47-62FD2C23437D}">
   <ds:schemaRefs>
     <ds:schemaRef ds:uri="http://schemas.openxmlformats.org/officeDocument/2006/bibliography"/>
   </ds:schemaRefs>

</xml_diff>